<commit_message>
commit nos outros documentos do projeto
</commit_message>
<xml_diff>
--- a/Acompanhamento/Project Plan MotoTaxiJÁ.docx
+++ b/Acompanhamento/Project Plan MotoTaxiJÁ.docx
@@ -1,14 +1,16 @@
 
 <file path=word/document.xml><?xml version="1.0" encoding="utf-8"?>
-<w:document xmlns:wpc="http://schemas.microsoft.com/office/word/2010/wordprocessingCanvas" xmlns:mc="http://schemas.openxmlformats.org/markup-compatibility/2006" xmlns:o="urn:schemas-microsoft-com:office:office" xmlns:r="http://schemas.openxmlformats.org/officeDocument/2006/relationships" xmlns:m="http://schemas.openxmlformats.org/officeDocument/2006/math" xmlns:v="urn:schemas-microsoft-com:vml" xmlns:wp14="http://schemas.microsoft.com/office/word/2010/wordprocessingDrawing" xmlns:wp="http://schemas.openxmlformats.org/drawingml/2006/wordprocessingDrawing" xmlns:w10="urn:schemas-microsoft-com:office:word" xmlns:w="http://schemas.openxmlformats.org/wordprocessingml/2006/main" xmlns:w14="http://schemas.microsoft.com/office/word/2010/wordml" xmlns:w15="http://schemas.microsoft.com/office/word/2012/wordml" xmlns:wpg="http://schemas.microsoft.com/office/word/2010/wordprocessingGroup" xmlns:wpi="http://schemas.microsoft.com/office/word/2010/wordprocessingInk" xmlns:wne="http://schemas.microsoft.com/office/word/2006/wordml" xmlns:wps="http://schemas.microsoft.com/office/word/2010/wordprocessingShape" mc:Ignorable="w14 w15 wp14">
+<w:document xmlns:wpc="http://schemas.microsoft.com/office/word/2010/wordprocessingCanvas" xmlns:mc="http://schemas.openxmlformats.org/markup-compatibility/2006" xmlns:o="urn:schemas-microsoft-com:office:office" xmlns:r="http://schemas.openxmlformats.org/officeDocument/2006/relationships" xmlns:m="http://schemas.openxmlformats.org/officeDocument/2006/math" xmlns:v="urn:schemas-microsoft-com:vml" xmlns:wp14="http://schemas.microsoft.com/office/word/2010/wordprocessingDrawing" xmlns:wp="http://schemas.openxmlformats.org/drawingml/2006/wordprocessingDrawing" xmlns:w10="urn:schemas-microsoft-com:office:word" xmlns:w="http://schemas.openxmlformats.org/wordprocessingml/2006/main" xmlns:w14="http://schemas.microsoft.com/office/word/2010/wordml" xmlns:wpg="http://schemas.microsoft.com/office/word/2010/wordprocessingGroup" xmlns:wpi="http://schemas.microsoft.com/office/word/2010/wordprocessingInk" xmlns:wne="http://schemas.microsoft.com/office/word/2006/wordml" xmlns:wps="http://schemas.microsoft.com/office/word/2010/wordprocessingShape" mc:Ignorable="w14 wp14">
   <w:body>
     <w:p>
       <w:pPr>
         <w:pStyle w:val="Ttulo"/>
       </w:pPr>
+      <w:proofErr w:type="gramStart"/>
       <w:r>
         <w:t>MotoTaxiJÁ</w:t>
       </w:r>
+      <w:proofErr w:type="gramEnd"/>
     </w:p>
     <w:p>
       <w:pPr>
@@ -35,7 +37,15 @@
         <w:ind w:left="360"/>
       </w:pPr>
       <w:r>
-        <w:t>Esse documento visa à especificação das principais características do projeto MotoTaxiJÁ, assim como a definição de todas atividades e principais iterações que serão realizadas.</w:t>
+        <w:t xml:space="preserve">Esse documento visa à especificação das principais características do projeto </w:t>
+      </w:r>
+      <w:proofErr w:type="gramStart"/>
+      <w:r>
+        <w:t>MotoTaxiJÁ</w:t>
+      </w:r>
+      <w:proofErr w:type="gramEnd"/>
+      <w:r>
+        <w:t>, assim como a definição de todas atividades e principais iterações que serão realizadas.</w:t>
       </w:r>
     </w:p>
     <w:p>
@@ -649,14 +659,28 @@
           <w:sz w:val="20"/>
           <w:szCs w:val="20"/>
         </w:rPr>
-        <w:t xml:space="preserve"> Especificação de requisitos suplementares</w:t>
+        <w:t xml:space="preserve"> Especificação d</w:t>
       </w:r>
       <w:r>
         <w:rPr>
           <w:sz w:val="20"/>
           <w:szCs w:val="20"/>
         </w:rPr>
-        <w:t xml:space="preserve"> e Plano de Iteração</w:t>
+        <w:t>e requisitos,</w:t>
+      </w:r>
+      <w:r>
+        <w:rPr>
+          <w:sz w:val="20"/>
+          <w:szCs w:val="20"/>
+        </w:rPr>
+        <w:t xml:space="preserve"> Plano de Iteração</w:t>
+      </w:r>
+      <w:r>
+        <w:rPr>
+          <w:sz w:val="20"/>
+          <w:szCs w:val="20"/>
+        </w:rPr>
+        <w:t xml:space="preserve"> e Planilha de Casos de testes</w:t>
       </w:r>
       <w:r>
         <w:rPr>
@@ -670,14 +694,28 @@
           <w:sz w:val="20"/>
           <w:szCs w:val="20"/>
         </w:rPr>
-        <w:t xml:space="preserve"> O projeto será gerenciado no git</w:t>
+        <w:t xml:space="preserve"> O projeto será gerenciado no G</w:t>
       </w:r>
       <w:r>
         <w:rPr>
           <w:sz w:val="20"/>
           <w:szCs w:val="20"/>
         </w:rPr>
-        <w:t>hub</w:t>
+        <w:t>it</w:t>
+      </w:r>
+      <w:r>
+        <w:rPr>
+          <w:sz w:val="20"/>
+          <w:szCs w:val="20"/>
+        </w:rPr>
+        <w:t>H</w:t>
+      </w:r>
+      <w:r>
+        <w:rPr>
+          <w:sz w:val="20"/>
+          <w:szCs w:val="20"/>
+        </w:rPr>
+        <w:t>ub</w:t>
       </w:r>
       <w:r>
         <w:rPr>
@@ -719,7 +757,28 @@
           <w:sz w:val="20"/>
           <w:szCs w:val="20"/>
         </w:rPr>
-        <w:t xml:space="preserve">. Ferramentas de Gerencia de Projeto como MSproject ou </w:t>
+        <w:t xml:space="preserve"> IDE</w:t>
+      </w:r>
+      <w:r>
+        <w:rPr>
+          <w:sz w:val="20"/>
+          <w:szCs w:val="20"/>
+        </w:rPr>
+        <w:t>. Ferramentas</w:t>
+      </w:r>
+      <w:r>
+        <w:rPr>
+          <w:sz w:val="20"/>
+          <w:szCs w:val="20"/>
+        </w:rPr>
+        <w:t xml:space="preserve"> de Gerencia de Projeto como MSp</w:t>
+      </w:r>
+      <w:r>
+        <w:rPr>
+          <w:sz w:val="20"/>
+          <w:szCs w:val="20"/>
+        </w:rPr>
+        <w:t xml:space="preserve">roject ou </w:t>
       </w:r>
       <w:r>
         <w:rPr>
@@ -990,7 +1049,10 @@
               <w:t>Especificar o Caso de Uso</w:t>
             </w:r>
             <w:r>
-              <w:t>: Cadastro de moto taxista</w:t>
+              <w:t xml:space="preserve">: Cadastrar </w:t>
+            </w:r>
+            <w:r>
+              <w:t>moto taxista</w:t>
             </w:r>
             <w:r>
               <w:t>s</w:t>
@@ -1002,15 +1064,19 @@
               <w:t>Cenário</w:t>
             </w:r>
             <w:r>
-              <w:t xml:space="preserve"> Cadastro de moto taxista</w:t>
+              <w:t xml:space="preserve"> Cadastrar </w:t>
+            </w:r>
+            <w:r>
+              <w:t>moto taxista</w:t>
             </w:r>
             <w:r>
               <w:t>s</w:t>
             </w:r>
-            <w:bookmarkStart w:id="7" w:name="_GoBack"/>
-            <w:bookmarkEnd w:id="7"/>
             <w:r>
               <w:t xml:space="preserve"> com sucesso</w:t>
+            </w:r>
+            <w:r>
+              <w:t xml:space="preserve">, </w:t>
             </w:r>
           </w:p>
           <w:p>
@@ -1023,7 +1089,10 @@
               <w:t xml:space="preserve">Estudo aprofundado na </w:t>
             </w:r>
             <w:r>
-              <w:t>Linguagem android</w:t>
+              <w:t>Linguagem A</w:t>
+            </w:r>
+            <w:r>
+              <w:t>ndroid</w:t>
             </w:r>
           </w:p>
         </w:tc>
@@ -1164,11 +1233,13 @@
         <w:t xml:space="preserve"> será </w:t>
       </w:r>
       <w:r>
-        <w:t>hospedado e atualizada na conta</w:t>
-      </w:r>
-      <w:r>
-        <w:t xml:space="preserve"> do github</w:t>
-      </w:r>
+        <w:t xml:space="preserve">hospedado e atualizado na conta do </w:t>
+      </w:r>
+      <w:r>
+        <w:t>GitHub</w:t>
+      </w:r>
+      <w:bookmarkStart w:id="7" w:name="_GoBack"/>
+      <w:bookmarkEnd w:id="7"/>
       <w:r>
         <w:t>,</w:t>
       </w:r>
@@ -1179,10 +1250,16 @@
         <w:t>será</w:t>
       </w:r>
       <w:r>
-        <w:t xml:space="preserve"> feito todo o controle de versão pelo responsável. As atualizações da documentação obedecerá critérios estabelecidos pelo colaborador do </w:t>
-      </w:r>
-      <w:r>
-        <w:t>projeto” Professor</w:t>
+        <w:t xml:space="preserve"> feito todo o controle de versão pelo responsável. </w:t>
+      </w:r>
+      <w:r>
+        <w:t>A atualização da documentação obedecerá a critérios estabeleci</w:t>
+      </w:r>
+      <w:r>
+        <w:t>dos pelo colaborador do projeto “</w:t>
+      </w:r>
+      <w:r>
+        <w:t>Professor</w:t>
       </w:r>
       <w:r>
         <w:t xml:space="preserve"> Jarley</w:t>
@@ -1197,7 +1274,40 @@
         <w:t>Já</w:t>
       </w:r>
       <w:r>
-        <w:t xml:space="preserve"> na codificação o versionamento ocorrera num primeiro momento ate o dia 30 de outubro onde seguirá para sua segunda parte em 2014. Os testes no ambiente de produção ocorrerá tanto na plataforma android como também através da plataforma eclipse com a ajuda do EGit.</w:t>
+        <w:t xml:space="preserve"> na codificação</w:t>
+      </w:r>
+      <w:r>
+        <w:t>,</w:t>
+      </w:r>
+      <w:r>
+        <w:t xml:space="preserve"> o versionamento ocorrera num primeiro momento ate o dia 30 de outubro onde seguirá para sua segunda parte em 2014. </w:t>
+      </w:r>
+      <w:r>
+        <w:t>Os testes no amb</w:t>
+      </w:r>
+      <w:r>
+        <w:t>iente de produção ocorrerão</w:t>
+      </w:r>
+      <w:r>
+        <w:t xml:space="preserve"> utilizando </w:t>
+      </w:r>
+      <w:r>
+        <w:t xml:space="preserve">a plataforma </w:t>
+      </w:r>
+      <w:r>
+        <w:t>Android</w:t>
+      </w:r>
+      <w:r>
+        <w:t xml:space="preserve"> com auxilio</w:t>
+      </w:r>
+      <w:r>
+        <w:t xml:space="preserve"> </w:t>
+      </w:r>
+      <w:r>
+        <w:t>do ambiente de desenvolvimento eclipse</w:t>
+      </w:r>
+      <w:r>
+        <w:t>.</w:t>
       </w:r>
     </w:p>
     <w:p>
@@ -1218,8 +1328,8 @@
     </w:p>
     <w:p/>
     <w:sectPr>
-      <w:headerReference w:type="default" r:id="rId8"/>
-      <w:footerReference w:type="default" r:id="rId9"/>
+      <w:headerReference w:type="default" r:id="rId9"/>
+      <w:footerReference w:type="default" r:id="rId10"/>
       <w:pgSz w:w="12240" w:h="15840" w:code="1"/>
       <w:pgMar w:top="1440" w:right="1440" w:bottom="1440" w:left="1440" w:header="720" w:footer="720" w:gutter="0"/>
       <w:cols w:space="720"/>
@@ -1229,7 +1339,7 @@
 </file>
 
 <file path=word/endnotes.xml><?xml version="1.0" encoding="utf-8"?>
-<w:endnotes xmlns:wpc="http://schemas.microsoft.com/office/word/2010/wordprocessingCanvas" xmlns:mc="http://schemas.openxmlformats.org/markup-compatibility/2006" xmlns:o="urn:schemas-microsoft-com:office:office" xmlns:r="http://schemas.openxmlformats.org/officeDocument/2006/relationships" xmlns:m="http://schemas.openxmlformats.org/officeDocument/2006/math" xmlns:v="urn:schemas-microsoft-com:vml" xmlns:wp14="http://schemas.microsoft.com/office/word/2010/wordprocessingDrawing" xmlns:wp="http://schemas.openxmlformats.org/drawingml/2006/wordprocessingDrawing" xmlns:w10="urn:schemas-microsoft-com:office:word" xmlns:w="http://schemas.openxmlformats.org/wordprocessingml/2006/main" xmlns:w14="http://schemas.microsoft.com/office/word/2010/wordml" xmlns:w15="http://schemas.microsoft.com/office/word/2012/wordml" xmlns:wpg="http://schemas.microsoft.com/office/word/2010/wordprocessingGroup" xmlns:wpi="http://schemas.microsoft.com/office/word/2010/wordprocessingInk" xmlns:wne="http://schemas.microsoft.com/office/word/2006/wordml" xmlns:wps="http://schemas.microsoft.com/office/word/2010/wordprocessingShape" mc:Ignorable="w14 w15 wp14">
+<w:endnotes xmlns:wpc="http://schemas.microsoft.com/office/word/2010/wordprocessingCanvas" xmlns:mc="http://schemas.openxmlformats.org/markup-compatibility/2006" xmlns:o="urn:schemas-microsoft-com:office:office" xmlns:r="http://schemas.openxmlformats.org/officeDocument/2006/relationships" xmlns:m="http://schemas.openxmlformats.org/officeDocument/2006/math" xmlns:v="urn:schemas-microsoft-com:vml" xmlns:wp14="http://schemas.microsoft.com/office/word/2010/wordprocessingDrawing" xmlns:wp="http://schemas.openxmlformats.org/drawingml/2006/wordprocessingDrawing" xmlns:w10="urn:schemas-microsoft-com:office:word" xmlns:w="http://schemas.openxmlformats.org/wordprocessingml/2006/main" xmlns:w14="http://schemas.microsoft.com/office/word/2010/wordml" xmlns:wpg="http://schemas.microsoft.com/office/word/2010/wordprocessingGroup" xmlns:wpi="http://schemas.microsoft.com/office/word/2010/wordprocessingInk" xmlns:wne="http://schemas.microsoft.com/office/word/2006/wordml" xmlns:wps="http://schemas.microsoft.com/office/word/2010/wordprocessingShape" mc:Ignorable="w14 wp14">
   <w:endnote w:type="separator" w:id="-1">
     <w:p>
       <w:r>
@@ -1248,7 +1358,7 @@
 </file>
 
 <file path=word/footer1.xml><?xml version="1.0" encoding="utf-8"?>
-<w:ftr xmlns:wpc="http://schemas.microsoft.com/office/word/2010/wordprocessingCanvas" xmlns:mc="http://schemas.openxmlformats.org/markup-compatibility/2006" xmlns:o="urn:schemas-microsoft-com:office:office" xmlns:r="http://schemas.openxmlformats.org/officeDocument/2006/relationships" xmlns:m="http://schemas.openxmlformats.org/officeDocument/2006/math" xmlns:v="urn:schemas-microsoft-com:vml" xmlns:wp14="http://schemas.microsoft.com/office/word/2010/wordprocessingDrawing" xmlns:wp="http://schemas.openxmlformats.org/drawingml/2006/wordprocessingDrawing" xmlns:w10="urn:schemas-microsoft-com:office:word" xmlns:w="http://schemas.openxmlformats.org/wordprocessingml/2006/main" xmlns:w14="http://schemas.microsoft.com/office/word/2010/wordml" xmlns:w15="http://schemas.microsoft.com/office/word/2012/wordml" xmlns:wpg="http://schemas.microsoft.com/office/word/2010/wordprocessingGroup" xmlns:wpi="http://schemas.microsoft.com/office/word/2010/wordprocessingInk" xmlns:wne="http://schemas.microsoft.com/office/word/2006/wordml" xmlns:wps="http://schemas.microsoft.com/office/word/2010/wordprocessingShape" mc:Ignorable="w14 w15 wp14">
+<w:ftr xmlns:wpc="http://schemas.microsoft.com/office/word/2010/wordprocessingCanvas" xmlns:mc="http://schemas.openxmlformats.org/markup-compatibility/2006" xmlns:o="urn:schemas-microsoft-com:office:office" xmlns:r="http://schemas.openxmlformats.org/officeDocument/2006/relationships" xmlns:m="http://schemas.openxmlformats.org/officeDocument/2006/math" xmlns:v="urn:schemas-microsoft-com:vml" xmlns:wp14="http://schemas.microsoft.com/office/word/2010/wordprocessingDrawing" xmlns:wp="http://schemas.openxmlformats.org/drawingml/2006/wordprocessingDrawing" xmlns:w10="urn:schemas-microsoft-com:office:word" xmlns:w="http://schemas.openxmlformats.org/wordprocessingml/2006/main" xmlns:w14="http://schemas.microsoft.com/office/word/2010/wordml" xmlns:wpg="http://schemas.microsoft.com/office/word/2010/wordprocessingGroup" xmlns:wpi="http://schemas.microsoft.com/office/word/2010/wordprocessingInk" xmlns:wne="http://schemas.microsoft.com/office/word/2006/wordml" xmlns:wps="http://schemas.microsoft.com/office/word/2010/wordprocessingShape" mc:Ignorable="w14 wp14">
   <w:tbl>
     <w:tblPr>
       <w:tblW w:w="0" w:type="auto"/>
@@ -1305,8 +1415,13 @@
           <w:r>
             <w:sym w:font="Symbol" w:char="F0D3"/>
           </w:r>
+          <w:proofErr w:type="gramStart"/>
           <w:r>
-            <w:t xml:space="preserve">MeuProjeto.net, </w:t>
+            <w:t>MeuProjeto</w:t>
+          </w:r>
+          <w:proofErr w:type="gramEnd"/>
+          <w:r>
+            <w:t xml:space="preserve">.net, </w:t>
           </w:r>
           <w:r>
             <w:fldChar w:fldCharType="begin"/>
@@ -1368,7 +1483,7 @@
               <w:rStyle w:val="Nmerodepgina"/>
               <w:noProof/>
             </w:rPr>
-            <w:t>1</w:t>
+            <w:t>2</w:t>
           </w:r>
           <w:r>
             <w:rPr>
@@ -1382,31 +1497,16 @@
             </w:rPr>
             <w:t>de</w:t>
           </w:r>
-          <w:r>
-            <w:fldChar w:fldCharType="begin"/>
-          </w:r>
-          <w:r>
-            <w:instrText xml:space="preserve"> NUMPAGES  \* MERGEFORMAT </w:instrText>
-          </w:r>
-          <w:r>
-            <w:fldChar w:fldCharType="separate"/>
-          </w:r>
-          <w:r>
-            <w:rPr>
-              <w:rStyle w:val="Nmerodepgina"/>
-              <w:noProof/>
-              <w:lang w:val="en-US"/>
-            </w:rPr>
-            <w:t>2</w:t>
-          </w:r>
-          <w:r>
-            <w:rPr>
-              <w:rStyle w:val="Nmerodepgina"/>
-              <w:noProof/>
-              <w:lang w:val="en-US"/>
-            </w:rPr>
-            <w:fldChar w:fldCharType="end"/>
-          </w:r>
+          <w:fldSimple w:instr=" NUMPAGES  \* MERGEFORMAT ">
+            <w:r>
+              <w:rPr>
+                <w:rStyle w:val="Nmerodepgina"/>
+                <w:noProof/>
+                <w:lang w:val="en-US"/>
+              </w:rPr>
+              <w:t>2</w:t>
+            </w:r>
+          </w:fldSimple>
         </w:p>
       </w:tc>
     </w:tr>
@@ -1420,7 +1520,7 @@
 </file>
 
 <file path=word/footnotes.xml><?xml version="1.0" encoding="utf-8"?>
-<w:footnotes xmlns:wpc="http://schemas.microsoft.com/office/word/2010/wordprocessingCanvas" xmlns:mc="http://schemas.openxmlformats.org/markup-compatibility/2006" xmlns:o="urn:schemas-microsoft-com:office:office" xmlns:r="http://schemas.openxmlformats.org/officeDocument/2006/relationships" xmlns:m="http://schemas.openxmlformats.org/officeDocument/2006/math" xmlns:v="urn:schemas-microsoft-com:vml" xmlns:wp14="http://schemas.microsoft.com/office/word/2010/wordprocessingDrawing" xmlns:wp="http://schemas.openxmlformats.org/drawingml/2006/wordprocessingDrawing" xmlns:w10="urn:schemas-microsoft-com:office:word" xmlns:w="http://schemas.openxmlformats.org/wordprocessingml/2006/main" xmlns:w14="http://schemas.microsoft.com/office/word/2010/wordml" xmlns:w15="http://schemas.microsoft.com/office/word/2012/wordml" xmlns:wpg="http://schemas.microsoft.com/office/word/2010/wordprocessingGroup" xmlns:wpi="http://schemas.microsoft.com/office/word/2010/wordprocessingInk" xmlns:wne="http://schemas.microsoft.com/office/word/2006/wordml" xmlns:wps="http://schemas.microsoft.com/office/word/2010/wordprocessingShape" mc:Ignorable="w14 w15 wp14">
+<w:footnotes xmlns:wpc="http://schemas.microsoft.com/office/word/2010/wordprocessingCanvas" xmlns:mc="http://schemas.openxmlformats.org/markup-compatibility/2006" xmlns:o="urn:schemas-microsoft-com:office:office" xmlns:r="http://schemas.openxmlformats.org/officeDocument/2006/relationships" xmlns:m="http://schemas.openxmlformats.org/officeDocument/2006/math" xmlns:v="urn:schemas-microsoft-com:vml" xmlns:wp14="http://schemas.microsoft.com/office/word/2010/wordprocessingDrawing" xmlns:wp="http://schemas.openxmlformats.org/drawingml/2006/wordprocessingDrawing" xmlns:w10="urn:schemas-microsoft-com:office:word" xmlns:w="http://schemas.openxmlformats.org/wordprocessingml/2006/main" xmlns:w14="http://schemas.microsoft.com/office/word/2010/wordml" xmlns:wpg="http://schemas.microsoft.com/office/word/2010/wordprocessingGroup" xmlns:wpi="http://schemas.microsoft.com/office/word/2010/wordprocessingInk" xmlns:wne="http://schemas.microsoft.com/office/word/2006/wordml" xmlns:wps="http://schemas.microsoft.com/office/word/2010/wordprocessingShape" mc:Ignorable="w14 wp14">
   <w:footnote w:type="separator" w:id="-1">
     <w:p>
       <w:r>
@@ -1439,7 +1539,7 @@
 </file>
 
 <file path=word/header1.xml><?xml version="1.0" encoding="utf-8"?>
-<w:hdr xmlns:wpc="http://schemas.microsoft.com/office/word/2010/wordprocessingCanvas" xmlns:mc="http://schemas.openxmlformats.org/markup-compatibility/2006" xmlns:o="urn:schemas-microsoft-com:office:office" xmlns:r="http://schemas.openxmlformats.org/officeDocument/2006/relationships" xmlns:m="http://schemas.openxmlformats.org/officeDocument/2006/math" xmlns:v="urn:schemas-microsoft-com:vml" xmlns:wp14="http://schemas.microsoft.com/office/word/2010/wordprocessingDrawing" xmlns:wp="http://schemas.openxmlformats.org/drawingml/2006/wordprocessingDrawing" xmlns:w10="urn:schemas-microsoft-com:office:word" xmlns:w="http://schemas.openxmlformats.org/wordprocessingml/2006/main" xmlns:w14="http://schemas.microsoft.com/office/word/2010/wordml" xmlns:w15="http://schemas.microsoft.com/office/word/2012/wordml" xmlns:wpg="http://schemas.microsoft.com/office/word/2010/wordprocessingGroup" xmlns:wpi="http://schemas.microsoft.com/office/word/2010/wordprocessingInk" xmlns:wne="http://schemas.microsoft.com/office/word/2006/wordml" xmlns:wps="http://schemas.microsoft.com/office/word/2010/wordprocessingShape" mc:Ignorable="w14 w15 wp14">
+<w:hdr xmlns:wpc="http://schemas.microsoft.com/office/word/2010/wordprocessingCanvas" xmlns:mc="http://schemas.openxmlformats.org/markup-compatibility/2006" xmlns:o="urn:schemas-microsoft-com:office:office" xmlns:r="http://schemas.openxmlformats.org/officeDocument/2006/relationships" xmlns:m="http://schemas.openxmlformats.org/officeDocument/2006/math" xmlns:v="urn:schemas-microsoft-com:vml" xmlns:wp14="http://schemas.microsoft.com/office/word/2010/wordprocessingDrawing" xmlns:wp="http://schemas.openxmlformats.org/drawingml/2006/wordprocessingDrawing" xmlns:w10="urn:schemas-microsoft-com:office:word" xmlns:w="http://schemas.openxmlformats.org/wordprocessingml/2006/main" xmlns:w14="http://schemas.microsoft.com/office/word/2010/wordml" xmlns:wpg="http://schemas.microsoft.com/office/word/2010/wordprocessingGroup" xmlns:wpi="http://schemas.microsoft.com/office/word/2010/wordprocessingInk" xmlns:wne="http://schemas.microsoft.com/office/word/2006/wordml" xmlns:wps="http://schemas.microsoft.com/office/word/2010/wordprocessingShape" mc:Ignorable="w14 wp14">
   <w:tbl>
     <w:tblPr>
       <w:tblW w:w="0" w:type="auto"/>
@@ -1474,8 +1574,13 @@
             <w:fldChar w:fldCharType="separate"/>
           </w:r>
           <w:r>
-            <w:t>&lt;&lt;MotoTaxiJÁ</w:t>
+            <w:t>&lt;&lt;</w:t>
           </w:r>
+          <w:proofErr w:type="gramStart"/>
+          <w:r>
+            <w:t>MotoTaxiJÁ</w:t>
+          </w:r>
+          <w:proofErr w:type="gramEnd"/>
           <w:r>
             <w:t>&gt;&gt;</w:t>
           </w:r>
@@ -1531,7 +1636,7 @@
 </file>
 
 <file path=word/numbering.xml><?xml version="1.0" encoding="utf-8"?>
-<w:numbering xmlns:wpc="http://schemas.microsoft.com/office/word/2010/wordprocessingCanvas" xmlns:mc="http://schemas.openxmlformats.org/markup-compatibility/2006" xmlns:o="urn:schemas-microsoft-com:office:office" xmlns:r="http://schemas.openxmlformats.org/officeDocument/2006/relationships" xmlns:m="http://schemas.openxmlformats.org/officeDocument/2006/math" xmlns:v="urn:schemas-microsoft-com:vml" xmlns:wp14="http://schemas.microsoft.com/office/word/2010/wordprocessingDrawing" xmlns:wp="http://schemas.openxmlformats.org/drawingml/2006/wordprocessingDrawing" xmlns:w10="urn:schemas-microsoft-com:office:word" xmlns:w="http://schemas.openxmlformats.org/wordprocessingml/2006/main" xmlns:w14="http://schemas.microsoft.com/office/word/2010/wordml" xmlns:w15="http://schemas.microsoft.com/office/word/2012/wordml" xmlns:wpg="http://schemas.microsoft.com/office/word/2010/wordprocessingGroup" xmlns:wpi="http://schemas.microsoft.com/office/word/2010/wordprocessingInk" xmlns:wne="http://schemas.microsoft.com/office/word/2006/wordml" xmlns:wps="http://schemas.microsoft.com/office/word/2010/wordprocessingShape" mc:Ignorable="w14 w15 wp14">
+<w:numbering xmlns:wpc="http://schemas.microsoft.com/office/word/2010/wordprocessingCanvas" xmlns:mc="http://schemas.openxmlformats.org/markup-compatibility/2006" xmlns:o="urn:schemas-microsoft-com:office:office" xmlns:r="http://schemas.openxmlformats.org/officeDocument/2006/relationships" xmlns:m="http://schemas.openxmlformats.org/officeDocument/2006/math" xmlns:v="urn:schemas-microsoft-com:vml" xmlns:wp14="http://schemas.microsoft.com/office/word/2010/wordprocessingDrawing" xmlns:wp="http://schemas.openxmlformats.org/drawingml/2006/wordprocessingDrawing" xmlns:w10="urn:schemas-microsoft-com:office:word" xmlns:w="http://schemas.openxmlformats.org/wordprocessingml/2006/main" xmlns:w14="http://schemas.microsoft.com/office/word/2010/wordml" xmlns:wpg="http://schemas.microsoft.com/office/word/2010/wordprocessingGroup" xmlns:wpi="http://schemas.microsoft.com/office/word/2010/wordprocessingInk" xmlns:wne="http://schemas.microsoft.com/office/word/2006/wordml" xmlns:wps="http://schemas.microsoft.com/office/word/2010/wordprocessingShape" mc:Ignorable="w14 wp14">
   <w:abstractNum w:abstractNumId="0">
     <w:nsid w:val="FFFFFFFB"/>
     <w:multiLevelType w:val="multilevel"/>
@@ -2874,7 +2979,7 @@
 </file>
 
 <file path=word/styles.xml><?xml version="1.0" encoding="utf-8"?>
-<w:styles xmlns:mc="http://schemas.openxmlformats.org/markup-compatibility/2006" xmlns:r="http://schemas.openxmlformats.org/officeDocument/2006/relationships" xmlns:w="http://schemas.openxmlformats.org/wordprocessingml/2006/main" xmlns:w14="http://schemas.microsoft.com/office/word/2010/wordml" xmlns:w15="http://schemas.microsoft.com/office/word/2012/wordml" mc:Ignorable="w14 w15">
+<w:styles xmlns:mc="http://schemas.openxmlformats.org/markup-compatibility/2006" xmlns:r="http://schemas.openxmlformats.org/officeDocument/2006/relationships" xmlns:w="http://schemas.openxmlformats.org/wordprocessingml/2006/main" xmlns:w14="http://schemas.microsoft.com/office/word/2010/wordml" mc:Ignorable="w14">
   <w:docDefaults>
     <w:rPrDefault>
       <w:rPr>
@@ -2884,378 +2989,146 @@
     </w:rPrDefault>
     <w:pPrDefault/>
   </w:docDefaults>
-  <w:latentStyles w:defLockedState="0" w:defUIPriority="99" w:defSemiHidden="0" w:defUnhideWhenUsed="0" w:defQFormat="0" w:count="371">
-    <w:lsdException w:name="Normal" w:uiPriority="0" w:qFormat="1"/>
-    <w:lsdException w:name="heading 1" w:uiPriority="9" w:qFormat="1"/>
-    <w:lsdException w:name="heading 2" w:uiPriority="9" w:qFormat="1"/>
-    <w:lsdException w:name="heading 3" w:uiPriority="9" w:qFormat="1"/>
-    <w:lsdException w:name="heading 4" w:uiPriority="9" w:qFormat="1"/>
-    <w:lsdException w:name="heading 5" w:uiPriority="9" w:qFormat="1"/>
-    <w:lsdException w:name="heading 6" w:uiPriority="9" w:qFormat="1"/>
-    <w:lsdException w:name="heading 7" w:uiPriority="9" w:qFormat="1"/>
-    <w:lsdException w:name="heading 8" w:uiPriority="9" w:qFormat="1"/>
-    <w:lsdException w:name="heading 9" w:uiPriority="9" w:qFormat="1"/>
-    <w:lsdException w:name="index 1" w:semiHidden="1" w:unhideWhenUsed="1"/>
-    <w:lsdException w:name="index 2" w:semiHidden="1" w:unhideWhenUsed="1"/>
-    <w:lsdException w:name="index 3" w:semiHidden="1" w:unhideWhenUsed="1"/>
-    <w:lsdException w:name="index 4" w:semiHidden="1" w:unhideWhenUsed="1"/>
-    <w:lsdException w:name="index 5" w:semiHidden="1" w:unhideWhenUsed="1"/>
-    <w:lsdException w:name="index 6" w:semiHidden="1" w:unhideWhenUsed="1"/>
-    <w:lsdException w:name="index 7" w:semiHidden="1" w:unhideWhenUsed="1"/>
-    <w:lsdException w:name="index 8" w:semiHidden="1" w:unhideWhenUsed="1"/>
-    <w:lsdException w:name="index 9" w:semiHidden="1" w:unhideWhenUsed="1"/>
-    <w:lsdException w:name="toc 1" w:semiHidden="1" w:uiPriority="39" w:unhideWhenUsed="1"/>
-    <w:lsdException w:name="toc 2" w:semiHidden="1" w:uiPriority="39" w:unhideWhenUsed="1"/>
-    <w:lsdException w:name="toc 3" w:semiHidden="1" w:uiPriority="39" w:unhideWhenUsed="1"/>
-    <w:lsdException w:name="toc 4" w:semiHidden="1" w:uiPriority="39" w:unhideWhenUsed="1"/>
-    <w:lsdException w:name="toc 5" w:semiHidden="1" w:uiPriority="39" w:unhideWhenUsed="1"/>
-    <w:lsdException w:name="toc 6" w:semiHidden="1" w:uiPriority="39" w:unhideWhenUsed="1"/>
-    <w:lsdException w:name="toc 7" w:semiHidden="1" w:uiPriority="39" w:unhideWhenUsed="1"/>
-    <w:lsdException w:name="toc 8" w:semiHidden="1" w:uiPriority="39" w:unhideWhenUsed="1"/>
-    <w:lsdException w:name="toc 9" w:semiHidden="1" w:uiPriority="39" w:unhideWhenUsed="1"/>
-    <w:lsdException w:name="Normal Indent" w:semiHidden="1" w:unhideWhenUsed="1"/>
-    <w:lsdException w:name="footnote text" w:semiHidden="1" w:unhideWhenUsed="1"/>
-    <w:lsdException w:name="annotation text" w:semiHidden="1" w:unhideWhenUsed="1"/>
-    <w:lsdException w:name="header" w:semiHidden="1" w:unhideWhenUsed="1"/>
-    <w:lsdException w:name="footer" w:semiHidden="1" w:unhideWhenUsed="1"/>
-    <w:lsdException w:name="index heading" w:semiHidden="1" w:unhideWhenUsed="1"/>
-    <w:lsdException w:name="caption" w:semiHidden="1" w:uiPriority="35" w:unhideWhenUsed="1" w:qFormat="1"/>
-    <w:lsdException w:name="table of figures" w:semiHidden="1" w:unhideWhenUsed="1"/>
-    <w:lsdException w:name="envelope address" w:semiHidden="1" w:unhideWhenUsed="1"/>
-    <w:lsdException w:name="envelope return" w:semiHidden="1" w:unhideWhenUsed="1"/>
-    <w:lsdException w:name="footnote reference" w:semiHidden="1" w:unhideWhenUsed="1"/>
-    <w:lsdException w:name="annotation reference" w:semiHidden="1" w:unhideWhenUsed="1"/>
-    <w:lsdException w:name="line number" w:semiHidden="1" w:unhideWhenUsed="1"/>
-    <w:lsdException w:name="page number" w:semiHidden="1" w:unhideWhenUsed="1"/>
-    <w:lsdException w:name="endnote reference" w:semiHidden="1" w:unhideWhenUsed="1"/>
-    <w:lsdException w:name="endnote text" w:semiHidden="1" w:unhideWhenUsed="1"/>
-    <w:lsdException w:name="table of authorities" w:semiHidden="1" w:unhideWhenUsed="1"/>
-    <w:lsdException w:name="macro" w:semiHidden="1" w:unhideWhenUsed="1"/>
-    <w:lsdException w:name="toa heading" w:semiHidden="1" w:unhideWhenUsed="1"/>
-    <w:lsdException w:name="List" w:semiHidden="1" w:unhideWhenUsed="1"/>
-    <w:lsdException w:name="List Bullet" w:semiHidden="1" w:unhideWhenUsed="1"/>
-    <w:lsdException w:name="List Number" w:semiHidden="1" w:unhideWhenUsed="1"/>
-    <w:lsdException w:name="List 2" w:semiHidden="1" w:unhideWhenUsed="1"/>
-    <w:lsdException w:name="List 3" w:semiHidden="1" w:unhideWhenUsed="1"/>
-    <w:lsdException w:name="List 4" w:semiHidden="1" w:unhideWhenUsed="1"/>
-    <w:lsdException w:name="List 5" w:semiHidden="1" w:unhideWhenUsed="1"/>
-    <w:lsdException w:name="List Bullet 2" w:semiHidden="1" w:unhideWhenUsed="1"/>
-    <w:lsdException w:name="List Bullet 3" w:semiHidden="1" w:unhideWhenUsed="1"/>
-    <w:lsdException w:name="List Bullet 4" w:semiHidden="1" w:unhideWhenUsed="1"/>
-    <w:lsdException w:name="List Bullet 5" w:semiHidden="1" w:unhideWhenUsed="1"/>
-    <w:lsdException w:name="List Number 2" w:semiHidden="1" w:unhideWhenUsed="1"/>
-    <w:lsdException w:name="List Number 3" w:semiHidden="1" w:unhideWhenUsed="1"/>
-    <w:lsdException w:name="List Number 4" w:semiHidden="1" w:unhideWhenUsed="1"/>
-    <w:lsdException w:name="List Number 5" w:semiHidden="1" w:unhideWhenUsed="1"/>
-    <w:lsdException w:name="Title" w:uiPriority="10" w:qFormat="1"/>
-    <w:lsdException w:name="Closing" w:semiHidden="1" w:unhideWhenUsed="1"/>
-    <w:lsdException w:name="Signature" w:semiHidden="1" w:unhideWhenUsed="1"/>
-    <w:lsdException w:name="Default Paragraph Font" w:semiHidden="1" w:uiPriority="1" w:unhideWhenUsed="1"/>
-    <w:lsdException w:name="Body Text" w:semiHidden="1" w:uiPriority="0" w:unhideWhenUsed="1"/>
-    <w:lsdException w:name="Body Text Indent" w:semiHidden="1" w:unhideWhenUsed="1"/>
-    <w:lsdException w:name="List Continue" w:semiHidden="1" w:unhideWhenUsed="1"/>
-    <w:lsdException w:name="List Continue 2" w:semiHidden="1" w:unhideWhenUsed="1"/>
-    <w:lsdException w:name="List Continue 3" w:semiHidden="1" w:unhideWhenUsed="1"/>
-    <w:lsdException w:name="List Continue 4" w:semiHidden="1" w:unhideWhenUsed="1"/>
-    <w:lsdException w:name="List Continue 5" w:semiHidden="1" w:unhideWhenUsed="1"/>
-    <w:lsdException w:name="Message Header" w:semiHidden="1" w:unhideWhenUsed="1"/>
-    <w:lsdException w:name="Subtitle" w:uiPriority="11" w:qFormat="1"/>
-    <w:lsdException w:name="Salutation" w:semiHidden="1" w:unhideWhenUsed="1"/>
-    <w:lsdException w:name="Date" w:semiHidden="1" w:unhideWhenUsed="1"/>
-    <w:lsdException w:name="Body Text First Indent" w:semiHidden="1" w:unhideWhenUsed="1"/>
-    <w:lsdException w:name="Body Text First Indent 2" w:semiHidden="1" w:unhideWhenUsed="1"/>
-    <w:lsdException w:name="Note Heading" w:semiHidden="1" w:unhideWhenUsed="1"/>
-    <w:lsdException w:name="Body Text 2" w:semiHidden="1" w:unhideWhenUsed="1"/>
-    <w:lsdException w:name="Body Text 3" w:semiHidden="1" w:unhideWhenUsed="1"/>
-    <w:lsdException w:name="Body Text Indent 2" w:semiHidden="1" w:unhideWhenUsed="1"/>
-    <w:lsdException w:name="Body Text Indent 3" w:semiHidden="1" w:unhideWhenUsed="1"/>
-    <w:lsdException w:name="Block Text" w:semiHidden="1" w:unhideWhenUsed="1"/>
-    <w:lsdException w:name="Hyperlink" w:semiHidden="1" w:uiPriority="0" w:unhideWhenUsed="1"/>
-    <w:lsdException w:name="FollowedHyperlink" w:semiHidden="1" w:unhideWhenUsed="1"/>
-    <w:lsdException w:name="Strong" w:uiPriority="22" w:qFormat="1"/>
-    <w:lsdException w:name="Emphasis" w:uiPriority="20" w:qFormat="1"/>
-    <w:lsdException w:name="Document Map" w:semiHidden="1" w:unhideWhenUsed="1"/>
-    <w:lsdException w:name="Plain Text" w:semiHidden="1" w:unhideWhenUsed="1"/>
-    <w:lsdException w:name="E-mail Signature" w:semiHidden="1" w:unhideWhenUsed="1"/>
-    <w:lsdException w:name="HTML Top of Form" w:semiHidden="1" w:unhideWhenUsed="1"/>
-    <w:lsdException w:name="HTML Bottom of Form" w:semiHidden="1" w:unhideWhenUsed="1"/>
-    <w:lsdException w:name="Normal (Web)" w:semiHidden="1" w:unhideWhenUsed="1"/>
-    <w:lsdException w:name="HTML Acronym" w:semiHidden="1" w:unhideWhenUsed="1"/>
-    <w:lsdException w:name="HTML Address" w:semiHidden="1" w:unhideWhenUsed="1"/>
-    <w:lsdException w:name="HTML Cite" w:semiHidden="1" w:unhideWhenUsed="1"/>
-    <w:lsdException w:name="HTML Code" w:semiHidden="1" w:unhideWhenUsed="1"/>
-    <w:lsdException w:name="HTML Definition" w:semiHidden="1" w:unhideWhenUsed="1"/>
-    <w:lsdException w:name="HTML Keyboard" w:semiHidden="1" w:unhideWhenUsed="1"/>
-    <w:lsdException w:name="HTML Preformatted" w:semiHidden="1" w:unhideWhenUsed="1"/>
-    <w:lsdException w:name="HTML Sample" w:semiHidden="1" w:unhideWhenUsed="1"/>
-    <w:lsdException w:name="HTML Typewriter" w:semiHidden="1" w:unhideWhenUsed="1"/>
-    <w:lsdException w:name="HTML Variable" w:semiHidden="1" w:unhideWhenUsed="1"/>
-    <w:lsdException w:name="Normal Table" w:semiHidden="1" w:unhideWhenUsed="1"/>
-    <w:lsdException w:name="annotation subject" w:semiHidden="1" w:unhideWhenUsed="1"/>
-    <w:lsdException w:name="No List" w:semiHidden="1" w:unhideWhenUsed="1"/>
-    <w:lsdException w:name="Outline List 1" w:semiHidden="1" w:unhideWhenUsed="1"/>
-    <w:lsdException w:name="Outline List 2" w:semiHidden="1" w:unhideWhenUsed="1"/>
-    <w:lsdException w:name="Outline List 3" w:semiHidden="1" w:unhideWhenUsed="1"/>
-    <w:lsdException w:name="Table Simple 1" w:semiHidden="1" w:unhideWhenUsed="1"/>
-    <w:lsdException w:name="Table Simple 2" w:semiHidden="1" w:unhideWhenUsed="1"/>
-    <w:lsdException w:name="Table Simple 3" w:semiHidden="1" w:unhideWhenUsed="1"/>
-    <w:lsdException w:name="Table Classic 1" w:semiHidden="1" w:unhideWhenUsed="1"/>
-    <w:lsdException w:name="Table Classic 2" w:semiHidden="1" w:unhideWhenUsed="1"/>
-    <w:lsdException w:name="Table Classic 3" w:semiHidden="1" w:unhideWhenUsed="1"/>
-    <w:lsdException w:name="Table Classic 4" w:semiHidden="1" w:unhideWhenUsed="1"/>
-    <w:lsdException w:name="Table Colorful 1" w:semiHidden="1" w:unhideWhenUsed="1"/>
-    <w:lsdException w:name="Table Colorful 2" w:semiHidden="1" w:unhideWhenUsed="1"/>
-    <w:lsdException w:name="Table Colorful 3" w:semiHidden="1" w:unhideWhenUsed="1"/>
-    <w:lsdException w:name="Table Columns 1" w:semiHidden="1" w:unhideWhenUsed="1"/>
-    <w:lsdException w:name="Table Columns 2" w:semiHidden="1" w:unhideWhenUsed="1"/>
-    <w:lsdException w:name="Table Columns 3" w:semiHidden="1" w:unhideWhenUsed="1"/>
-    <w:lsdException w:name="Table Columns 4" w:semiHidden="1" w:unhideWhenUsed="1"/>
-    <w:lsdException w:name="Table Columns 5" w:semiHidden="1" w:unhideWhenUsed="1"/>
-    <w:lsdException w:name="Table Grid 1" w:semiHidden="1" w:unhideWhenUsed="1"/>
-    <w:lsdException w:name="Table Grid 2" w:semiHidden="1" w:unhideWhenUsed="1"/>
-    <w:lsdException w:name="Table Grid 3" w:semiHidden="1" w:unhideWhenUsed="1"/>
-    <w:lsdException w:name="Table Grid 4" w:semiHidden="1" w:unhideWhenUsed="1"/>
-    <w:lsdException w:name="Table Grid 5" w:semiHidden="1" w:unhideWhenUsed="1"/>
-    <w:lsdException w:name="Table Grid 6" w:semiHidden="1" w:unhideWhenUsed="1"/>
-    <w:lsdException w:name="Table Grid 7" w:semiHidden="1" w:unhideWhenUsed="1"/>
-    <w:lsdException w:name="Table Grid 8" w:semiHidden="1" w:unhideWhenUsed="1"/>
-    <w:lsdException w:name="Table List 1" w:semiHidden="1" w:unhideWhenUsed="1"/>
-    <w:lsdException w:name="Table List 2" w:semiHidden="1" w:unhideWhenUsed="1"/>
-    <w:lsdException w:name="Table List 3" w:semiHidden="1" w:unhideWhenUsed="1"/>
-    <w:lsdException w:name="Table List 4" w:semiHidden="1" w:unhideWhenUsed="1"/>
-    <w:lsdException w:name="Table List 5" w:semiHidden="1" w:unhideWhenUsed="1"/>
-    <w:lsdException w:name="Table List 6" w:semiHidden="1" w:unhideWhenUsed="1"/>
-    <w:lsdException w:name="Table List 7" w:semiHidden="1" w:unhideWhenUsed="1"/>
-    <w:lsdException w:name="Table List 8" w:semiHidden="1" w:unhideWhenUsed="1"/>
-    <w:lsdException w:name="Table 3D effects 1" w:semiHidden="1" w:unhideWhenUsed="1"/>
-    <w:lsdException w:name="Table 3D effects 2" w:semiHidden="1" w:unhideWhenUsed="1"/>
-    <w:lsdException w:name="Table 3D effects 3" w:semiHidden="1" w:unhideWhenUsed="1"/>
-    <w:lsdException w:name="Table Contemporary" w:semiHidden="1" w:unhideWhenUsed="1"/>
-    <w:lsdException w:name="Table Elegant" w:semiHidden="1" w:unhideWhenUsed="1"/>
-    <w:lsdException w:name="Table Professional" w:semiHidden="1" w:unhideWhenUsed="1"/>
-    <w:lsdException w:name="Table Subtle 1" w:semiHidden="1" w:unhideWhenUsed="1"/>
-    <w:lsdException w:name="Table Subtle 2" w:semiHidden="1" w:unhideWhenUsed="1"/>
-    <w:lsdException w:name="Table Web 1" w:semiHidden="1" w:unhideWhenUsed="1"/>
-    <w:lsdException w:name="Table Web 2" w:semiHidden="1" w:unhideWhenUsed="1"/>
-    <w:lsdException w:name="Table Web 3" w:semiHidden="1" w:unhideWhenUsed="1"/>
-    <w:lsdException w:name="Balloon Text" w:semiHidden="1" w:unhideWhenUsed="1"/>
-    <w:lsdException w:name="Table Grid" w:uiPriority="59"/>
-    <w:lsdException w:name="Table Theme" w:semiHidden="1" w:unhideWhenUsed="1"/>
-    <w:lsdException w:name="Placeholder Text" w:semiHidden="1"/>
-    <w:lsdException w:name="No Spacing" w:uiPriority="1" w:qFormat="1"/>
-    <w:lsdException w:name="Light Shading" w:uiPriority="60"/>
-    <w:lsdException w:name="Light List" w:uiPriority="61"/>
-    <w:lsdException w:name="Light Grid" w:uiPriority="62"/>
-    <w:lsdException w:name="Medium Shading 1" w:uiPriority="63"/>
-    <w:lsdException w:name="Medium Shading 2" w:uiPriority="64"/>
-    <w:lsdException w:name="Medium List 1" w:uiPriority="65"/>
-    <w:lsdException w:name="Medium List 2" w:uiPriority="66"/>
-    <w:lsdException w:name="Medium Grid 1" w:uiPriority="67"/>
-    <w:lsdException w:name="Medium Grid 2" w:uiPriority="68"/>
-    <w:lsdException w:name="Medium Grid 3" w:uiPriority="69"/>
-    <w:lsdException w:name="Dark List" w:uiPriority="70"/>
-    <w:lsdException w:name="Colorful Shading" w:uiPriority="71"/>
-    <w:lsdException w:name="Colorful List" w:uiPriority="72"/>
-    <w:lsdException w:name="Colorful Grid" w:uiPriority="73"/>
-    <w:lsdException w:name="Light Shading Accent 1" w:uiPriority="60"/>
-    <w:lsdException w:name="Light List Accent 1" w:uiPriority="61"/>
-    <w:lsdException w:name="Light Grid Accent 1" w:uiPriority="62"/>
-    <w:lsdException w:name="Medium Shading 1 Accent 1" w:uiPriority="63"/>
-    <w:lsdException w:name="Medium Shading 2 Accent 1" w:uiPriority="64"/>
-    <w:lsdException w:name="Medium List 1 Accent 1" w:uiPriority="65"/>
-    <w:lsdException w:name="Revision" w:semiHidden="1"/>
-    <w:lsdException w:name="List Paragraph" w:uiPriority="34" w:qFormat="1"/>
-    <w:lsdException w:name="Quote" w:uiPriority="29" w:qFormat="1"/>
-    <w:lsdException w:name="Intense Quote" w:uiPriority="30" w:qFormat="1"/>
-    <w:lsdException w:name="Medium List 2 Accent 1" w:uiPriority="66"/>
-    <w:lsdException w:name="Medium Grid 1 Accent 1" w:uiPriority="67"/>
-    <w:lsdException w:name="Medium Grid 2 Accent 1" w:uiPriority="68"/>
-    <w:lsdException w:name="Medium Grid 3 Accent 1" w:uiPriority="69"/>
-    <w:lsdException w:name="Dark List Accent 1" w:uiPriority="70"/>
-    <w:lsdException w:name="Colorful Shading Accent 1" w:uiPriority="71"/>
-    <w:lsdException w:name="Colorful List Accent 1" w:uiPriority="72"/>
-    <w:lsdException w:name="Colorful Grid Accent 1" w:uiPriority="73"/>
-    <w:lsdException w:name="Light Shading Accent 2" w:uiPriority="60"/>
-    <w:lsdException w:name="Light List Accent 2" w:uiPriority="61"/>
-    <w:lsdException w:name="Light Grid Accent 2" w:uiPriority="62"/>
-    <w:lsdException w:name="Medium Shading 1 Accent 2" w:uiPriority="63"/>
-    <w:lsdException w:name="Medium Shading 2 Accent 2" w:uiPriority="64"/>
-    <w:lsdException w:name="Medium List 1 Accent 2" w:uiPriority="65"/>
-    <w:lsdException w:name="Medium List 2 Accent 2" w:uiPriority="66"/>
-    <w:lsdException w:name="Medium Grid 1 Accent 2" w:uiPriority="67"/>
-    <w:lsdException w:name="Medium Grid 2 Accent 2" w:uiPriority="68"/>
-    <w:lsdException w:name="Medium Grid 3 Accent 2" w:uiPriority="69"/>
-    <w:lsdException w:name="Dark List Accent 2" w:uiPriority="70"/>
-    <w:lsdException w:name="Colorful Shading Accent 2" w:uiPriority="71"/>
-    <w:lsdException w:name="Colorful List Accent 2" w:uiPriority="72"/>
-    <w:lsdException w:name="Colorful Grid Accent 2" w:uiPriority="73"/>
-    <w:lsdException w:name="Light Shading Accent 3" w:uiPriority="60"/>
-    <w:lsdException w:name="Light List Accent 3" w:uiPriority="61"/>
-    <w:lsdException w:name="Light Grid Accent 3" w:uiPriority="62"/>
-    <w:lsdException w:name="Medium Shading 1 Accent 3" w:uiPriority="63"/>
-    <w:lsdException w:name="Medium Shading 2 Accent 3" w:uiPriority="64"/>
-    <w:lsdException w:name="Medium List 1 Accent 3" w:uiPriority="65"/>
-    <w:lsdException w:name="Medium List 2 Accent 3" w:uiPriority="66"/>
-    <w:lsdException w:name="Medium Grid 1 Accent 3" w:uiPriority="67"/>
-    <w:lsdException w:name="Medium Grid 2 Accent 3" w:uiPriority="68"/>
-    <w:lsdException w:name="Medium Grid 3 Accent 3" w:uiPriority="69"/>
-    <w:lsdException w:name="Dark List Accent 3" w:uiPriority="70"/>
-    <w:lsdException w:name="Colorful Shading Accent 3" w:uiPriority="71"/>
-    <w:lsdException w:name="Colorful List Accent 3" w:uiPriority="72"/>
-    <w:lsdException w:name="Colorful Grid Accent 3" w:uiPriority="73"/>
-    <w:lsdException w:name="Light Shading Accent 4" w:uiPriority="60"/>
-    <w:lsdException w:name="Light List Accent 4" w:uiPriority="61"/>
-    <w:lsdException w:name="Light Grid Accent 4" w:uiPriority="62"/>
-    <w:lsdException w:name="Medium Shading 1 Accent 4" w:uiPriority="63"/>
-    <w:lsdException w:name="Medium Shading 2 Accent 4" w:uiPriority="64"/>
-    <w:lsdException w:name="Medium List 1 Accent 4" w:uiPriority="65"/>
-    <w:lsdException w:name="Medium List 2 Accent 4" w:uiPriority="66"/>
-    <w:lsdException w:name="Medium Grid 1 Accent 4" w:uiPriority="67"/>
-    <w:lsdException w:name="Medium Grid 2 Accent 4" w:uiPriority="68"/>
-    <w:lsdException w:name="Medium Grid 3 Accent 4" w:uiPriority="69"/>
-    <w:lsdException w:name="Dark List Accent 4" w:uiPriority="70"/>
-    <w:lsdException w:name="Colorful Shading Accent 4" w:uiPriority="71"/>
-    <w:lsdException w:name="Colorful List Accent 4" w:uiPriority="72"/>
-    <w:lsdException w:name="Colorful Grid Accent 4" w:uiPriority="73"/>
-    <w:lsdException w:name="Light Shading Accent 5" w:uiPriority="60"/>
-    <w:lsdException w:name="Light List Accent 5" w:uiPriority="61"/>
-    <w:lsdException w:name="Light Grid Accent 5" w:uiPriority="62"/>
-    <w:lsdException w:name="Medium Shading 1 Accent 5" w:uiPriority="63"/>
-    <w:lsdException w:name="Medium Shading 2 Accent 5" w:uiPriority="64"/>
-    <w:lsdException w:name="Medium List 1 Accent 5" w:uiPriority="65"/>
-    <w:lsdException w:name="Medium List 2 Accent 5" w:uiPriority="66"/>
-    <w:lsdException w:name="Medium Grid 1 Accent 5" w:uiPriority="67"/>
-    <w:lsdException w:name="Medium Grid 2 Accent 5" w:uiPriority="68"/>
-    <w:lsdException w:name="Medium Grid 3 Accent 5" w:uiPriority="69"/>
-    <w:lsdException w:name="Dark List Accent 5" w:uiPriority="70"/>
-    <w:lsdException w:name="Colorful Shading Accent 5" w:uiPriority="71"/>
-    <w:lsdException w:name="Colorful List Accent 5" w:uiPriority="72"/>
-    <w:lsdException w:name="Colorful Grid Accent 5" w:uiPriority="73"/>
-    <w:lsdException w:name="Light Shading Accent 6" w:uiPriority="60"/>
-    <w:lsdException w:name="Light List Accent 6" w:uiPriority="61"/>
-    <w:lsdException w:name="Light Grid Accent 6" w:uiPriority="62"/>
-    <w:lsdException w:name="Medium Shading 1 Accent 6" w:uiPriority="63"/>
-    <w:lsdException w:name="Medium Shading 2 Accent 6" w:uiPriority="64"/>
-    <w:lsdException w:name="Medium List 1 Accent 6" w:uiPriority="65"/>
-    <w:lsdException w:name="Medium List 2 Accent 6" w:uiPriority="66"/>
-    <w:lsdException w:name="Medium Grid 1 Accent 6" w:uiPriority="67"/>
-    <w:lsdException w:name="Medium Grid 2 Accent 6" w:uiPriority="68"/>
-    <w:lsdException w:name="Medium Grid 3 Accent 6" w:uiPriority="69"/>
-    <w:lsdException w:name="Dark List Accent 6" w:uiPriority="70"/>
-    <w:lsdException w:name="Colorful Shading Accent 6" w:uiPriority="71"/>
-    <w:lsdException w:name="Colorful List Accent 6" w:uiPriority="72"/>
-    <w:lsdException w:name="Colorful Grid Accent 6" w:uiPriority="73"/>
-    <w:lsdException w:name="Subtle Emphasis" w:uiPriority="19" w:qFormat="1"/>
-    <w:lsdException w:name="Intense Emphasis" w:uiPriority="21" w:qFormat="1"/>
-    <w:lsdException w:name="Subtle Reference" w:uiPriority="31" w:qFormat="1"/>
-    <w:lsdException w:name="Intense Reference" w:uiPriority="32" w:qFormat="1"/>
-    <w:lsdException w:name="Book Title" w:uiPriority="33" w:qFormat="1"/>
-    <w:lsdException w:name="Bibliography" w:semiHidden="1" w:uiPriority="37" w:unhideWhenUsed="1"/>
-    <w:lsdException w:name="TOC Heading" w:semiHidden="1" w:uiPriority="39" w:unhideWhenUsed="1" w:qFormat="1"/>
-    <w:lsdException w:name="Plain Table 1" w:uiPriority="41"/>
-    <w:lsdException w:name="Plain Table 2" w:uiPriority="42"/>
-    <w:lsdException w:name="Plain Table 3" w:uiPriority="43"/>
-    <w:lsdException w:name="Plain Table 4" w:uiPriority="44"/>
-    <w:lsdException w:name="Plain Table 5" w:uiPriority="45"/>
-    <w:lsdException w:name="Grid Table Light" w:uiPriority="40"/>
-    <w:lsdException w:name="Grid Table 1 Light" w:uiPriority="46"/>
-    <w:lsdException w:name="Grid Table 2" w:uiPriority="47"/>
-    <w:lsdException w:name="Grid Table 3" w:uiPriority="48"/>
-    <w:lsdException w:name="Grid Table 4" w:uiPriority="49"/>
-    <w:lsdException w:name="Grid Table 5 Dark" w:uiPriority="50"/>
-    <w:lsdException w:name="Grid Table 6 Colorful" w:uiPriority="51"/>
-    <w:lsdException w:name="Grid Table 7 Colorful" w:uiPriority="52"/>
-    <w:lsdException w:name="Grid Table 1 Light Accent 1" w:uiPriority="46"/>
-    <w:lsdException w:name="Grid Table 2 Accent 1" w:uiPriority="47"/>
-    <w:lsdException w:name="Grid Table 3 Accent 1" w:uiPriority="48"/>
-    <w:lsdException w:name="Grid Table 4 Accent 1" w:uiPriority="49"/>
-    <w:lsdException w:name="Grid Table 5 Dark Accent 1" w:uiPriority="50"/>
-    <w:lsdException w:name="Grid Table 6 Colorful Accent 1" w:uiPriority="51"/>
-    <w:lsdException w:name="Grid Table 7 Colorful Accent 1" w:uiPriority="52"/>
-    <w:lsdException w:name="Grid Table 1 Light Accent 2" w:uiPriority="46"/>
-    <w:lsdException w:name="Grid Table 2 Accent 2" w:uiPriority="47"/>
-    <w:lsdException w:name="Grid Table 3 Accent 2" w:uiPriority="48"/>
-    <w:lsdException w:name="Grid Table 4 Accent 2" w:uiPriority="49"/>
-    <w:lsdException w:name="Grid Table 5 Dark Accent 2" w:uiPriority="50"/>
-    <w:lsdException w:name="Grid Table 6 Colorful Accent 2" w:uiPriority="51"/>
-    <w:lsdException w:name="Grid Table 7 Colorful Accent 2" w:uiPriority="52"/>
-    <w:lsdException w:name="Grid Table 1 Light Accent 3" w:uiPriority="46"/>
-    <w:lsdException w:name="Grid Table 2 Accent 3" w:uiPriority="47"/>
-    <w:lsdException w:name="Grid Table 3 Accent 3" w:uiPriority="48"/>
-    <w:lsdException w:name="Grid Table 4 Accent 3" w:uiPriority="49"/>
-    <w:lsdException w:name="Grid Table 5 Dark Accent 3" w:uiPriority="50"/>
-    <w:lsdException w:name="Grid Table 6 Colorful Accent 3" w:uiPriority="51"/>
-    <w:lsdException w:name="Grid Table 7 Colorful Accent 3" w:uiPriority="52"/>
-    <w:lsdException w:name="Grid Table 1 Light Accent 4" w:uiPriority="46"/>
-    <w:lsdException w:name="Grid Table 2 Accent 4" w:uiPriority="47"/>
-    <w:lsdException w:name="Grid Table 3 Accent 4" w:uiPriority="48"/>
-    <w:lsdException w:name="Grid Table 4 Accent 4" w:uiPriority="49"/>
-    <w:lsdException w:name="Grid Table 5 Dark Accent 4" w:uiPriority="50"/>
-    <w:lsdException w:name="Grid Table 6 Colorful Accent 4" w:uiPriority="51"/>
-    <w:lsdException w:name="Grid Table 7 Colorful Accent 4" w:uiPriority="52"/>
-    <w:lsdException w:name="Grid Table 1 Light Accent 5" w:uiPriority="46"/>
-    <w:lsdException w:name="Grid Table 2 Accent 5" w:uiPriority="47"/>
-    <w:lsdException w:name="Grid Table 3 Accent 5" w:uiPriority="48"/>
-    <w:lsdException w:name="Grid Table 4 Accent 5" w:uiPriority="49"/>
-    <w:lsdException w:name="Grid Table 5 Dark Accent 5" w:uiPriority="50"/>
-    <w:lsdException w:name="Grid Table 6 Colorful Accent 5" w:uiPriority="51"/>
-    <w:lsdException w:name="Grid Table 7 Colorful Accent 5" w:uiPriority="52"/>
-    <w:lsdException w:name="Grid Table 1 Light Accent 6" w:uiPriority="46"/>
-    <w:lsdException w:name="Grid Table 2 Accent 6" w:uiPriority="47"/>
-    <w:lsdException w:name="Grid Table 3 Accent 6" w:uiPriority="48"/>
-    <w:lsdException w:name="Grid Table 4 Accent 6" w:uiPriority="49"/>
-    <w:lsdException w:name="Grid Table 5 Dark Accent 6" w:uiPriority="50"/>
-    <w:lsdException w:name="Grid Table 6 Colorful Accent 6" w:uiPriority="51"/>
-    <w:lsdException w:name="Grid Table 7 Colorful Accent 6" w:uiPriority="52"/>
-    <w:lsdException w:name="List Table 1 Light" w:uiPriority="46"/>
-    <w:lsdException w:name="List Table 2" w:uiPriority="47"/>
-    <w:lsdException w:name="List Table 3" w:uiPriority="48"/>
-    <w:lsdException w:name="List Table 4" w:uiPriority="49"/>
-    <w:lsdException w:name="List Table 5 Dark" w:uiPriority="50"/>
-    <w:lsdException w:name="List Table 6 Colorful" w:uiPriority="51"/>
-    <w:lsdException w:name="List Table 7 Colorful" w:uiPriority="52"/>
-    <w:lsdException w:name="List Table 1 Light Accent 1" w:uiPriority="46"/>
-    <w:lsdException w:name="List Table 2 Accent 1" w:uiPriority="47"/>
-    <w:lsdException w:name="List Table 3 Accent 1" w:uiPriority="48"/>
-    <w:lsdException w:name="List Table 4 Accent 1" w:uiPriority="49"/>
-    <w:lsdException w:name="List Table 5 Dark Accent 1" w:uiPriority="50"/>
-    <w:lsdException w:name="List Table 6 Colorful Accent 1" w:uiPriority="51"/>
-    <w:lsdException w:name="List Table 7 Colorful Accent 1" w:uiPriority="52"/>
-    <w:lsdException w:name="List Table 1 Light Accent 2" w:uiPriority="46"/>
-    <w:lsdException w:name="List Table 2 Accent 2" w:uiPriority="47"/>
-    <w:lsdException w:name="List Table 3 Accent 2" w:uiPriority="48"/>
-    <w:lsdException w:name="List Table 4 Accent 2" w:uiPriority="49"/>
-    <w:lsdException w:name="List Table 5 Dark Accent 2" w:uiPriority="50"/>
-    <w:lsdException w:name="List Table 6 Colorful Accent 2" w:uiPriority="51"/>
-    <w:lsdException w:name="List Table 7 Colorful Accent 2" w:uiPriority="52"/>
-    <w:lsdException w:name="List Table 1 Light Accent 3" w:uiPriority="46"/>
-    <w:lsdException w:name="List Table 2 Accent 3" w:uiPriority="47"/>
-    <w:lsdException w:name="List Table 3 Accent 3" w:uiPriority="48"/>
-    <w:lsdException w:name="List Table 4 Accent 3" w:uiPriority="49"/>
-    <w:lsdException w:name="List Table 5 Dark Accent 3" w:uiPriority="50"/>
-    <w:lsdException w:name="List Table 6 Colorful Accent 3" w:uiPriority="51"/>
-    <w:lsdException w:name="List Table 7 Colorful Accent 3" w:uiPriority="52"/>
-    <w:lsdException w:name="List Table 1 Light Accent 4" w:uiPriority="46"/>
-    <w:lsdException w:name="List Table 2 Accent 4" w:uiPriority="47"/>
-    <w:lsdException w:name="List Table 3 Accent 4" w:uiPriority="48"/>
-    <w:lsdException w:name="List Table 4 Accent 4" w:uiPriority="49"/>
-    <w:lsdException w:name="List Table 5 Dark Accent 4" w:uiPriority="50"/>
-    <w:lsdException w:name="List Table 6 Colorful Accent 4" w:uiPriority="51"/>
-    <w:lsdException w:name="List Table 7 Colorful Accent 4" w:uiPriority="52"/>
-    <w:lsdException w:name="List Table 1 Light Accent 5" w:uiPriority="46"/>
-    <w:lsdException w:name="List Table 2 Accent 5" w:uiPriority="47"/>
-    <w:lsdException w:name="List Table 3 Accent 5" w:uiPriority="48"/>
-    <w:lsdException w:name="List Table 4 Accent 5" w:uiPriority="49"/>
-    <w:lsdException w:name="List Table 5 Dark Accent 5" w:uiPriority="50"/>
-    <w:lsdException w:name="List Table 6 Colorful Accent 5" w:uiPriority="51"/>
-    <w:lsdException w:name="List Table 7 Colorful Accent 5" w:uiPriority="52"/>
-    <w:lsdException w:name="List Table 1 Light Accent 6" w:uiPriority="46"/>
-    <w:lsdException w:name="List Table 2 Accent 6" w:uiPriority="47"/>
-    <w:lsdException w:name="List Table 3 Accent 6" w:uiPriority="48"/>
-    <w:lsdException w:name="List Table 4 Accent 6" w:uiPriority="49"/>
-    <w:lsdException w:name="List Table 5 Dark Accent 6" w:uiPriority="50"/>
-    <w:lsdException w:name="List Table 6 Colorful Accent 6" w:uiPriority="51"/>
-    <w:lsdException w:name="List Table 7 Colorful Accent 6" w:uiPriority="52"/>
+  <w:latentStyles w:defLockedState="0" w:defUIPriority="99" w:defSemiHidden="1" w:defUnhideWhenUsed="1" w:defQFormat="0" w:count="267">
+    <w:lsdException w:name="Normal" w:semiHidden="0" w:uiPriority="0" w:unhideWhenUsed="0" w:qFormat="1"/>
+    <w:lsdException w:name="heading 1" w:semiHidden="0" w:uiPriority="9" w:unhideWhenUsed="0" w:qFormat="1"/>
+    <w:lsdException w:name="heading 2" w:semiHidden="0" w:uiPriority="9" w:unhideWhenUsed="0" w:qFormat="1"/>
+    <w:lsdException w:name="heading 3" w:semiHidden="0" w:uiPriority="9" w:unhideWhenUsed="0" w:qFormat="1"/>
+    <w:lsdException w:name="heading 4" w:semiHidden="0" w:uiPriority="9" w:unhideWhenUsed="0" w:qFormat="1"/>
+    <w:lsdException w:name="heading 5" w:semiHidden="0" w:uiPriority="9" w:unhideWhenUsed="0" w:qFormat="1"/>
+    <w:lsdException w:name="heading 6" w:semiHidden="0" w:uiPriority="9" w:unhideWhenUsed="0" w:qFormat="1"/>
+    <w:lsdException w:name="heading 7" w:semiHidden="0" w:uiPriority="9" w:unhideWhenUsed="0" w:qFormat="1"/>
+    <w:lsdException w:name="heading 8" w:semiHidden="0" w:uiPriority="9" w:unhideWhenUsed="0" w:qFormat="1"/>
+    <w:lsdException w:name="heading 9" w:semiHidden="0" w:uiPriority="9" w:unhideWhenUsed="0" w:qFormat="1"/>
+    <w:lsdException w:name="toc 1" w:uiPriority="39"/>
+    <w:lsdException w:name="toc 2" w:uiPriority="39"/>
+    <w:lsdException w:name="toc 3" w:uiPriority="39"/>
+    <w:lsdException w:name="toc 4" w:uiPriority="39"/>
+    <w:lsdException w:name="toc 5" w:uiPriority="39"/>
+    <w:lsdException w:name="toc 6" w:uiPriority="39"/>
+    <w:lsdException w:name="toc 7" w:uiPriority="39"/>
+    <w:lsdException w:name="toc 8" w:uiPriority="39"/>
+    <w:lsdException w:name="toc 9" w:uiPriority="39"/>
+    <w:lsdException w:name="caption" w:uiPriority="35" w:qFormat="1"/>
+    <w:lsdException w:name="Title" w:semiHidden="0" w:uiPriority="10" w:unhideWhenUsed="0" w:qFormat="1"/>
+    <w:lsdException w:name="Default Paragraph Font" w:uiPriority="1"/>
+    <w:lsdException w:name="Body Text" w:uiPriority="0"/>
+    <w:lsdException w:name="Subtitle" w:semiHidden="0" w:uiPriority="11" w:unhideWhenUsed="0" w:qFormat="1"/>
+    <w:lsdException w:name="Hyperlink" w:uiPriority="0"/>
+    <w:lsdException w:name="Strong" w:semiHidden="0" w:uiPriority="22" w:unhideWhenUsed="0" w:qFormat="1"/>
+    <w:lsdException w:name="Emphasis" w:semiHidden="0" w:uiPriority="20" w:unhideWhenUsed="0" w:qFormat="1"/>
+    <w:lsdException w:name="Table Grid" w:semiHidden="0" w:uiPriority="59" w:unhideWhenUsed="0"/>
+    <w:lsdException w:name="Placeholder Text" w:unhideWhenUsed="0"/>
+    <w:lsdException w:name="No Spacing" w:semiHidden="0" w:uiPriority="1" w:unhideWhenUsed="0" w:qFormat="1"/>
+    <w:lsdException w:name="Light Shading" w:semiHidden="0" w:uiPriority="60" w:unhideWhenUsed="0"/>
+    <w:lsdException w:name="Light List" w:semiHidden="0" w:uiPriority="61" w:unhideWhenUsed="0"/>
+    <w:lsdException w:name="Light Grid" w:semiHidden="0" w:uiPriority="62" w:unhideWhenUsed="0"/>
+    <w:lsdException w:name="Medium Shading 1" w:semiHidden="0" w:uiPriority="63" w:unhideWhenUsed="0"/>
+    <w:lsdException w:name="Medium Shading 2" w:semiHidden="0" w:uiPriority="64" w:unhideWhenUsed="0"/>
+    <w:lsdException w:name="Medium List 1" w:semiHidden="0" w:uiPriority="65" w:unhideWhenUsed="0"/>
+    <w:lsdException w:name="Medium List 2" w:semiHidden="0" w:uiPriority="66" w:unhideWhenUsed="0"/>
+    <w:lsdException w:name="Medium Grid 1" w:semiHidden="0" w:uiPriority="67" w:unhideWhenUsed="0"/>
+    <w:lsdException w:name="Medium Grid 2" w:semiHidden="0" w:uiPriority="68" w:unhideWhenUsed="0"/>
+    <w:lsdException w:name="Medium Grid 3" w:semiHidden="0" w:uiPriority="69" w:unhideWhenUsed="0"/>
+    <w:lsdException w:name="Dark List" w:semiHidden="0" w:uiPriority="70" w:unhideWhenUsed="0"/>
+    <w:lsdException w:name="Colorful Shading" w:semiHidden="0" w:uiPriority="71" w:unhideWhenUsed="0"/>
+    <w:lsdException w:name="Colorful List" w:semiHidden="0" w:uiPriority="72" w:unhideWhenUsed="0"/>
+    <w:lsdException w:name="Colorful Grid" w:semiHidden="0" w:uiPriority="73" w:unhideWhenUsed="0"/>
+    <w:lsdException w:name="Light Shading Accent 1" w:semiHidden="0" w:uiPriority="60" w:unhideWhenUsed="0"/>
+    <w:lsdException w:name="Light List Accent 1" w:semiHidden="0" w:uiPriority="61" w:unhideWhenUsed="0"/>
+    <w:lsdException w:name="Light Grid Accent 1" w:semiHidden="0" w:uiPriority="62" w:unhideWhenUsed="0"/>
+    <w:lsdException w:name="Medium Shading 1 Accent 1" w:semiHidden="0" w:uiPriority="63" w:unhideWhenUsed="0"/>
+    <w:lsdException w:name="Medium Shading 2 Accent 1" w:semiHidden="0" w:uiPriority="64" w:unhideWhenUsed="0"/>
+    <w:lsdException w:name="Medium List 1 Accent 1" w:semiHidden="0" w:uiPriority="65" w:unhideWhenUsed="0"/>
+    <w:lsdException w:name="Revision" w:unhideWhenUsed="0"/>
+    <w:lsdException w:name="List Paragraph" w:semiHidden="0" w:uiPriority="34" w:unhideWhenUsed="0" w:qFormat="1"/>
+    <w:lsdException w:name="Quote" w:semiHidden="0" w:uiPriority="29" w:unhideWhenUsed="0" w:qFormat="1"/>
+    <w:lsdException w:name="Intense Quote" w:semiHidden="0" w:uiPriority="30" w:unhideWhenUsed="0" w:qFormat="1"/>
+    <w:lsdException w:name="Medium List 2 Accent 1" w:semiHidden="0" w:uiPriority="66" w:unhideWhenUsed="0"/>
+    <w:lsdException w:name="Medium Grid 1 Accent 1" w:semiHidden="0" w:uiPriority="67" w:unhideWhenUsed="0"/>
+    <w:lsdException w:name="Medium Grid 2 Accent 1" w:semiHidden="0" w:uiPriority="68" w:unhideWhenUsed="0"/>
+    <w:lsdException w:name="Medium Grid 3 Accent 1" w:semiHidden="0" w:uiPriority="69" w:unhideWhenUsed="0"/>
+    <w:lsdException w:name="Dark List Accent 1" w:semiHidden="0" w:uiPriority="70" w:unhideWhenUsed="0"/>
+    <w:lsdException w:name="Colorful Shading Accent 1" w:semiHidden="0" w:uiPriority="71" w:unhideWhenUsed="0"/>
+    <w:lsdException w:name="Colorful List Accent 1" w:semiHidden="0" w:uiPriority="72" w:unhideWhenUsed="0"/>
+    <w:lsdException w:name="Colorful Grid Accent 1" w:semiHidden="0" w:uiPriority="73" w:unhideWhenUsed="0"/>
+    <w:lsdException w:name="Light Shading Accent 2" w:semiHidden="0" w:uiPriority="60" w:unhideWhenUsed="0"/>
+    <w:lsdException w:name="Light List Accent 2" w:semiHidden="0" w:uiPriority="61" w:unhideWhenUsed="0"/>
+    <w:lsdException w:name="Light Grid Accent 2" w:semiHidden="0" w:uiPriority="62" w:unhideWhenUsed="0"/>
+    <w:lsdException w:name="Medium Shading 1 Accent 2" w:semiHidden="0" w:uiPriority="63" w:unhideWhenUsed="0"/>
+    <w:lsdException w:name="Medium Shading 2 Accent 2" w:semiHidden="0" w:uiPriority="64" w:unhideWhenUsed="0"/>
+    <w:lsdException w:name="Medium List 1 Accent 2" w:semiHidden="0" w:uiPriority="65" w:unhideWhenUsed="0"/>
+    <w:lsdException w:name="Medium List 2 Accent 2" w:semiHidden="0" w:uiPriority="66" w:unhideWhenUsed="0"/>
+    <w:lsdException w:name="Medium Grid 1 Accent 2" w:semiHidden="0" w:uiPriority="67" w:unhideWhenUsed="0"/>
+    <w:lsdException w:name="Medium Grid 2 Accent 2" w:semiHidden="0" w:uiPriority="68" w:unhideWhenUsed="0"/>
+    <w:lsdException w:name="Medium Grid 3 Accent 2" w:semiHidden="0" w:uiPriority="69" w:unhideWhenUsed="0"/>
+    <w:lsdException w:name="Dark List Accent 2" w:semiHidden="0" w:uiPriority="70" w:unhideWhenUsed="0"/>
+    <w:lsdException w:name="Colorful Shading Accent 2" w:semiHidden="0" w:uiPriority="71" w:unhideWhenUsed="0"/>
+    <w:lsdException w:name="Colorful List Accent 2" w:semiHidden="0" w:uiPriority="72" w:unhideWhenUsed="0"/>
+    <w:lsdException w:name="Colorful Grid Accent 2" w:semiHidden="0" w:uiPriority="73" w:unhideWhenUsed="0"/>
+    <w:lsdException w:name="Light Shading Accent 3" w:semiHidden="0" w:uiPriority="60" w:unhideWhenUsed="0"/>
+    <w:lsdException w:name="Light List Accent 3" w:semiHidden="0" w:uiPriority="61" w:unhideWhenUsed="0"/>
+    <w:lsdException w:name="Light Grid Accent 3" w:semiHidden="0" w:uiPriority="62" w:unhideWhenUsed="0"/>
+    <w:lsdException w:name="Medium Shading 1 Accent 3" w:semiHidden="0" w:uiPriority="63" w:unhideWhenUsed="0"/>
+    <w:lsdException w:name="Medium Shading 2 Accent 3" w:semiHidden="0" w:uiPriority="64" w:unhideWhenUsed="0"/>
+    <w:lsdException w:name="Medium List 1 Accent 3" w:semiHidden="0" w:uiPriority="65" w:unhideWhenUsed="0"/>
+    <w:lsdException w:name="Medium List 2 Accent 3" w:semiHidden="0" w:uiPriority="66" w:unhideWhenUsed="0"/>
+    <w:lsdException w:name="Medium Grid 1 Accent 3" w:semiHidden="0" w:uiPriority="67" w:unhideWhenUsed="0"/>
+    <w:lsdException w:name="Medium Grid 2 Accent 3" w:semiHidden="0" w:uiPriority="68" w:unhideWhenUsed="0"/>
+    <w:lsdException w:name="Medium Grid 3 Accent 3" w:semiHidden="0" w:uiPriority="69" w:unhideWhenUsed="0"/>
+    <w:lsdException w:name="Dark List Accent 3" w:semiHidden="0" w:uiPriority="70" w:unhideWhenUsed="0"/>
+    <w:lsdException w:name="Colorful Shading Accent 3" w:semiHidden="0" w:uiPriority="71" w:unhideWhenUsed="0"/>
+    <w:lsdException w:name="Colorful List Accent 3" w:semiHidden="0" w:uiPriority="72" w:unhideWhenUsed="0"/>
+    <w:lsdException w:name="Colorful Grid Accent 3" w:semiHidden="0" w:uiPriority="73" w:unhideWhenUsed="0"/>
+    <w:lsdException w:name="Light Shading Accent 4" w:semiHidden="0" w:uiPriority="60" w:unhideWhenUsed="0"/>
+    <w:lsdException w:name="Light List Accent 4" w:semiHidden="0" w:uiPriority="61" w:unhideWhenUsed="0"/>
+    <w:lsdException w:name="Light Grid Accent 4" w:semiHidden="0" w:uiPriority="62" w:unhideWhenUsed="0"/>
+    <w:lsdException w:name="Medium Shading 1 Accent 4" w:semiHidden="0" w:uiPriority="63" w:unhideWhenUsed="0"/>
+    <w:lsdException w:name="Medium Shading 2 Accent 4" w:semiHidden="0" w:uiPriority="64" w:unhideWhenUsed="0"/>
+    <w:lsdException w:name="Medium List 1 Accent 4" w:semiHidden="0" w:uiPriority="65" w:unhideWhenUsed="0"/>
+    <w:lsdException w:name="Medium List 2 Accent 4" w:semiHidden="0" w:uiPriority="66" w:unhideWhenUsed="0"/>
+    <w:lsdException w:name="Medium Grid 1 Accent 4" w:semiHidden="0" w:uiPriority="67" w:unhideWhenUsed="0"/>
+    <w:lsdException w:name="Medium Grid 2 Accent 4" w:semiHidden="0" w:uiPriority="68" w:unhideWhenUsed="0"/>
+    <w:lsdException w:name="Medium Grid 3 Accent 4" w:semiHidden="0" w:uiPriority="69" w:unhideWhenUsed="0"/>
+    <w:lsdException w:name="Dark List Accent 4" w:semiHidden="0" w:uiPriority="70" w:unhideWhenUsed="0"/>
+    <w:lsdException w:name="Colorful Shading Accent 4" w:semiHidden="0" w:uiPriority="71" w:unhideWhenUsed="0"/>
+    <w:lsdException w:name="Colorful List Accent 4" w:semiHidden="0" w:uiPriority="72" w:unhideWhenUsed="0"/>
+    <w:lsdException w:name="Colorful Grid Accent 4" w:semiHidden="0" w:uiPriority="73" w:unhideWhenUsed="0"/>
+    <w:lsdException w:name="Light Shading Accent 5" w:semiHidden="0" w:uiPriority="60" w:unhideWhenUsed="0"/>
+    <w:lsdException w:name="Light List Accent 5" w:semiHidden="0" w:uiPriority="61" w:unhideWhenUsed="0"/>
+    <w:lsdException w:name="Light Grid Accent 5" w:semiHidden="0" w:uiPriority="62" w:unhideWhenUsed="0"/>
+    <w:lsdException w:name="Medium Shading 1 Accent 5" w:semiHidden="0" w:uiPriority="63" w:unhideWhenUsed="0"/>
+    <w:lsdException w:name="Medium Shading 2 Accent 5" w:semiHidden="0" w:uiPriority="64" w:unhideWhenUsed="0"/>
+    <w:lsdException w:name="Medium List 1 Accent 5" w:semiHidden="0" w:uiPriority="65" w:unhideWhenUsed="0"/>
+    <w:lsdException w:name="Medium List 2 Accent 5" w:semiHidden="0" w:uiPriority="66" w:unhideWhenUsed="0"/>
+    <w:lsdException w:name="Medium Grid 1 Accent 5" w:semiHidden="0" w:uiPriority="67" w:unhideWhenUsed="0"/>
+    <w:lsdException w:name="Medium Grid 2 Accent 5" w:semiHidden="0" w:uiPriority="68" w:unhideWhenUsed="0"/>
+    <w:lsdException w:name="Medium Grid 3 Accent 5" w:semiHidden="0" w:uiPriority="69" w:unhideWhenUsed="0"/>
+    <w:lsdException w:name="Dark List Accent 5" w:semiHidden="0" w:uiPriority="70" w:unhideWhenUsed="0"/>
+    <w:lsdException w:name="Colorful Shading Accent 5" w:semiHidden="0" w:uiPriority="71" w:unhideWhenUsed="0"/>
+    <w:lsdException w:name="Colorful List Accent 5" w:semiHidden="0" w:uiPriority="72" w:unhideWhenUsed="0"/>
+    <w:lsdException w:name="Colorful Grid Accent 5" w:semiHidden="0" w:uiPriority="73" w:unhideWhenUsed="0"/>
+    <w:lsdException w:name="Light Shading Accent 6" w:semiHidden="0" w:uiPriority="60" w:unhideWhenUsed="0"/>
+    <w:lsdException w:name="Light List Accent 6" w:semiHidden="0" w:uiPriority="61" w:unhideWhenUsed="0"/>
+    <w:lsdException w:name="Light Grid Accent 6" w:semiHidden="0" w:uiPriority="62" w:unhideWhenUsed="0"/>
+    <w:lsdException w:name="Medium Shading 1 Accent 6" w:semiHidden="0" w:uiPriority="63" w:unhideWhenUsed="0"/>
+    <w:lsdException w:name="Medium Shading 2 Accent 6" w:semiHidden="0" w:uiPriority="64" w:unhideWhenUsed="0"/>
+    <w:lsdException w:name="Medium List 1 Accent 6" w:semiHidden="0" w:uiPriority="65" w:unhideWhenUsed="0"/>
+    <w:lsdException w:name="Medium List 2 Accent 6" w:semiHidden="0" w:uiPriority="66" w:unhideWhenUsed="0"/>
+    <w:lsdException w:name="Medium Grid 1 Accent 6" w:semiHidden="0" w:uiPriority="67" w:unhideWhenUsed="0"/>
+    <w:lsdException w:name="Medium Grid 2 Accent 6" w:semiHidden="0" w:uiPriority="68" w:unhideWhenUsed="0"/>
+    <w:lsdException w:name="Medium Grid 3 Accent 6" w:semiHidden="0" w:uiPriority="69" w:unhideWhenUsed="0"/>
+    <w:lsdException w:name="Dark List Accent 6" w:semiHidden="0" w:uiPriority="70" w:unhideWhenUsed="0"/>
+    <w:lsdException w:name="Colorful Shading Accent 6" w:semiHidden="0" w:uiPriority="71" w:unhideWhenUsed="0"/>
+    <w:lsdException w:name="Colorful List Accent 6" w:semiHidden="0" w:uiPriority="72" w:unhideWhenUsed="0"/>
+    <w:lsdException w:name="Colorful Grid Accent 6" w:semiHidden="0" w:uiPriority="73" w:unhideWhenUsed="0"/>
+    <w:lsdException w:name="Subtle Emphasis" w:semiHidden="0" w:uiPriority="19" w:unhideWhenUsed="0" w:qFormat="1"/>
+    <w:lsdException w:name="Intense Emphasis" w:semiHidden="0" w:uiPriority="21" w:unhideWhenUsed="0" w:qFormat="1"/>
+    <w:lsdException w:name="Subtle Reference" w:semiHidden="0" w:uiPriority="31" w:unhideWhenUsed="0" w:qFormat="1"/>
+    <w:lsdException w:name="Intense Reference" w:semiHidden="0" w:uiPriority="32" w:unhideWhenUsed="0" w:qFormat="1"/>
+    <w:lsdException w:name="Book Title" w:semiHidden="0" w:uiPriority="33" w:unhideWhenUsed="0" w:qFormat="1"/>
+    <w:lsdException w:name="Bibliography" w:uiPriority="37"/>
+    <w:lsdException w:name="TOC Heading" w:uiPriority="39" w:qFormat="1"/>
   </w:latentStyles>
   <w:style w:type="paragraph" w:default="1" w:styleId="Normal">
     <w:name w:val="Normal"/>
@@ -4033,6 +3906,196 @@
     <w:rPr>
       <w:lang w:eastAsia="en-US"/>
     </w:rPr>
+  </w:style>
+</w:styles>
+</file>
+
+<file path=word/stylesWithEffects.xml><?xml version="1.0" encoding="utf-8"?>
+<w:styles xmlns:wpc="http://schemas.microsoft.com/office/word/2010/wordprocessingCanvas" xmlns:mc="http://schemas.openxmlformats.org/markup-compatibility/2006" xmlns:o="urn:schemas-microsoft-com:office:office" xmlns:r="http://schemas.openxmlformats.org/officeDocument/2006/relationships" xmlns:m="http://schemas.openxmlformats.org/officeDocument/2006/math" xmlns:v="urn:schemas-microsoft-com:vml" xmlns:wp14="http://schemas.microsoft.com/office/word/2010/wordprocessingDrawing" xmlns:wp="http://schemas.openxmlformats.org/drawingml/2006/wordprocessingDrawing" xmlns:w10="urn:schemas-microsoft-com:office:word" xmlns:w="http://schemas.openxmlformats.org/wordprocessingml/2006/main" xmlns:w14="http://schemas.microsoft.com/office/word/2010/wordml" xmlns:wpg="http://schemas.microsoft.com/office/word/2010/wordprocessingGroup" xmlns:wpi="http://schemas.microsoft.com/office/word/2010/wordprocessingInk" xmlns:wne="http://schemas.microsoft.com/office/word/2006/wordml" xmlns:wps="http://schemas.microsoft.com/office/word/2010/wordprocessingShape" mc:Ignorable="w14 wp14">
+  <w:docDefaults>
+    <w:rPrDefault>
+      <w:rPr>
+        <w:rFonts w:asciiTheme="minorHAnsi" w:eastAsiaTheme="minorEastAsia" w:hAnsiTheme="minorHAnsi" w:cstheme="minorBidi"/>
+        <w:sz w:val="22"/>
+        <w:szCs w:val="22"/>
+        <w:lang w:val="pt-BR" w:eastAsia="pt-BR" w:bidi="ar-SA"/>
+      </w:rPr>
+    </w:rPrDefault>
+    <w:pPrDefault>
+      <w:pPr>
+        <w:spacing w:after="200" w:line="276" w:lineRule="auto"/>
+      </w:pPr>
+    </w:pPrDefault>
+  </w:docDefaults>
+  <w:latentStyles w:defLockedState="0" w:defUIPriority="99" w:defSemiHidden="1" w:defUnhideWhenUsed="1" w:defQFormat="0" w:count="267">
+    <w:lsdException w:name="Normal" w:semiHidden="0" w:uiPriority="0" w:unhideWhenUsed="0" w:qFormat="1"/>
+    <w:lsdException w:name="heading 1" w:semiHidden="0" w:uiPriority="9" w:unhideWhenUsed="0" w:qFormat="1"/>
+    <w:lsdException w:name="heading 2" w:uiPriority="9" w:qFormat="1"/>
+    <w:lsdException w:name="heading 3" w:uiPriority="9" w:qFormat="1"/>
+    <w:lsdException w:name="heading 4" w:uiPriority="9" w:qFormat="1"/>
+    <w:lsdException w:name="heading 5" w:uiPriority="9" w:qFormat="1"/>
+    <w:lsdException w:name="heading 6" w:uiPriority="9" w:qFormat="1"/>
+    <w:lsdException w:name="heading 7" w:uiPriority="9" w:qFormat="1"/>
+    <w:lsdException w:name="heading 8" w:uiPriority="9" w:qFormat="1"/>
+    <w:lsdException w:name="heading 9" w:uiPriority="9" w:qFormat="1"/>
+    <w:lsdException w:name="toc 1" w:uiPriority="39"/>
+    <w:lsdException w:name="toc 2" w:uiPriority="39"/>
+    <w:lsdException w:name="toc 3" w:uiPriority="39"/>
+    <w:lsdException w:name="toc 4" w:uiPriority="39"/>
+    <w:lsdException w:name="toc 5" w:uiPriority="39"/>
+    <w:lsdException w:name="toc 6" w:uiPriority="39"/>
+    <w:lsdException w:name="toc 7" w:uiPriority="39"/>
+    <w:lsdException w:name="toc 8" w:uiPriority="39"/>
+    <w:lsdException w:name="toc 9" w:uiPriority="39"/>
+    <w:lsdException w:name="caption" w:uiPriority="35" w:qFormat="1"/>
+    <w:lsdException w:name="Title" w:semiHidden="0" w:uiPriority="10" w:unhideWhenUsed="0" w:qFormat="1"/>
+    <w:lsdException w:name="Default Paragraph Font" w:uiPriority="1"/>
+    <w:lsdException w:name="Subtitle" w:semiHidden="0" w:uiPriority="11" w:unhideWhenUsed="0" w:qFormat="1"/>
+    <w:lsdException w:name="Strong" w:semiHidden="0" w:uiPriority="22" w:unhideWhenUsed="0" w:qFormat="1"/>
+    <w:lsdException w:name="Emphasis" w:semiHidden="0" w:uiPriority="20" w:unhideWhenUsed="0" w:qFormat="1"/>
+    <w:lsdException w:name="Table Grid" w:semiHidden="0" w:uiPriority="59" w:unhideWhenUsed="0"/>
+    <w:lsdException w:name="Placeholder Text" w:unhideWhenUsed="0"/>
+    <w:lsdException w:name="No Spacing" w:semiHidden="0" w:uiPriority="1" w:unhideWhenUsed="0" w:qFormat="1"/>
+    <w:lsdException w:name="Light Shading" w:semiHidden="0" w:uiPriority="60" w:unhideWhenUsed="0"/>
+    <w:lsdException w:name="Light List" w:semiHidden="0" w:uiPriority="61" w:unhideWhenUsed="0"/>
+    <w:lsdException w:name="Light Grid" w:semiHidden="0" w:uiPriority="62" w:unhideWhenUsed="0"/>
+    <w:lsdException w:name="Medium Shading 1" w:semiHidden="0" w:uiPriority="63" w:unhideWhenUsed="0"/>
+    <w:lsdException w:name="Medium Shading 2" w:semiHidden="0" w:uiPriority="64" w:unhideWhenUsed="0"/>
+    <w:lsdException w:name="Medium List 1" w:semiHidden="0" w:uiPriority="65" w:unhideWhenUsed="0"/>
+    <w:lsdException w:name="Medium List 2" w:semiHidden="0" w:uiPriority="66" w:unhideWhenUsed="0"/>
+    <w:lsdException w:name="Medium Grid 1" w:semiHidden="0" w:uiPriority="67" w:unhideWhenUsed="0"/>
+    <w:lsdException w:name="Medium Grid 2" w:semiHidden="0" w:uiPriority="68" w:unhideWhenUsed="0"/>
+    <w:lsdException w:name="Medium Grid 3" w:semiHidden="0" w:uiPriority="69" w:unhideWhenUsed="0"/>
+    <w:lsdException w:name="Dark List" w:semiHidden="0" w:uiPriority="70" w:unhideWhenUsed="0"/>
+    <w:lsdException w:name="Colorful Shading" w:semiHidden="0" w:uiPriority="71" w:unhideWhenUsed="0"/>
+    <w:lsdException w:name="Colorful List" w:semiHidden="0" w:uiPriority="72" w:unhideWhenUsed="0"/>
+    <w:lsdException w:name="Colorful Grid" w:semiHidden="0" w:uiPriority="73" w:unhideWhenUsed="0"/>
+    <w:lsdException w:name="Light Shading Accent 1" w:semiHidden="0" w:uiPriority="60" w:unhideWhenUsed="0"/>
+    <w:lsdException w:name="Light List Accent 1" w:semiHidden="0" w:uiPriority="61" w:unhideWhenUsed="0"/>
+    <w:lsdException w:name="Light Grid Accent 1" w:semiHidden="0" w:uiPriority="62" w:unhideWhenUsed="0"/>
+    <w:lsdException w:name="Medium Shading 1 Accent 1" w:semiHidden="0" w:uiPriority="63" w:unhideWhenUsed="0"/>
+    <w:lsdException w:name="Medium Shading 2 Accent 1" w:semiHidden="0" w:uiPriority="64" w:unhideWhenUsed="0"/>
+    <w:lsdException w:name="Medium List 1 Accent 1" w:semiHidden="0" w:uiPriority="65" w:unhideWhenUsed="0"/>
+    <w:lsdException w:name="Revision" w:unhideWhenUsed="0"/>
+    <w:lsdException w:name="List Paragraph" w:semiHidden="0" w:uiPriority="34" w:unhideWhenUsed="0" w:qFormat="1"/>
+    <w:lsdException w:name="Quote" w:semiHidden="0" w:uiPriority="29" w:unhideWhenUsed="0" w:qFormat="1"/>
+    <w:lsdException w:name="Intense Quote" w:semiHidden="0" w:uiPriority="30" w:unhideWhenUsed="0" w:qFormat="1"/>
+    <w:lsdException w:name="Medium List 2 Accent 1" w:semiHidden="0" w:uiPriority="66" w:unhideWhenUsed="0"/>
+    <w:lsdException w:name="Medium Grid 1 Accent 1" w:semiHidden="0" w:uiPriority="67" w:unhideWhenUsed="0"/>
+    <w:lsdException w:name="Medium Grid 2 Accent 1" w:semiHidden="0" w:uiPriority="68" w:unhideWhenUsed="0"/>
+    <w:lsdException w:name="Medium Grid 3 Accent 1" w:semiHidden="0" w:uiPriority="69" w:unhideWhenUsed="0"/>
+    <w:lsdException w:name="Dark List Accent 1" w:semiHidden="0" w:uiPriority="70" w:unhideWhenUsed="0"/>
+    <w:lsdException w:name="Colorful Shading Accent 1" w:semiHidden="0" w:uiPriority="71" w:unhideWhenUsed="0"/>
+    <w:lsdException w:name="Colorful List Accent 1" w:semiHidden="0" w:uiPriority="72" w:unhideWhenUsed="0"/>
+    <w:lsdException w:name="Colorful Grid Accent 1" w:semiHidden="0" w:uiPriority="73" w:unhideWhenUsed="0"/>
+    <w:lsdException w:name="Light Shading Accent 2" w:semiHidden="0" w:uiPriority="60" w:unhideWhenUsed="0"/>
+    <w:lsdException w:name="Light List Accent 2" w:semiHidden="0" w:uiPriority="61" w:unhideWhenUsed="0"/>
+    <w:lsdException w:name="Light Grid Accent 2" w:semiHidden="0" w:uiPriority="62" w:unhideWhenUsed="0"/>
+    <w:lsdException w:name="Medium Shading 1 Accent 2" w:semiHidden="0" w:uiPriority="63" w:unhideWhenUsed="0"/>
+    <w:lsdException w:name="Medium Shading 2 Accent 2" w:semiHidden="0" w:uiPriority="64" w:unhideWhenUsed="0"/>
+    <w:lsdException w:name="Medium List 1 Accent 2" w:semiHidden="0" w:uiPriority="65" w:unhideWhenUsed="0"/>
+    <w:lsdException w:name="Medium List 2 Accent 2" w:semiHidden="0" w:uiPriority="66" w:unhideWhenUsed="0"/>
+    <w:lsdException w:name="Medium Grid 1 Accent 2" w:semiHidden="0" w:uiPriority="67" w:unhideWhenUsed="0"/>
+    <w:lsdException w:name="Medium Grid 2 Accent 2" w:semiHidden="0" w:uiPriority="68" w:unhideWhenUsed="0"/>
+    <w:lsdException w:name="Medium Grid 3 Accent 2" w:semiHidden="0" w:uiPriority="69" w:unhideWhenUsed="0"/>
+    <w:lsdException w:name="Dark List Accent 2" w:semiHidden="0" w:uiPriority="70" w:unhideWhenUsed="0"/>
+    <w:lsdException w:name="Colorful Shading Accent 2" w:semiHidden="0" w:uiPriority="71" w:unhideWhenUsed="0"/>
+    <w:lsdException w:name="Colorful List Accent 2" w:semiHidden="0" w:uiPriority="72" w:unhideWhenUsed="0"/>
+    <w:lsdException w:name="Colorful Grid Accent 2" w:semiHidden="0" w:uiPriority="73" w:unhideWhenUsed="0"/>
+    <w:lsdException w:name="Light Shading Accent 3" w:semiHidden="0" w:uiPriority="60" w:unhideWhenUsed="0"/>
+    <w:lsdException w:name="Light List Accent 3" w:semiHidden="0" w:uiPriority="61" w:unhideWhenUsed="0"/>
+    <w:lsdException w:name="Light Grid Accent 3" w:semiHidden="0" w:uiPriority="62" w:unhideWhenUsed="0"/>
+    <w:lsdException w:name="Medium Shading 1 Accent 3" w:semiHidden="0" w:uiPriority="63" w:unhideWhenUsed="0"/>
+    <w:lsdException w:name="Medium Shading 2 Accent 3" w:semiHidden="0" w:uiPriority="64" w:unhideWhenUsed="0"/>
+    <w:lsdException w:name="Medium List 1 Accent 3" w:semiHidden="0" w:uiPriority="65" w:unhideWhenUsed="0"/>
+    <w:lsdException w:name="Medium List 2 Accent 3" w:semiHidden="0" w:uiPriority="66" w:unhideWhenUsed="0"/>
+    <w:lsdException w:name="Medium Grid 1 Accent 3" w:semiHidden="0" w:uiPriority="67" w:unhideWhenUsed="0"/>
+    <w:lsdException w:name="Medium Grid 2 Accent 3" w:semiHidden="0" w:uiPriority="68" w:unhideWhenUsed="0"/>
+    <w:lsdException w:name="Medium Grid 3 Accent 3" w:semiHidden="0" w:uiPriority="69" w:unhideWhenUsed="0"/>
+    <w:lsdException w:name="Dark List Accent 3" w:semiHidden="0" w:uiPriority="70" w:unhideWhenUsed="0"/>
+    <w:lsdException w:name="Colorful Shading Accent 3" w:semiHidden="0" w:uiPriority="71" w:unhideWhenUsed="0"/>
+    <w:lsdException w:name="Colorful List Accent 3" w:semiHidden="0" w:uiPriority="72" w:unhideWhenUsed="0"/>
+    <w:lsdException w:name="Colorful Grid Accent 3" w:semiHidden="0" w:uiPriority="73" w:unhideWhenUsed="0"/>
+    <w:lsdException w:name="Light Shading Accent 4" w:semiHidden="0" w:uiPriority="60" w:unhideWhenUsed="0"/>
+    <w:lsdException w:name="Light List Accent 4" w:semiHidden="0" w:uiPriority="61" w:unhideWhenUsed="0"/>
+    <w:lsdException w:name="Light Grid Accent 4" w:semiHidden="0" w:uiPriority="62" w:unhideWhenUsed="0"/>
+    <w:lsdException w:name="Medium Shading 1 Accent 4" w:semiHidden="0" w:uiPriority="63" w:unhideWhenUsed="0"/>
+    <w:lsdException w:name="Medium Shading 2 Accent 4" w:semiHidden="0" w:uiPriority="64" w:unhideWhenUsed="0"/>
+    <w:lsdException w:name="Medium List 1 Accent 4" w:semiHidden="0" w:uiPriority="65" w:unhideWhenUsed="0"/>
+    <w:lsdException w:name="Medium List 2 Accent 4" w:semiHidden="0" w:uiPriority="66" w:unhideWhenUsed="0"/>
+    <w:lsdException w:name="Medium Grid 1 Accent 4" w:semiHidden="0" w:uiPriority="67" w:unhideWhenUsed="0"/>
+    <w:lsdException w:name="Medium Grid 2 Accent 4" w:semiHidden="0" w:uiPriority="68" w:unhideWhenUsed="0"/>
+    <w:lsdException w:name="Medium Grid 3 Accent 4" w:semiHidden="0" w:uiPriority="69" w:unhideWhenUsed="0"/>
+    <w:lsdException w:name="Dark List Accent 4" w:semiHidden="0" w:uiPriority="70" w:unhideWhenUsed="0"/>
+    <w:lsdException w:name="Colorful Shading Accent 4" w:semiHidden="0" w:uiPriority="71" w:unhideWhenUsed="0"/>
+    <w:lsdException w:name="Colorful List Accent 4" w:semiHidden="0" w:uiPriority="72" w:unhideWhenUsed="0"/>
+    <w:lsdException w:name="Colorful Grid Accent 4" w:semiHidden="0" w:uiPriority="73" w:unhideWhenUsed="0"/>
+    <w:lsdException w:name="Light Shading Accent 5" w:semiHidden="0" w:uiPriority="60" w:unhideWhenUsed="0"/>
+    <w:lsdException w:name="Light List Accent 5" w:semiHidden="0" w:uiPriority="61" w:unhideWhenUsed="0"/>
+    <w:lsdException w:name="Light Grid Accent 5" w:semiHidden="0" w:uiPriority="62" w:unhideWhenUsed="0"/>
+    <w:lsdException w:name="Medium Shading 1 Accent 5" w:semiHidden="0" w:uiPriority="63" w:unhideWhenUsed="0"/>
+    <w:lsdException w:name="Medium Shading 2 Accent 5" w:semiHidden="0" w:uiPriority="64" w:unhideWhenUsed="0"/>
+    <w:lsdException w:name="Medium List 1 Accent 5" w:semiHidden="0" w:uiPriority="65" w:unhideWhenUsed="0"/>
+    <w:lsdException w:name="Medium List 2 Accent 5" w:semiHidden="0" w:uiPriority="66" w:unhideWhenUsed="0"/>
+    <w:lsdException w:name="Medium Grid 1 Accent 5" w:semiHidden="0" w:uiPriority="67" w:unhideWhenUsed="0"/>
+    <w:lsdException w:name="Medium Grid 2 Accent 5" w:semiHidden="0" w:uiPriority="68" w:unhideWhenUsed="0"/>
+    <w:lsdException w:name="Medium Grid 3 Accent 5" w:semiHidden="0" w:uiPriority="69" w:unhideWhenUsed="0"/>
+    <w:lsdException w:name="Dark List Accent 5" w:semiHidden="0" w:uiPriority="70" w:unhideWhenUsed="0"/>
+    <w:lsdException w:name="Colorful Shading Accent 5" w:semiHidden="0" w:uiPriority="71" w:unhideWhenUsed="0"/>
+    <w:lsdException w:name="Colorful List Accent 5" w:semiHidden="0" w:uiPriority="72" w:unhideWhenUsed="0"/>
+    <w:lsdException w:name="Colorful Grid Accent 5" w:semiHidden="0" w:uiPriority="73" w:unhideWhenUsed="0"/>
+    <w:lsdException w:name="Light Shading Accent 6" w:semiHidden="0" w:uiPriority="60" w:unhideWhenUsed="0"/>
+    <w:lsdException w:name="Light List Accent 6" w:semiHidden="0" w:uiPriority="61" w:unhideWhenUsed="0"/>
+    <w:lsdException w:name="Light Grid Accent 6" w:semiHidden="0" w:uiPriority="62" w:unhideWhenUsed="0"/>
+    <w:lsdException w:name="Medium Shading 1 Accent 6" w:semiHidden="0" w:uiPriority="63" w:unhideWhenUsed="0"/>
+    <w:lsdException w:name="Medium Shading 2 Accent 6" w:semiHidden="0" w:uiPriority="64" w:unhideWhenUsed="0"/>
+    <w:lsdException w:name="Medium List 1 Accent 6" w:semiHidden="0" w:uiPriority="65" w:unhideWhenUsed="0"/>
+    <w:lsdException w:name="Medium List 2 Accent 6" w:semiHidden="0" w:uiPriority="66" w:unhideWhenUsed="0"/>
+    <w:lsdException w:name="Medium Grid 1 Accent 6" w:semiHidden="0" w:uiPriority="67" w:unhideWhenUsed="0"/>
+    <w:lsdException w:name="Medium Grid 2 Accent 6" w:semiHidden="0" w:uiPriority="68" w:unhideWhenUsed="0"/>
+    <w:lsdException w:name="Medium Grid 3 Accent 6" w:semiHidden="0" w:uiPriority="69" w:unhideWhenUsed="0"/>
+    <w:lsdException w:name="Dark List Accent 6" w:semiHidden="0" w:uiPriority="70" w:unhideWhenUsed="0"/>
+    <w:lsdException w:name="Colorful Shading Accent 6" w:semiHidden="0" w:uiPriority="71" w:unhideWhenUsed="0"/>
+    <w:lsdException w:name="Colorful List Accent 6" w:semiHidden="0" w:uiPriority="72" w:unhideWhenUsed="0"/>
+    <w:lsdException w:name="Colorful Grid Accent 6" w:semiHidden="0" w:uiPriority="73" w:unhideWhenUsed="0"/>
+    <w:lsdException w:name="Subtle Emphasis" w:semiHidden="0" w:uiPriority="19" w:unhideWhenUsed="0" w:qFormat="1"/>
+    <w:lsdException w:name="Intense Emphasis" w:semiHidden="0" w:uiPriority="21" w:unhideWhenUsed="0" w:qFormat="1"/>
+    <w:lsdException w:name="Subtle Reference" w:semiHidden="0" w:uiPriority="31" w:unhideWhenUsed="0" w:qFormat="1"/>
+    <w:lsdException w:name="Intense Reference" w:semiHidden="0" w:uiPriority="32" w:unhideWhenUsed="0" w:qFormat="1"/>
+    <w:lsdException w:name="Book Title" w:semiHidden="0" w:uiPriority="33" w:unhideWhenUsed="0" w:qFormat="1"/>
+    <w:lsdException w:name="Bibliography" w:uiPriority="37"/>
+    <w:lsdException w:name="TOC Heading" w:uiPriority="39" w:qFormat="1"/>
+  </w:latentStyles>
+  <w:style w:type="paragraph" w:default="1" w:styleId="Normal">
+    <w:name w:val="Normal"/>
+    <w:qFormat/>
+  </w:style>
+  <w:style w:type="character" w:default="1" w:styleId="Fontepargpadro">
+    <w:name w:val="Default Paragraph Font"/>
+    <w:uiPriority w:val="1"/>
+    <w:semiHidden/>
+    <w:unhideWhenUsed/>
+  </w:style>
+  <w:style w:type="table" w:default="1" w:styleId="Tabelanormal">
+    <w:name w:val="Normal Table"/>
+    <w:uiPriority w:val="99"/>
+    <w:semiHidden/>
+    <w:unhideWhenUsed/>
+    <w:tblPr>
+      <w:tblInd w:w="0" w:type="dxa"/>
+      <w:tblCellMar>
+        <w:top w:w="0" w:type="dxa"/>
+        <w:left w:w="108" w:type="dxa"/>
+        <w:bottom w:w="0" w:type="dxa"/>
+        <w:right w:w="108" w:type="dxa"/>
+      </w:tblCellMar>
+    </w:tblPr>
+  </w:style>
+  <w:style w:type="numbering" w:default="1" w:styleId="Semlista">
+    <w:name w:val="No List"/>
+    <w:uiPriority w:val="99"/>
+    <w:semiHidden/>
+    <w:unhideWhenUsed/>
   </w:style>
 </w:styles>
 </file>
@@ -4292,7 +4355,7 @@
   <a:extraClrSchemeLst/>
   <a:extLst>
     <a:ext uri="{05A4C25C-085E-4340-85A3-A5531E510DB2}">
-      <thm15:themeFamily xmlns:thm15="http://schemas.microsoft.com/office/thememl/2012/main" name="Office Theme" id="{62F939B6-93AF-4DB8-9C6B-D6C7DFDC589F}" vid="{4A3C46E8-61CC-4603-A589-7422A47A8E4A}"/>
+      <thm15:themeFamily xmlns:thm15="http://schemas.microsoft.com/office/thememl/2012/main" xmlns="" name="Office Theme" id="{62F939B6-93AF-4DB8-9C6B-D6C7DFDC589F}" vid="{4A3C46E8-61CC-4603-A589-7422A47A8E4A}"/>
     </a:ext>
   </a:extLst>
 </a:theme>
@@ -4303,7 +4366,7 @@
 </file>
 
 <file path=customXml/itemProps1.xml><?xml version="1.0" encoding="utf-8"?>
-<ds:datastoreItem xmlns:ds="http://schemas.openxmlformats.org/officeDocument/2006/customXml" ds:itemID="{0C53AB45-1137-4713-A124-366B0A7DBF72}">
+<ds:datastoreItem xmlns:ds="http://schemas.openxmlformats.org/officeDocument/2006/customXml" ds:itemID="{E361F6B3-3134-4402-ADE5-4BE138FCC81E}">
   <ds:schemaRefs>
     <ds:schemaRef ds:uri="http://schemas.openxmlformats.org/officeDocument/2006/bibliography"/>
   </ds:schemaRefs>

</xml_diff>

<commit_message>
Commit caso de uso
</commit_message>
<xml_diff>
--- a/Acompanhamento/Project Plan MotoTaxiJÁ.docx
+++ b/Acompanhamento/Project Plan MotoTaxiJÁ.docx
@@ -1,14 +1,16 @@
 
 <file path=word/document.xml><?xml version="1.0" encoding="utf-8"?>
-<w:document xmlns:wpc="http://schemas.microsoft.com/office/word/2010/wordprocessingCanvas" xmlns:mc="http://schemas.openxmlformats.org/markup-compatibility/2006" xmlns:o="urn:schemas-microsoft-com:office:office" xmlns:r="http://schemas.openxmlformats.org/officeDocument/2006/relationships" xmlns:m="http://schemas.openxmlformats.org/officeDocument/2006/math" xmlns:v="urn:schemas-microsoft-com:vml" xmlns:wp14="http://schemas.microsoft.com/office/word/2010/wordprocessingDrawing" xmlns:wp="http://schemas.openxmlformats.org/drawingml/2006/wordprocessingDrawing" xmlns:w10="urn:schemas-microsoft-com:office:word" xmlns:w="http://schemas.openxmlformats.org/wordprocessingml/2006/main" xmlns:w14="http://schemas.microsoft.com/office/word/2010/wordml" xmlns:w15="http://schemas.microsoft.com/office/word/2012/wordml" xmlns:wpg="http://schemas.microsoft.com/office/word/2010/wordprocessingGroup" xmlns:wpi="http://schemas.microsoft.com/office/word/2010/wordprocessingInk" xmlns:wne="http://schemas.microsoft.com/office/word/2006/wordml" xmlns:wps="http://schemas.microsoft.com/office/word/2010/wordprocessingShape" mc:Ignorable="w14 w15 wp14">
+<w:document xmlns:wpc="http://schemas.microsoft.com/office/word/2010/wordprocessingCanvas" xmlns:mc="http://schemas.openxmlformats.org/markup-compatibility/2006" xmlns:o="urn:schemas-microsoft-com:office:office" xmlns:r="http://schemas.openxmlformats.org/officeDocument/2006/relationships" xmlns:m="http://schemas.openxmlformats.org/officeDocument/2006/math" xmlns:v="urn:schemas-microsoft-com:vml" xmlns:wp14="http://schemas.microsoft.com/office/word/2010/wordprocessingDrawing" xmlns:wp="http://schemas.openxmlformats.org/drawingml/2006/wordprocessingDrawing" xmlns:w10="urn:schemas-microsoft-com:office:word" xmlns:w="http://schemas.openxmlformats.org/wordprocessingml/2006/main" xmlns:w14="http://schemas.microsoft.com/office/word/2010/wordml" xmlns:wpg="http://schemas.microsoft.com/office/word/2010/wordprocessingGroup" xmlns:wpi="http://schemas.microsoft.com/office/word/2010/wordprocessingInk" xmlns:wne="http://schemas.microsoft.com/office/word/2006/wordml" xmlns:wps="http://schemas.microsoft.com/office/word/2010/wordprocessingShape" mc:Ignorable="w14 wp14">
   <w:body>
     <w:p>
       <w:pPr>
         <w:pStyle w:val="Ttulo"/>
       </w:pPr>
+      <w:proofErr w:type="gramStart"/>
       <w:r>
         <w:t>MotoTaxiJÁ</w:t>
       </w:r>
+      <w:proofErr w:type="gramEnd"/>
     </w:p>
     <w:p>
       <w:pPr>
@@ -35,7 +37,15 @@
         <w:ind w:left="360"/>
       </w:pPr>
       <w:r>
-        <w:t>Esse documento visa à especificação das principais características do projeto MotoTaxiJÁ, assim como a definição de todas atividades e principais iterações que serão realizadas.</w:t>
+        <w:t xml:space="preserve">Esse documento visa à especificação das principais características do projeto </w:t>
+      </w:r>
+      <w:proofErr w:type="gramStart"/>
+      <w:r>
+        <w:t>MotoTaxiJÁ</w:t>
+      </w:r>
+      <w:proofErr w:type="gramEnd"/>
+      <w:r>
+        <w:t>, assim como a definição de todas atividades e principais iterações que serão realizadas.</w:t>
       </w:r>
     </w:p>
     <w:p>
@@ -649,14 +659,28 @@
           <w:sz w:val="20"/>
           <w:szCs w:val="20"/>
         </w:rPr>
-        <w:t xml:space="preserve"> Especificação de requisitos suplementares</w:t>
+        <w:t xml:space="preserve"> Especificação d</w:t>
       </w:r>
       <w:r>
         <w:rPr>
           <w:sz w:val="20"/>
           <w:szCs w:val="20"/>
         </w:rPr>
-        <w:t xml:space="preserve"> e Plano de Iteração</w:t>
+        <w:t>e requisitos,</w:t>
+      </w:r>
+      <w:r>
+        <w:rPr>
+          <w:sz w:val="20"/>
+          <w:szCs w:val="20"/>
+        </w:rPr>
+        <w:t xml:space="preserve"> Plano de Iteração</w:t>
+      </w:r>
+      <w:r>
+        <w:rPr>
+          <w:sz w:val="20"/>
+          <w:szCs w:val="20"/>
+        </w:rPr>
+        <w:t xml:space="preserve"> e Planilha de Casos de testes</w:t>
       </w:r>
       <w:r>
         <w:rPr>
@@ -670,14 +694,28 @@
           <w:sz w:val="20"/>
           <w:szCs w:val="20"/>
         </w:rPr>
-        <w:t xml:space="preserve"> O projeto será gerenciado no git</w:t>
+        <w:t xml:space="preserve"> O projeto será gerenciado no G</w:t>
       </w:r>
       <w:r>
         <w:rPr>
           <w:sz w:val="20"/>
           <w:szCs w:val="20"/>
         </w:rPr>
-        <w:t>hub</w:t>
+        <w:t>it</w:t>
+      </w:r>
+      <w:r>
+        <w:rPr>
+          <w:sz w:val="20"/>
+          <w:szCs w:val="20"/>
+        </w:rPr>
+        <w:t>H</w:t>
+      </w:r>
+      <w:r>
+        <w:rPr>
+          <w:sz w:val="20"/>
+          <w:szCs w:val="20"/>
+        </w:rPr>
+        <w:t>ub</w:t>
       </w:r>
       <w:r>
         <w:rPr>
@@ -719,7 +757,28 @@
           <w:sz w:val="20"/>
           <w:szCs w:val="20"/>
         </w:rPr>
-        <w:t xml:space="preserve">. Ferramentas de Gerencia de Projeto como MSproject ou </w:t>
+        <w:t xml:space="preserve"> IDE</w:t>
+      </w:r>
+      <w:r>
+        <w:rPr>
+          <w:sz w:val="20"/>
+          <w:szCs w:val="20"/>
+        </w:rPr>
+        <w:t>. Ferramentas</w:t>
+      </w:r>
+      <w:r>
+        <w:rPr>
+          <w:sz w:val="20"/>
+          <w:szCs w:val="20"/>
+        </w:rPr>
+        <w:t xml:space="preserve"> de Gerencia de Projeto como MSp</w:t>
+      </w:r>
+      <w:r>
+        <w:rPr>
+          <w:sz w:val="20"/>
+          <w:szCs w:val="20"/>
+        </w:rPr>
+        <w:t xml:space="preserve">roject ou </w:t>
       </w:r>
       <w:r>
         <w:rPr>
@@ -990,7 +1049,10 @@
               <w:t>Especificar o Caso de Uso</w:t>
             </w:r>
             <w:r>
-              <w:t>: Cadastro de moto taxista</w:t>
+              <w:t xml:space="preserve">: Cadastrar </w:t>
+            </w:r>
+            <w:r>
+              <w:t>moto taxista</w:t>
             </w:r>
             <w:r>
               <w:t>s</w:t>
@@ -1002,15 +1064,19 @@
               <w:t>Cenário</w:t>
             </w:r>
             <w:r>
-              <w:t xml:space="preserve"> Cadastro de moto taxista</w:t>
+              <w:t xml:space="preserve"> Cadastrar </w:t>
+            </w:r>
+            <w:r>
+              <w:t>moto taxista</w:t>
             </w:r>
             <w:r>
               <w:t>s</w:t>
             </w:r>
-            <w:bookmarkStart w:id="7" w:name="_GoBack"/>
-            <w:bookmarkEnd w:id="7"/>
             <w:r>
               <w:t xml:space="preserve"> com sucesso</w:t>
+            </w:r>
+            <w:r>
+              <w:t xml:space="preserve">, </w:t>
             </w:r>
           </w:p>
           <w:p>
@@ -1023,7 +1089,10 @@
               <w:t xml:space="preserve">Estudo aprofundado na </w:t>
             </w:r>
             <w:r>
-              <w:t>Linguagem android</w:t>
+              <w:t>Linguagem A</w:t>
+            </w:r>
+            <w:r>
+              <w:t>ndroid</w:t>
             </w:r>
           </w:p>
         </w:tc>
@@ -1164,11 +1233,13 @@
         <w:t xml:space="preserve"> será </w:t>
       </w:r>
       <w:r>
-        <w:t>hospedado e atualizada na conta</w:t>
-      </w:r>
-      <w:r>
-        <w:t xml:space="preserve"> do github</w:t>
-      </w:r>
+        <w:t xml:space="preserve">hospedado e atualizado na conta do </w:t>
+      </w:r>
+      <w:r>
+        <w:t>GitHub</w:t>
+      </w:r>
+      <w:bookmarkStart w:id="7" w:name="_GoBack"/>
+      <w:bookmarkEnd w:id="7"/>
       <w:r>
         <w:t>,</w:t>
       </w:r>
@@ -1179,10 +1250,16 @@
         <w:t>será</w:t>
       </w:r>
       <w:r>
-        <w:t xml:space="preserve"> feito todo o controle de versão pelo responsável. As atualizações da documentação obedecerá critérios estabelecidos pelo colaborador do </w:t>
-      </w:r>
-      <w:r>
-        <w:t>projeto” Professor</w:t>
+        <w:t xml:space="preserve"> feito todo o controle de versão pelo responsável. </w:t>
+      </w:r>
+      <w:r>
+        <w:t>A atualização da documentação obedecerá a critérios estabeleci</w:t>
+      </w:r>
+      <w:r>
+        <w:t>dos pelo colaborador do projeto “</w:t>
+      </w:r>
+      <w:r>
+        <w:t>Professor</w:t>
       </w:r>
       <w:r>
         <w:t xml:space="preserve"> Jarley</w:t>
@@ -1197,7 +1274,40 @@
         <w:t>Já</w:t>
       </w:r>
       <w:r>
-        <w:t xml:space="preserve"> na codificação o versionamento ocorrera num primeiro momento ate o dia 30 de outubro onde seguirá para sua segunda parte em 2014. Os testes no ambiente de produção ocorrerá tanto na plataforma android como também através da plataforma eclipse com a ajuda do EGit.</w:t>
+        <w:t xml:space="preserve"> na codificação</w:t>
+      </w:r>
+      <w:r>
+        <w:t>,</w:t>
+      </w:r>
+      <w:r>
+        <w:t xml:space="preserve"> o versionamento ocorrera num primeiro momento ate o dia 30 de outubro onde seguirá para sua segunda parte em 2014. </w:t>
+      </w:r>
+      <w:r>
+        <w:t>Os testes no amb</w:t>
+      </w:r>
+      <w:r>
+        <w:t>iente de produção ocorrerão</w:t>
+      </w:r>
+      <w:r>
+        <w:t xml:space="preserve"> utilizando </w:t>
+      </w:r>
+      <w:r>
+        <w:t xml:space="preserve">a plataforma </w:t>
+      </w:r>
+      <w:r>
+        <w:t>Android</w:t>
+      </w:r>
+      <w:r>
+        <w:t xml:space="preserve"> com auxilio</w:t>
+      </w:r>
+      <w:r>
+        <w:t xml:space="preserve"> </w:t>
+      </w:r>
+      <w:r>
+        <w:t>do ambiente de desenvolvimento eclipse</w:t>
+      </w:r>
+      <w:r>
+        <w:t>.</w:t>
       </w:r>
     </w:p>
     <w:p>
@@ -1218,8 +1328,8 @@
     </w:p>
     <w:p/>
     <w:sectPr>
-      <w:headerReference w:type="default" r:id="rId8"/>
-      <w:footerReference w:type="default" r:id="rId9"/>
+      <w:headerReference w:type="default" r:id="rId9"/>
+      <w:footerReference w:type="default" r:id="rId10"/>
       <w:pgSz w:w="12240" w:h="15840" w:code="1"/>
       <w:pgMar w:top="1440" w:right="1440" w:bottom="1440" w:left="1440" w:header="720" w:footer="720" w:gutter="0"/>
       <w:cols w:space="720"/>
@@ -1229,7 +1339,7 @@
 </file>
 
 <file path=word/endnotes.xml><?xml version="1.0" encoding="utf-8"?>
-<w:endnotes xmlns:wpc="http://schemas.microsoft.com/office/word/2010/wordprocessingCanvas" xmlns:mc="http://schemas.openxmlformats.org/markup-compatibility/2006" xmlns:o="urn:schemas-microsoft-com:office:office" xmlns:r="http://schemas.openxmlformats.org/officeDocument/2006/relationships" xmlns:m="http://schemas.openxmlformats.org/officeDocument/2006/math" xmlns:v="urn:schemas-microsoft-com:vml" xmlns:wp14="http://schemas.microsoft.com/office/word/2010/wordprocessingDrawing" xmlns:wp="http://schemas.openxmlformats.org/drawingml/2006/wordprocessingDrawing" xmlns:w10="urn:schemas-microsoft-com:office:word" xmlns:w="http://schemas.openxmlformats.org/wordprocessingml/2006/main" xmlns:w14="http://schemas.microsoft.com/office/word/2010/wordml" xmlns:w15="http://schemas.microsoft.com/office/word/2012/wordml" xmlns:wpg="http://schemas.microsoft.com/office/word/2010/wordprocessingGroup" xmlns:wpi="http://schemas.microsoft.com/office/word/2010/wordprocessingInk" xmlns:wne="http://schemas.microsoft.com/office/word/2006/wordml" xmlns:wps="http://schemas.microsoft.com/office/word/2010/wordprocessingShape" mc:Ignorable="w14 w15 wp14">
+<w:endnotes xmlns:wpc="http://schemas.microsoft.com/office/word/2010/wordprocessingCanvas" xmlns:mc="http://schemas.openxmlformats.org/markup-compatibility/2006" xmlns:o="urn:schemas-microsoft-com:office:office" xmlns:r="http://schemas.openxmlformats.org/officeDocument/2006/relationships" xmlns:m="http://schemas.openxmlformats.org/officeDocument/2006/math" xmlns:v="urn:schemas-microsoft-com:vml" xmlns:wp14="http://schemas.microsoft.com/office/word/2010/wordprocessingDrawing" xmlns:wp="http://schemas.openxmlformats.org/drawingml/2006/wordprocessingDrawing" xmlns:w10="urn:schemas-microsoft-com:office:word" xmlns:w="http://schemas.openxmlformats.org/wordprocessingml/2006/main" xmlns:w14="http://schemas.microsoft.com/office/word/2010/wordml" xmlns:wpg="http://schemas.microsoft.com/office/word/2010/wordprocessingGroup" xmlns:wpi="http://schemas.microsoft.com/office/word/2010/wordprocessingInk" xmlns:wne="http://schemas.microsoft.com/office/word/2006/wordml" xmlns:wps="http://schemas.microsoft.com/office/word/2010/wordprocessingShape" mc:Ignorable="w14 wp14">
   <w:endnote w:type="separator" w:id="-1">
     <w:p>
       <w:r>
@@ -1248,7 +1358,7 @@
 </file>
 
 <file path=word/footer1.xml><?xml version="1.0" encoding="utf-8"?>
-<w:ftr xmlns:wpc="http://schemas.microsoft.com/office/word/2010/wordprocessingCanvas" xmlns:mc="http://schemas.openxmlformats.org/markup-compatibility/2006" xmlns:o="urn:schemas-microsoft-com:office:office" xmlns:r="http://schemas.openxmlformats.org/officeDocument/2006/relationships" xmlns:m="http://schemas.openxmlformats.org/officeDocument/2006/math" xmlns:v="urn:schemas-microsoft-com:vml" xmlns:wp14="http://schemas.microsoft.com/office/word/2010/wordprocessingDrawing" xmlns:wp="http://schemas.openxmlformats.org/drawingml/2006/wordprocessingDrawing" xmlns:w10="urn:schemas-microsoft-com:office:word" xmlns:w="http://schemas.openxmlformats.org/wordprocessingml/2006/main" xmlns:w14="http://schemas.microsoft.com/office/word/2010/wordml" xmlns:w15="http://schemas.microsoft.com/office/word/2012/wordml" xmlns:wpg="http://schemas.microsoft.com/office/word/2010/wordprocessingGroup" xmlns:wpi="http://schemas.microsoft.com/office/word/2010/wordprocessingInk" xmlns:wne="http://schemas.microsoft.com/office/word/2006/wordml" xmlns:wps="http://schemas.microsoft.com/office/word/2010/wordprocessingShape" mc:Ignorable="w14 w15 wp14">
+<w:ftr xmlns:wpc="http://schemas.microsoft.com/office/word/2010/wordprocessingCanvas" xmlns:mc="http://schemas.openxmlformats.org/markup-compatibility/2006" xmlns:o="urn:schemas-microsoft-com:office:office" xmlns:r="http://schemas.openxmlformats.org/officeDocument/2006/relationships" xmlns:m="http://schemas.openxmlformats.org/officeDocument/2006/math" xmlns:v="urn:schemas-microsoft-com:vml" xmlns:wp14="http://schemas.microsoft.com/office/word/2010/wordprocessingDrawing" xmlns:wp="http://schemas.openxmlformats.org/drawingml/2006/wordprocessingDrawing" xmlns:w10="urn:schemas-microsoft-com:office:word" xmlns:w="http://schemas.openxmlformats.org/wordprocessingml/2006/main" xmlns:w14="http://schemas.microsoft.com/office/word/2010/wordml" xmlns:wpg="http://schemas.microsoft.com/office/word/2010/wordprocessingGroup" xmlns:wpi="http://schemas.microsoft.com/office/word/2010/wordprocessingInk" xmlns:wne="http://schemas.microsoft.com/office/word/2006/wordml" xmlns:wps="http://schemas.microsoft.com/office/word/2010/wordprocessingShape" mc:Ignorable="w14 wp14">
   <w:tbl>
     <w:tblPr>
       <w:tblW w:w="0" w:type="auto"/>
@@ -1305,8 +1415,13 @@
           <w:r>
             <w:sym w:font="Symbol" w:char="F0D3"/>
           </w:r>
+          <w:proofErr w:type="gramStart"/>
           <w:r>
-            <w:t xml:space="preserve">MeuProjeto.net, </w:t>
+            <w:t>MeuProjeto</w:t>
+          </w:r>
+          <w:proofErr w:type="gramEnd"/>
+          <w:r>
+            <w:t xml:space="preserve">.net, </w:t>
           </w:r>
           <w:r>
             <w:fldChar w:fldCharType="begin"/>
@@ -1368,7 +1483,7 @@
               <w:rStyle w:val="Nmerodepgina"/>
               <w:noProof/>
             </w:rPr>
-            <w:t>1</w:t>
+            <w:t>2</w:t>
           </w:r>
           <w:r>
             <w:rPr>
@@ -1382,31 +1497,16 @@
             </w:rPr>
             <w:t>de</w:t>
           </w:r>
-          <w:r>
-            <w:fldChar w:fldCharType="begin"/>
-          </w:r>
-          <w:r>
-            <w:instrText xml:space="preserve"> NUMPAGES  \* MERGEFORMAT </w:instrText>
-          </w:r>
-          <w:r>
-            <w:fldChar w:fldCharType="separate"/>
-          </w:r>
-          <w:r>
-            <w:rPr>
-              <w:rStyle w:val="Nmerodepgina"/>
-              <w:noProof/>
-              <w:lang w:val="en-US"/>
-            </w:rPr>
-            <w:t>2</w:t>
-          </w:r>
-          <w:r>
-            <w:rPr>
-              <w:rStyle w:val="Nmerodepgina"/>
-              <w:noProof/>
-              <w:lang w:val="en-US"/>
-            </w:rPr>
-            <w:fldChar w:fldCharType="end"/>
-          </w:r>
+          <w:fldSimple w:instr=" NUMPAGES  \* MERGEFORMAT ">
+            <w:r>
+              <w:rPr>
+                <w:rStyle w:val="Nmerodepgina"/>
+                <w:noProof/>
+                <w:lang w:val="en-US"/>
+              </w:rPr>
+              <w:t>2</w:t>
+            </w:r>
+          </w:fldSimple>
         </w:p>
       </w:tc>
     </w:tr>
@@ -1420,7 +1520,7 @@
 </file>
 
 <file path=word/footnotes.xml><?xml version="1.0" encoding="utf-8"?>
-<w:footnotes xmlns:wpc="http://schemas.microsoft.com/office/word/2010/wordprocessingCanvas" xmlns:mc="http://schemas.openxmlformats.org/markup-compatibility/2006" xmlns:o="urn:schemas-microsoft-com:office:office" xmlns:r="http://schemas.openxmlformats.org/officeDocument/2006/relationships" xmlns:m="http://schemas.openxmlformats.org/officeDocument/2006/math" xmlns:v="urn:schemas-microsoft-com:vml" xmlns:wp14="http://schemas.microsoft.com/office/word/2010/wordprocessingDrawing" xmlns:wp="http://schemas.openxmlformats.org/drawingml/2006/wordprocessingDrawing" xmlns:w10="urn:schemas-microsoft-com:office:word" xmlns:w="http://schemas.openxmlformats.org/wordprocessingml/2006/main" xmlns:w14="http://schemas.microsoft.com/office/word/2010/wordml" xmlns:w15="http://schemas.microsoft.com/office/word/2012/wordml" xmlns:wpg="http://schemas.microsoft.com/office/word/2010/wordprocessingGroup" xmlns:wpi="http://schemas.microsoft.com/office/word/2010/wordprocessingInk" xmlns:wne="http://schemas.microsoft.com/office/word/2006/wordml" xmlns:wps="http://schemas.microsoft.com/office/word/2010/wordprocessingShape" mc:Ignorable="w14 w15 wp14">
+<w:footnotes xmlns:wpc="http://schemas.microsoft.com/office/word/2010/wordprocessingCanvas" xmlns:mc="http://schemas.openxmlformats.org/markup-compatibility/2006" xmlns:o="urn:schemas-microsoft-com:office:office" xmlns:r="http://schemas.openxmlformats.org/officeDocument/2006/relationships" xmlns:m="http://schemas.openxmlformats.org/officeDocument/2006/math" xmlns:v="urn:schemas-microsoft-com:vml" xmlns:wp14="http://schemas.microsoft.com/office/word/2010/wordprocessingDrawing" xmlns:wp="http://schemas.openxmlformats.org/drawingml/2006/wordprocessingDrawing" xmlns:w10="urn:schemas-microsoft-com:office:word" xmlns:w="http://schemas.openxmlformats.org/wordprocessingml/2006/main" xmlns:w14="http://schemas.microsoft.com/office/word/2010/wordml" xmlns:wpg="http://schemas.microsoft.com/office/word/2010/wordprocessingGroup" xmlns:wpi="http://schemas.microsoft.com/office/word/2010/wordprocessingInk" xmlns:wne="http://schemas.microsoft.com/office/word/2006/wordml" xmlns:wps="http://schemas.microsoft.com/office/word/2010/wordprocessingShape" mc:Ignorable="w14 wp14">
   <w:footnote w:type="separator" w:id="-1">
     <w:p>
       <w:r>
@@ -1439,7 +1539,7 @@
 </file>
 
 <file path=word/header1.xml><?xml version="1.0" encoding="utf-8"?>
-<w:hdr xmlns:wpc="http://schemas.microsoft.com/office/word/2010/wordprocessingCanvas" xmlns:mc="http://schemas.openxmlformats.org/markup-compatibility/2006" xmlns:o="urn:schemas-microsoft-com:office:office" xmlns:r="http://schemas.openxmlformats.org/officeDocument/2006/relationships" xmlns:m="http://schemas.openxmlformats.org/officeDocument/2006/math" xmlns:v="urn:schemas-microsoft-com:vml" xmlns:wp14="http://schemas.microsoft.com/office/word/2010/wordprocessingDrawing" xmlns:wp="http://schemas.openxmlformats.org/drawingml/2006/wordprocessingDrawing" xmlns:w10="urn:schemas-microsoft-com:office:word" xmlns:w="http://schemas.openxmlformats.org/wordprocessingml/2006/main" xmlns:w14="http://schemas.microsoft.com/office/word/2010/wordml" xmlns:w15="http://schemas.microsoft.com/office/word/2012/wordml" xmlns:wpg="http://schemas.microsoft.com/office/word/2010/wordprocessingGroup" xmlns:wpi="http://schemas.microsoft.com/office/word/2010/wordprocessingInk" xmlns:wne="http://schemas.microsoft.com/office/word/2006/wordml" xmlns:wps="http://schemas.microsoft.com/office/word/2010/wordprocessingShape" mc:Ignorable="w14 w15 wp14">
+<w:hdr xmlns:wpc="http://schemas.microsoft.com/office/word/2010/wordprocessingCanvas" xmlns:mc="http://schemas.openxmlformats.org/markup-compatibility/2006" xmlns:o="urn:schemas-microsoft-com:office:office" xmlns:r="http://schemas.openxmlformats.org/officeDocument/2006/relationships" xmlns:m="http://schemas.openxmlformats.org/officeDocument/2006/math" xmlns:v="urn:schemas-microsoft-com:vml" xmlns:wp14="http://schemas.microsoft.com/office/word/2010/wordprocessingDrawing" xmlns:wp="http://schemas.openxmlformats.org/drawingml/2006/wordprocessingDrawing" xmlns:w10="urn:schemas-microsoft-com:office:word" xmlns:w="http://schemas.openxmlformats.org/wordprocessingml/2006/main" xmlns:w14="http://schemas.microsoft.com/office/word/2010/wordml" xmlns:wpg="http://schemas.microsoft.com/office/word/2010/wordprocessingGroup" xmlns:wpi="http://schemas.microsoft.com/office/word/2010/wordprocessingInk" xmlns:wne="http://schemas.microsoft.com/office/word/2006/wordml" xmlns:wps="http://schemas.microsoft.com/office/word/2010/wordprocessingShape" mc:Ignorable="w14 wp14">
   <w:tbl>
     <w:tblPr>
       <w:tblW w:w="0" w:type="auto"/>
@@ -1474,8 +1574,13 @@
             <w:fldChar w:fldCharType="separate"/>
           </w:r>
           <w:r>
-            <w:t>&lt;&lt;MotoTaxiJÁ</w:t>
+            <w:t>&lt;&lt;</w:t>
           </w:r>
+          <w:proofErr w:type="gramStart"/>
+          <w:r>
+            <w:t>MotoTaxiJÁ</w:t>
+          </w:r>
+          <w:proofErr w:type="gramEnd"/>
           <w:r>
             <w:t>&gt;&gt;</w:t>
           </w:r>
@@ -1531,7 +1636,7 @@
 </file>
 
 <file path=word/numbering.xml><?xml version="1.0" encoding="utf-8"?>
-<w:numbering xmlns:wpc="http://schemas.microsoft.com/office/word/2010/wordprocessingCanvas" xmlns:mc="http://schemas.openxmlformats.org/markup-compatibility/2006" xmlns:o="urn:schemas-microsoft-com:office:office" xmlns:r="http://schemas.openxmlformats.org/officeDocument/2006/relationships" xmlns:m="http://schemas.openxmlformats.org/officeDocument/2006/math" xmlns:v="urn:schemas-microsoft-com:vml" xmlns:wp14="http://schemas.microsoft.com/office/word/2010/wordprocessingDrawing" xmlns:wp="http://schemas.openxmlformats.org/drawingml/2006/wordprocessingDrawing" xmlns:w10="urn:schemas-microsoft-com:office:word" xmlns:w="http://schemas.openxmlformats.org/wordprocessingml/2006/main" xmlns:w14="http://schemas.microsoft.com/office/word/2010/wordml" xmlns:w15="http://schemas.microsoft.com/office/word/2012/wordml" xmlns:wpg="http://schemas.microsoft.com/office/word/2010/wordprocessingGroup" xmlns:wpi="http://schemas.microsoft.com/office/word/2010/wordprocessingInk" xmlns:wne="http://schemas.microsoft.com/office/word/2006/wordml" xmlns:wps="http://schemas.microsoft.com/office/word/2010/wordprocessingShape" mc:Ignorable="w14 w15 wp14">
+<w:numbering xmlns:wpc="http://schemas.microsoft.com/office/word/2010/wordprocessingCanvas" xmlns:mc="http://schemas.openxmlformats.org/markup-compatibility/2006" xmlns:o="urn:schemas-microsoft-com:office:office" xmlns:r="http://schemas.openxmlformats.org/officeDocument/2006/relationships" xmlns:m="http://schemas.openxmlformats.org/officeDocument/2006/math" xmlns:v="urn:schemas-microsoft-com:vml" xmlns:wp14="http://schemas.microsoft.com/office/word/2010/wordprocessingDrawing" xmlns:wp="http://schemas.openxmlformats.org/drawingml/2006/wordprocessingDrawing" xmlns:w10="urn:schemas-microsoft-com:office:word" xmlns:w="http://schemas.openxmlformats.org/wordprocessingml/2006/main" xmlns:w14="http://schemas.microsoft.com/office/word/2010/wordml" xmlns:wpg="http://schemas.microsoft.com/office/word/2010/wordprocessingGroup" xmlns:wpi="http://schemas.microsoft.com/office/word/2010/wordprocessingInk" xmlns:wne="http://schemas.microsoft.com/office/word/2006/wordml" xmlns:wps="http://schemas.microsoft.com/office/word/2010/wordprocessingShape" mc:Ignorable="w14 wp14">
   <w:abstractNum w:abstractNumId="0">
     <w:nsid w:val="FFFFFFFB"/>
     <w:multiLevelType w:val="multilevel"/>
@@ -2874,7 +2979,7 @@
 </file>
 
 <file path=word/styles.xml><?xml version="1.0" encoding="utf-8"?>
-<w:styles xmlns:mc="http://schemas.openxmlformats.org/markup-compatibility/2006" xmlns:r="http://schemas.openxmlformats.org/officeDocument/2006/relationships" xmlns:w="http://schemas.openxmlformats.org/wordprocessingml/2006/main" xmlns:w14="http://schemas.microsoft.com/office/word/2010/wordml" xmlns:w15="http://schemas.microsoft.com/office/word/2012/wordml" mc:Ignorable="w14 w15">
+<w:styles xmlns:mc="http://schemas.openxmlformats.org/markup-compatibility/2006" xmlns:r="http://schemas.openxmlformats.org/officeDocument/2006/relationships" xmlns:w="http://schemas.openxmlformats.org/wordprocessingml/2006/main" xmlns:w14="http://schemas.microsoft.com/office/word/2010/wordml" mc:Ignorable="w14">
   <w:docDefaults>
     <w:rPrDefault>
       <w:rPr>
@@ -2884,378 +2989,146 @@
     </w:rPrDefault>
     <w:pPrDefault/>
   </w:docDefaults>
-  <w:latentStyles w:defLockedState="0" w:defUIPriority="99" w:defSemiHidden="0" w:defUnhideWhenUsed="0" w:defQFormat="0" w:count="371">
-    <w:lsdException w:name="Normal" w:uiPriority="0" w:qFormat="1"/>
-    <w:lsdException w:name="heading 1" w:uiPriority="9" w:qFormat="1"/>
-    <w:lsdException w:name="heading 2" w:uiPriority="9" w:qFormat="1"/>
-    <w:lsdException w:name="heading 3" w:uiPriority="9" w:qFormat="1"/>
-    <w:lsdException w:name="heading 4" w:uiPriority="9" w:qFormat="1"/>
-    <w:lsdException w:name="heading 5" w:uiPriority="9" w:qFormat="1"/>
-    <w:lsdException w:name="heading 6" w:uiPriority="9" w:qFormat="1"/>
-    <w:lsdException w:name="heading 7" w:uiPriority="9" w:qFormat="1"/>
-    <w:lsdException w:name="heading 8" w:uiPriority="9" w:qFormat="1"/>
-    <w:lsdException w:name="heading 9" w:uiPriority="9" w:qFormat="1"/>
-    <w:lsdException w:name="index 1" w:semiHidden="1" w:unhideWhenUsed="1"/>
-    <w:lsdException w:name="index 2" w:semiHidden="1" w:unhideWhenUsed="1"/>
-    <w:lsdException w:name="index 3" w:semiHidden="1" w:unhideWhenUsed="1"/>
-    <w:lsdException w:name="index 4" w:semiHidden="1" w:unhideWhenUsed="1"/>
-    <w:lsdException w:name="index 5" w:semiHidden="1" w:unhideWhenUsed="1"/>
-    <w:lsdException w:name="index 6" w:semiHidden="1" w:unhideWhenUsed="1"/>
-    <w:lsdException w:name="index 7" w:semiHidden="1" w:unhideWhenUsed="1"/>
-    <w:lsdException w:name="index 8" w:semiHidden="1" w:unhideWhenUsed="1"/>
-    <w:lsdException w:name="index 9" w:semiHidden="1" w:unhideWhenUsed="1"/>
-    <w:lsdException w:name="toc 1" w:semiHidden="1" w:uiPriority="39" w:unhideWhenUsed="1"/>
-    <w:lsdException w:name="toc 2" w:semiHidden="1" w:uiPriority="39" w:unhideWhenUsed="1"/>
-    <w:lsdException w:name="toc 3" w:semiHidden="1" w:uiPriority="39" w:unhideWhenUsed="1"/>
-    <w:lsdException w:name="toc 4" w:semiHidden="1" w:uiPriority="39" w:unhideWhenUsed="1"/>
-    <w:lsdException w:name="toc 5" w:semiHidden="1" w:uiPriority="39" w:unhideWhenUsed="1"/>
-    <w:lsdException w:name="toc 6" w:semiHidden="1" w:uiPriority="39" w:unhideWhenUsed="1"/>
-    <w:lsdException w:name="toc 7" w:semiHidden="1" w:uiPriority="39" w:unhideWhenUsed="1"/>
-    <w:lsdException w:name="toc 8" w:semiHidden="1" w:uiPriority="39" w:unhideWhenUsed="1"/>
-    <w:lsdException w:name="toc 9" w:semiHidden="1" w:uiPriority="39" w:unhideWhenUsed="1"/>
-    <w:lsdException w:name="Normal Indent" w:semiHidden="1" w:unhideWhenUsed="1"/>
-    <w:lsdException w:name="footnote text" w:semiHidden="1" w:unhideWhenUsed="1"/>
-    <w:lsdException w:name="annotation text" w:semiHidden="1" w:unhideWhenUsed="1"/>
-    <w:lsdException w:name="header" w:semiHidden="1" w:unhideWhenUsed="1"/>
-    <w:lsdException w:name="footer" w:semiHidden="1" w:unhideWhenUsed="1"/>
-    <w:lsdException w:name="index heading" w:semiHidden="1" w:unhideWhenUsed="1"/>
-    <w:lsdException w:name="caption" w:semiHidden="1" w:uiPriority="35" w:unhideWhenUsed="1" w:qFormat="1"/>
-    <w:lsdException w:name="table of figures" w:semiHidden="1" w:unhideWhenUsed="1"/>
-    <w:lsdException w:name="envelope address" w:semiHidden="1" w:unhideWhenUsed="1"/>
-    <w:lsdException w:name="envelope return" w:semiHidden="1" w:unhideWhenUsed="1"/>
-    <w:lsdException w:name="footnote reference" w:semiHidden="1" w:unhideWhenUsed="1"/>
-    <w:lsdException w:name="annotation reference" w:semiHidden="1" w:unhideWhenUsed="1"/>
-    <w:lsdException w:name="line number" w:semiHidden="1" w:unhideWhenUsed="1"/>
-    <w:lsdException w:name="page number" w:semiHidden="1" w:unhideWhenUsed="1"/>
-    <w:lsdException w:name="endnote reference" w:semiHidden="1" w:unhideWhenUsed="1"/>
-    <w:lsdException w:name="endnote text" w:semiHidden="1" w:unhideWhenUsed="1"/>
-    <w:lsdException w:name="table of authorities" w:semiHidden="1" w:unhideWhenUsed="1"/>
-    <w:lsdException w:name="macro" w:semiHidden="1" w:unhideWhenUsed="1"/>
-    <w:lsdException w:name="toa heading" w:semiHidden="1" w:unhideWhenUsed="1"/>
-    <w:lsdException w:name="List" w:semiHidden="1" w:unhideWhenUsed="1"/>
-    <w:lsdException w:name="List Bullet" w:semiHidden="1" w:unhideWhenUsed="1"/>
-    <w:lsdException w:name="List Number" w:semiHidden="1" w:unhideWhenUsed="1"/>
-    <w:lsdException w:name="List 2" w:semiHidden="1" w:unhideWhenUsed="1"/>
-    <w:lsdException w:name="List 3" w:semiHidden="1" w:unhideWhenUsed="1"/>
-    <w:lsdException w:name="List 4" w:semiHidden="1" w:unhideWhenUsed="1"/>
-    <w:lsdException w:name="List 5" w:semiHidden="1" w:unhideWhenUsed="1"/>
-    <w:lsdException w:name="List Bullet 2" w:semiHidden="1" w:unhideWhenUsed="1"/>
-    <w:lsdException w:name="List Bullet 3" w:semiHidden="1" w:unhideWhenUsed="1"/>
-    <w:lsdException w:name="List Bullet 4" w:semiHidden="1" w:unhideWhenUsed="1"/>
-    <w:lsdException w:name="List Bullet 5" w:semiHidden="1" w:unhideWhenUsed="1"/>
-    <w:lsdException w:name="List Number 2" w:semiHidden="1" w:unhideWhenUsed="1"/>
-    <w:lsdException w:name="List Number 3" w:semiHidden="1" w:unhideWhenUsed="1"/>
-    <w:lsdException w:name="List Number 4" w:semiHidden="1" w:unhideWhenUsed="1"/>
-    <w:lsdException w:name="List Number 5" w:semiHidden="1" w:unhideWhenUsed="1"/>
-    <w:lsdException w:name="Title" w:uiPriority="10" w:qFormat="1"/>
-    <w:lsdException w:name="Closing" w:semiHidden="1" w:unhideWhenUsed="1"/>
-    <w:lsdException w:name="Signature" w:semiHidden="1" w:unhideWhenUsed="1"/>
-    <w:lsdException w:name="Default Paragraph Font" w:semiHidden="1" w:uiPriority="1" w:unhideWhenUsed="1"/>
-    <w:lsdException w:name="Body Text" w:semiHidden="1" w:uiPriority="0" w:unhideWhenUsed="1"/>
-    <w:lsdException w:name="Body Text Indent" w:semiHidden="1" w:unhideWhenUsed="1"/>
-    <w:lsdException w:name="List Continue" w:semiHidden="1" w:unhideWhenUsed="1"/>
-    <w:lsdException w:name="List Continue 2" w:semiHidden="1" w:unhideWhenUsed="1"/>
-    <w:lsdException w:name="List Continue 3" w:semiHidden="1" w:unhideWhenUsed="1"/>
-    <w:lsdException w:name="List Continue 4" w:semiHidden="1" w:unhideWhenUsed="1"/>
-    <w:lsdException w:name="List Continue 5" w:semiHidden="1" w:unhideWhenUsed="1"/>
-    <w:lsdException w:name="Message Header" w:semiHidden="1" w:unhideWhenUsed="1"/>
-    <w:lsdException w:name="Subtitle" w:uiPriority="11" w:qFormat="1"/>
-    <w:lsdException w:name="Salutation" w:semiHidden="1" w:unhideWhenUsed="1"/>
-    <w:lsdException w:name="Date" w:semiHidden="1" w:unhideWhenUsed="1"/>
-    <w:lsdException w:name="Body Text First Indent" w:semiHidden="1" w:unhideWhenUsed="1"/>
-    <w:lsdException w:name="Body Text First Indent 2" w:semiHidden="1" w:unhideWhenUsed="1"/>
-    <w:lsdException w:name="Note Heading" w:semiHidden="1" w:unhideWhenUsed="1"/>
-    <w:lsdException w:name="Body Text 2" w:semiHidden="1" w:unhideWhenUsed="1"/>
-    <w:lsdException w:name="Body Text 3" w:semiHidden="1" w:unhideWhenUsed="1"/>
-    <w:lsdException w:name="Body Text Indent 2" w:semiHidden="1" w:unhideWhenUsed="1"/>
-    <w:lsdException w:name="Body Text Indent 3" w:semiHidden="1" w:unhideWhenUsed="1"/>
-    <w:lsdException w:name="Block Text" w:semiHidden="1" w:unhideWhenUsed="1"/>
-    <w:lsdException w:name="Hyperlink" w:semiHidden="1" w:uiPriority="0" w:unhideWhenUsed="1"/>
-    <w:lsdException w:name="FollowedHyperlink" w:semiHidden="1" w:unhideWhenUsed="1"/>
-    <w:lsdException w:name="Strong" w:uiPriority="22" w:qFormat="1"/>
-    <w:lsdException w:name="Emphasis" w:uiPriority="20" w:qFormat="1"/>
-    <w:lsdException w:name="Document Map" w:semiHidden="1" w:unhideWhenUsed="1"/>
-    <w:lsdException w:name="Plain Text" w:semiHidden="1" w:unhideWhenUsed="1"/>
-    <w:lsdException w:name="E-mail Signature" w:semiHidden="1" w:unhideWhenUsed="1"/>
-    <w:lsdException w:name="HTML Top of Form" w:semiHidden="1" w:unhideWhenUsed="1"/>
-    <w:lsdException w:name="HTML Bottom of Form" w:semiHidden="1" w:unhideWhenUsed="1"/>
-    <w:lsdException w:name="Normal (Web)" w:semiHidden="1" w:unhideWhenUsed="1"/>
-    <w:lsdException w:name="HTML Acronym" w:semiHidden="1" w:unhideWhenUsed="1"/>
-    <w:lsdException w:name="HTML Address" w:semiHidden="1" w:unhideWhenUsed="1"/>
-    <w:lsdException w:name="HTML Cite" w:semiHidden="1" w:unhideWhenUsed="1"/>
-    <w:lsdException w:name="HTML Code" w:semiHidden="1" w:unhideWhenUsed="1"/>
-    <w:lsdException w:name="HTML Definition" w:semiHidden="1" w:unhideWhenUsed="1"/>
-    <w:lsdException w:name="HTML Keyboard" w:semiHidden="1" w:unhideWhenUsed="1"/>
-    <w:lsdException w:name="HTML Preformatted" w:semiHidden="1" w:unhideWhenUsed="1"/>
-    <w:lsdException w:name="HTML Sample" w:semiHidden="1" w:unhideWhenUsed="1"/>
-    <w:lsdException w:name="HTML Typewriter" w:semiHidden="1" w:unhideWhenUsed="1"/>
-    <w:lsdException w:name="HTML Variable" w:semiHidden="1" w:unhideWhenUsed="1"/>
-    <w:lsdException w:name="Normal Table" w:semiHidden="1" w:unhideWhenUsed="1"/>
-    <w:lsdException w:name="annotation subject" w:semiHidden="1" w:unhideWhenUsed="1"/>
-    <w:lsdException w:name="No List" w:semiHidden="1" w:unhideWhenUsed="1"/>
-    <w:lsdException w:name="Outline List 1" w:semiHidden="1" w:unhideWhenUsed="1"/>
-    <w:lsdException w:name="Outline List 2" w:semiHidden="1" w:unhideWhenUsed="1"/>
-    <w:lsdException w:name="Outline List 3" w:semiHidden="1" w:unhideWhenUsed="1"/>
-    <w:lsdException w:name="Table Simple 1" w:semiHidden="1" w:unhideWhenUsed="1"/>
-    <w:lsdException w:name="Table Simple 2" w:semiHidden="1" w:unhideWhenUsed="1"/>
-    <w:lsdException w:name="Table Simple 3" w:semiHidden="1" w:unhideWhenUsed="1"/>
-    <w:lsdException w:name="Table Classic 1" w:semiHidden="1" w:unhideWhenUsed="1"/>
-    <w:lsdException w:name="Table Classic 2" w:semiHidden="1" w:unhideWhenUsed="1"/>
-    <w:lsdException w:name="Table Classic 3" w:semiHidden="1" w:unhideWhenUsed="1"/>
-    <w:lsdException w:name="Table Classic 4" w:semiHidden="1" w:unhideWhenUsed="1"/>
-    <w:lsdException w:name="Table Colorful 1" w:semiHidden="1" w:unhideWhenUsed="1"/>
-    <w:lsdException w:name="Table Colorful 2" w:semiHidden="1" w:unhideWhenUsed="1"/>
-    <w:lsdException w:name="Table Colorful 3" w:semiHidden="1" w:unhideWhenUsed="1"/>
-    <w:lsdException w:name="Table Columns 1" w:semiHidden="1" w:unhideWhenUsed="1"/>
-    <w:lsdException w:name="Table Columns 2" w:semiHidden="1" w:unhideWhenUsed="1"/>
-    <w:lsdException w:name="Table Columns 3" w:semiHidden="1" w:unhideWhenUsed="1"/>
-    <w:lsdException w:name="Table Columns 4" w:semiHidden="1" w:unhideWhenUsed="1"/>
-    <w:lsdException w:name="Table Columns 5" w:semiHidden="1" w:unhideWhenUsed="1"/>
-    <w:lsdException w:name="Table Grid 1" w:semiHidden="1" w:unhideWhenUsed="1"/>
-    <w:lsdException w:name="Table Grid 2" w:semiHidden="1" w:unhideWhenUsed="1"/>
-    <w:lsdException w:name="Table Grid 3" w:semiHidden="1" w:unhideWhenUsed="1"/>
-    <w:lsdException w:name="Table Grid 4" w:semiHidden="1" w:unhideWhenUsed="1"/>
-    <w:lsdException w:name="Table Grid 5" w:semiHidden="1" w:unhideWhenUsed="1"/>
-    <w:lsdException w:name="Table Grid 6" w:semiHidden="1" w:unhideWhenUsed="1"/>
-    <w:lsdException w:name="Table Grid 7" w:semiHidden="1" w:unhideWhenUsed="1"/>
-    <w:lsdException w:name="Table Grid 8" w:semiHidden="1" w:unhideWhenUsed="1"/>
-    <w:lsdException w:name="Table List 1" w:semiHidden="1" w:unhideWhenUsed="1"/>
-    <w:lsdException w:name="Table List 2" w:semiHidden="1" w:unhideWhenUsed="1"/>
-    <w:lsdException w:name="Table List 3" w:semiHidden="1" w:unhideWhenUsed="1"/>
-    <w:lsdException w:name="Table List 4" w:semiHidden="1" w:unhideWhenUsed="1"/>
-    <w:lsdException w:name="Table List 5" w:semiHidden="1" w:unhideWhenUsed="1"/>
-    <w:lsdException w:name="Table List 6" w:semiHidden="1" w:unhideWhenUsed="1"/>
-    <w:lsdException w:name="Table List 7" w:semiHidden="1" w:unhideWhenUsed="1"/>
-    <w:lsdException w:name="Table List 8" w:semiHidden="1" w:unhideWhenUsed="1"/>
-    <w:lsdException w:name="Table 3D effects 1" w:semiHidden="1" w:unhideWhenUsed="1"/>
-    <w:lsdException w:name="Table 3D effects 2" w:semiHidden="1" w:unhideWhenUsed="1"/>
-    <w:lsdException w:name="Table 3D effects 3" w:semiHidden="1" w:unhideWhenUsed="1"/>
-    <w:lsdException w:name="Table Contemporary" w:semiHidden="1" w:unhideWhenUsed="1"/>
-    <w:lsdException w:name="Table Elegant" w:semiHidden="1" w:unhideWhenUsed="1"/>
-    <w:lsdException w:name="Table Professional" w:semiHidden="1" w:unhideWhenUsed="1"/>
-    <w:lsdException w:name="Table Subtle 1" w:semiHidden="1" w:unhideWhenUsed="1"/>
-    <w:lsdException w:name="Table Subtle 2" w:semiHidden="1" w:unhideWhenUsed="1"/>
-    <w:lsdException w:name="Table Web 1" w:semiHidden="1" w:unhideWhenUsed="1"/>
-    <w:lsdException w:name="Table Web 2" w:semiHidden="1" w:unhideWhenUsed="1"/>
-    <w:lsdException w:name="Table Web 3" w:semiHidden="1" w:unhideWhenUsed="1"/>
-    <w:lsdException w:name="Balloon Text" w:semiHidden="1" w:unhideWhenUsed="1"/>
-    <w:lsdException w:name="Table Grid" w:uiPriority="59"/>
-    <w:lsdException w:name="Table Theme" w:semiHidden="1" w:unhideWhenUsed="1"/>
-    <w:lsdException w:name="Placeholder Text" w:semiHidden="1"/>
-    <w:lsdException w:name="No Spacing" w:uiPriority="1" w:qFormat="1"/>
-    <w:lsdException w:name="Light Shading" w:uiPriority="60"/>
-    <w:lsdException w:name="Light List" w:uiPriority="61"/>
-    <w:lsdException w:name="Light Grid" w:uiPriority="62"/>
-    <w:lsdException w:name="Medium Shading 1" w:uiPriority="63"/>
-    <w:lsdException w:name="Medium Shading 2" w:uiPriority="64"/>
-    <w:lsdException w:name="Medium List 1" w:uiPriority="65"/>
-    <w:lsdException w:name="Medium List 2" w:uiPriority="66"/>
-    <w:lsdException w:name="Medium Grid 1" w:uiPriority="67"/>
-    <w:lsdException w:name="Medium Grid 2" w:uiPriority="68"/>
-    <w:lsdException w:name="Medium Grid 3" w:uiPriority="69"/>
-    <w:lsdException w:name="Dark List" w:uiPriority="70"/>
-    <w:lsdException w:name="Colorful Shading" w:uiPriority="71"/>
-    <w:lsdException w:name="Colorful List" w:uiPriority="72"/>
-    <w:lsdException w:name="Colorful Grid" w:uiPriority="73"/>
-    <w:lsdException w:name="Light Shading Accent 1" w:uiPriority="60"/>
-    <w:lsdException w:name="Light List Accent 1" w:uiPriority="61"/>
-    <w:lsdException w:name="Light Grid Accent 1" w:uiPriority="62"/>
-    <w:lsdException w:name="Medium Shading 1 Accent 1" w:uiPriority="63"/>
-    <w:lsdException w:name="Medium Shading 2 Accent 1" w:uiPriority="64"/>
-    <w:lsdException w:name="Medium List 1 Accent 1" w:uiPriority="65"/>
-    <w:lsdException w:name="Revision" w:semiHidden="1"/>
-    <w:lsdException w:name="List Paragraph" w:uiPriority="34" w:qFormat="1"/>
-    <w:lsdException w:name="Quote" w:uiPriority="29" w:qFormat="1"/>
-    <w:lsdException w:name="Intense Quote" w:uiPriority="30" w:qFormat="1"/>
-    <w:lsdException w:name="Medium List 2 Accent 1" w:uiPriority="66"/>
-    <w:lsdException w:name="Medium Grid 1 Accent 1" w:uiPriority="67"/>
-    <w:lsdException w:name="Medium Grid 2 Accent 1" w:uiPriority="68"/>
-    <w:lsdException w:name="Medium Grid 3 Accent 1" w:uiPriority="69"/>
-    <w:lsdException w:name="Dark List Accent 1" w:uiPriority="70"/>
-    <w:lsdException w:name="Colorful Shading Accent 1" w:uiPriority="71"/>
-    <w:lsdException w:name="Colorful List Accent 1" w:uiPriority="72"/>
-    <w:lsdException w:name="Colorful Grid Accent 1" w:uiPriority="73"/>
-    <w:lsdException w:name="Light Shading Accent 2" w:uiPriority="60"/>
-    <w:lsdException w:name="Light List Accent 2" w:uiPriority="61"/>
-    <w:lsdException w:name="Light Grid Accent 2" w:uiPriority="62"/>
-    <w:lsdException w:name="Medium Shading 1 Accent 2" w:uiPriority="63"/>
-    <w:lsdException w:name="Medium Shading 2 Accent 2" w:uiPriority="64"/>
-    <w:lsdException w:name="Medium List 1 Accent 2" w:uiPriority="65"/>
-    <w:lsdException w:name="Medium List 2 Accent 2" w:uiPriority="66"/>
-    <w:lsdException w:name="Medium Grid 1 Accent 2" w:uiPriority="67"/>
-    <w:lsdException w:name="Medium Grid 2 Accent 2" w:uiPriority="68"/>
-    <w:lsdException w:name="Medium Grid 3 Accent 2" w:uiPriority="69"/>
-    <w:lsdException w:name="Dark List Accent 2" w:uiPriority="70"/>
-    <w:lsdException w:name="Colorful Shading Accent 2" w:uiPriority="71"/>
-    <w:lsdException w:name="Colorful List Accent 2" w:uiPriority="72"/>
-    <w:lsdException w:name="Colorful Grid Accent 2" w:uiPriority="73"/>
-    <w:lsdException w:name="Light Shading Accent 3" w:uiPriority="60"/>
-    <w:lsdException w:name="Light List Accent 3" w:uiPriority="61"/>
-    <w:lsdException w:name="Light Grid Accent 3" w:uiPriority="62"/>
-    <w:lsdException w:name="Medium Shading 1 Accent 3" w:uiPriority="63"/>
-    <w:lsdException w:name="Medium Shading 2 Accent 3" w:uiPriority="64"/>
-    <w:lsdException w:name="Medium List 1 Accent 3" w:uiPriority="65"/>
-    <w:lsdException w:name="Medium List 2 Accent 3" w:uiPriority="66"/>
-    <w:lsdException w:name="Medium Grid 1 Accent 3" w:uiPriority="67"/>
-    <w:lsdException w:name="Medium Grid 2 Accent 3" w:uiPriority="68"/>
-    <w:lsdException w:name="Medium Grid 3 Accent 3" w:uiPriority="69"/>
-    <w:lsdException w:name="Dark List Accent 3" w:uiPriority="70"/>
-    <w:lsdException w:name="Colorful Shading Accent 3" w:uiPriority="71"/>
-    <w:lsdException w:name="Colorful List Accent 3" w:uiPriority="72"/>
-    <w:lsdException w:name="Colorful Grid Accent 3" w:uiPriority="73"/>
-    <w:lsdException w:name="Light Shading Accent 4" w:uiPriority="60"/>
-    <w:lsdException w:name="Light List Accent 4" w:uiPriority="61"/>
-    <w:lsdException w:name="Light Grid Accent 4" w:uiPriority="62"/>
-    <w:lsdException w:name="Medium Shading 1 Accent 4" w:uiPriority="63"/>
-    <w:lsdException w:name="Medium Shading 2 Accent 4" w:uiPriority="64"/>
-    <w:lsdException w:name="Medium List 1 Accent 4" w:uiPriority="65"/>
-    <w:lsdException w:name="Medium List 2 Accent 4" w:uiPriority="66"/>
-    <w:lsdException w:name="Medium Grid 1 Accent 4" w:uiPriority="67"/>
-    <w:lsdException w:name="Medium Grid 2 Accent 4" w:uiPriority="68"/>
-    <w:lsdException w:name="Medium Grid 3 Accent 4" w:uiPriority="69"/>
-    <w:lsdException w:name="Dark List Accent 4" w:uiPriority="70"/>
-    <w:lsdException w:name="Colorful Shading Accent 4" w:uiPriority="71"/>
-    <w:lsdException w:name="Colorful List Accent 4" w:uiPriority="72"/>
-    <w:lsdException w:name="Colorful Grid Accent 4" w:uiPriority="73"/>
-    <w:lsdException w:name="Light Shading Accent 5" w:uiPriority="60"/>
-    <w:lsdException w:name="Light List Accent 5" w:uiPriority="61"/>
-    <w:lsdException w:name="Light Grid Accent 5" w:uiPriority="62"/>
-    <w:lsdException w:name="Medium Shading 1 Accent 5" w:uiPriority="63"/>
-    <w:lsdException w:name="Medium Shading 2 Accent 5" w:uiPriority="64"/>
-    <w:lsdException w:name="Medium List 1 Accent 5" w:uiPriority="65"/>
-    <w:lsdException w:name="Medium List 2 Accent 5" w:uiPriority="66"/>
-    <w:lsdException w:name="Medium Grid 1 Accent 5" w:uiPriority="67"/>
-    <w:lsdException w:name="Medium Grid 2 Accent 5" w:uiPriority="68"/>
-    <w:lsdException w:name="Medium Grid 3 Accent 5" w:uiPriority="69"/>
-    <w:lsdException w:name="Dark List Accent 5" w:uiPriority="70"/>
-    <w:lsdException w:name="Colorful Shading Accent 5" w:uiPriority="71"/>
-    <w:lsdException w:name="Colorful List Accent 5" w:uiPriority="72"/>
-    <w:lsdException w:name="Colorful Grid Accent 5" w:uiPriority="73"/>
-    <w:lsdException w:name="Light Shading Accent 6" w:uiPriority="60"/>
-    <w:lsdException w:name="Light List Accent 6" w:uiPriority="61"/>
-    <w:lsdException w:name="Light Grid Accent 6" w:uiPriority="62"/>
-    <w:lsdException w:name="Medium Shading 1 Accent 6" w:uiPriority="63"/>
-    <w:lsdException w:name="Medium Shading 2 Accent 6" w:uiPriority="64"/>
-    <w:lsdException w:name="Medium List 1 Accent 6" w:uiPriority="65"/>
-    <w:lsdException w:name="Medium List 2 Accent 6" w:uiPriority="66"/>
-    <w:lsdException w:name="Medium Grid 1 Accent 6" w:uiPriority="67"/>
-    <w:lsdException w:name="Medium Grid 2 Accent 6" w:uiPriority="68"/>
-    <w:lsdException w:name="Medium Grid 3 Accent 6" w:uiPriority="69"/>
-    <w:lsdException w:name="Dark List Accent 6" w:uiPriority="70"/>
-    <w:lsdException w:name="Colorful Shading Accent 6" w:uiPriority="71"/>
-    <w:lsdException w:name="Colorful List Accent 6" w:uiPriority="72"/>
-    <w:lsdException w:name="Colorful Grid Accent 6" w:uiPriority="73"/>
-    <w:lsdException w:name="Subtle Emphasis" w:uiPriority="19" w:qFormat="1"/>
-    <w:lsdException w:name="Intense Emphasis" w:uiPriority="21" w:qFormat="1"/>
-    <w:lsdException w:name="Subtle Reference" w:uiPriority="31" w:qFormat="1"/>
-    <w:lsdException w:name="Intense Reference" w:uiPriority="32" w:qFormat="1"/>
-    <w:lsdException w:name="Book Title" w:uiPriority="33" w:qFormat="1"/>
-    <w:lsdException w:name="Bibliography" w:semiHidden="1" w:uiPriority="37" w:unhideWhenUsed="1"/>
-    <w:lsdException w:name="TOC Heading" w:semiHidden="1" w:uiPriority="39" w:unhideWhenUsed="1" w:qFormat="1"/>
-    <w:lsdException w:name="Plain Table 1" w:uiPriority="41"/>
-    <w:lsdException w:name="Plain Table 2" w:uiPriority="42"/>
-    <w:lsdException w:name="Plain Table 3" w:uiPriority="43"/>
-    <w:lsdException w:name="Plain Table 4" w:uiPriority="44"/>
-    <w:lsdException w:name="Plain Table 5" w:uiPriority="45"/>
-    <w:lsdException w:name="Grid Table Light" w:uiPriority="40"/>
-    <w:lsdException w:name="Grid Table 1 Light" w:uiPriority="46"/>
-    <w:lsdException w:name="Grid Table 2" w:uiPriority="47"/>
-    <w:lsdException w:name="Grid Table 3" w:uiPriority="48"/>
-    <w:lsdException w:name="Grid Table 4" w:uiPriority="49"/>
-    <w:lsdException w:name="Grid Table 5 Dark" w:uiPriority="50"/>
-    <w:lsdException w:name="Grid Table 6 Colorful" w:uiPriority="51"/>
-    <w:lsdException w:name="Grid Table 7 Colorful" w:uiPriority="52"/>
-    <w:lsdException w:name="Grid Table 1 Light Accent 1" w:uiPriority="46"/>
-    <w:lsdException w:name="Grid Table 2 Accent 1" w:uiPriority="47"/>
-    <w:lsdException w:name="Grid Table 3 Accent 1" w:uiPriority="48"/>
-    <w:lsdException w:name="Grid Table 4 Accent 1" w:uiPriority="49"/>
-    <w:lsdException w:name="Grid Table 5 Dark Accent 1" w:uiPriority="50"/>
-    <w:lsdException w:name="Grid Table 6 Colorful Accent 1" w:uiPriority="51"/>
-    <w:lsdException w:name="Grid Table 7 Colorful Accent 1" w:uiPriority="52"/>
-    <w:lsdException w:name="Grid Table 1 Light Accent 2" w:uiPriority="46"/>
-    <w:lsdException w:name="Grid Table 2 Accent 2" w:uiPriority="47"/>
-    <w:lsdException w:name="Grid Table 3 Accent 2" w:uiPriority="48"/>
-    <w:lsdException w:name="Grid Table 4 Accent 2" w:uiPriority="49"/>
-    <w:lsdException w:name="Grid Table 5 Dark Accent 2" w:uiPriority="50"/>
-    <w:lsdException w:name="Grid Table 6 Colorful Accent 2" w:uiPriority="51"/>
-    <w:lsdException w:name="Grid Table 7 Colorful Accent 2" w:uiPriority="52"/>
-    <w:lsdException w:name="Grid Table 1 Light Accent 3" w:uiPriority="46"/>
-    <w:lsdException w:name="Grid Table 2 Accent 3" w:uiPriority="47"/>
-    <w:lsdException w:name="Grid Table 3 Accent 3" w:uiPriority="48"/>
-    <w:lsdException w:name="Grid Table 4 Accent 3" w:uiPriority="49"/>
-    <w:lsdException w:name="Grid Table 5 Dark Accent 3" w:uiPriority="50"/>
-    <w:lsdException w:name="Grid Table 6 Colorful Accent 3" w:uiPriority="51"/>
-    <w:lsdException w:name="Grid Table 7 Colorful Accent 3" w:uiPriority="52"/>
-    <w:lsdException w:name="Grid Table 1 Light Accent 4" w:uiPriority="46"/>
-    <w:lsdException w:name="Grid Table 2 Accent 4" w:uiPriority="47"/>
-    <w:lsdException w:name="Grid Table 3 Accent 4" w:uiPriority="48"/>
-    <w:lsdException w:name="Grid Table 4 Accent 4" w:uiPriority="49"/>
-    <w:lsdException w:name="Grid Table 5 Dark Accent 4" w:uiPriority="50"/>
-    <w:lsdException w:name="Grid Table 6 Colorful Accent 4" w:uiPriority="51"/>
-    <w:lsdException w:name="Grid Table 7 Colorful Accent 4" w:uiPriority="52"/>
-    <w:lsdException w:name="Grid Table 1 Light Accent 5" w:uiPriority="46"/>
-    <w:lsdException w:name="Grid Table 2 Accent 5" w:uiPriority="47"/>
-    <w:lsdException w:name="Grid Table 3 Accent 5" w:uiPriority="48"/>
-    <w:lsdException w:name="Grid Table 4 Accent 5" w:uiPriority="49"/>
-    <w:lsdException w:name="Grid Table 5 Dark Accent 5" w:uiPriority="50"/>
-    <w:lsdException w:name="Grid Table 6 Colorful Accent 5" w:uiPriority="51"/>
-    <w:lsdException w:name="Grid Table 7 Colorful Accent 5" w:uiPriority="52"/>
-    <w:lsdException w:name="Grid Table 1 Light Accent 6" w:uiPriority="46"/>
-    <w:lsdException w:name="Grid Table 2 Accent 6" w:uiPriority="47"/>
-    <w:lsdException w:name="Grid Table 3 Accent 6" w:uiPriority="48"/>
-    <w:lsdException w:name="Grid Table 4 Accent 6" w:uiPriority="49"/>
-    <w:lsdException w:name="Grid Table 5 Dark Accent 6" w:uiPriority="50"/>
-    <w:lsdException w:name="Grid Table 6 Colorful Accent 6" w:uiPriority="51"/>
-    <w:lsdException w:name="Grid Table 7 Colorful Accent 6" w:uiPriority="52"/>
-    <w:lsdException w:name="List Table 1 Light" w:uiPriority="46"/>
-    <w:lsdException w:name="List Table 2" w:uiPriority="47"/>
-    <w:lsdException w:name="List Table 3" w:uiPriority="48"/>
-    <w:lsdException w:name="List Table 4" w:uiPriority="49"/>
-    <w:lsdException w:name="List Table 5 Dark" w:uiPriority="50"/>
-    <w:lsdException w:name="List Table 6 Colorful" w:uiPriority="51"/>
-    <w:lsdException w:name="List Table 7 Colorful" w:uiPriority="52"/>
-    <w:lsdException w:name="List Table 1 Light Accent 1" w:uiPriority="46"/>
-    <w:lsdException w:name="List Table 2 Accent 1" w:uiPriority="47"/>
-    <w:lsdException w:name="List Table 3 Accent 1" w:uiPriority="48"/>
-    <w:lsdException w:name="List Table 4 Accent 1" w:uiPriority="49"/>
-    <w:lsdException w:name="List Table 5 Dark Accent 1" w:uiPriority="50"/>
-    <w:lsdException w:name="List Table 6 Colorful Accent 1" w:uiPriority="51"/>
-    <w:lsdException w:name="List Table 7 Colorful Accent 1" w:uiPriority="52"/>
-    <w:lsdException w:name="List Table 1 Light Accent 2" w:uiPriority="46"/>
-    <w:lsdException w:name="List Table 2 Accent 2" w:uiPriority="47"/>
-    <w:lsdException w:name="List Table 3 Accent 2" w:uiPriority="48"/>
-    <w:lsdException w:name="List Table 4 Accent 2" w:uiPriority="49"/>
-    <w:lsdException w:name="List Table 5 Dark Accent 2" w:uiPriority="50"/>
-    <w:lsdException w:name="List Table 6 Colorful Accent 2" w:uiPriority="51"/>
-    <w:lsdException w:name="List Table 7 Colorful Accent 2" w:uiPriority="52"/>
-    <w:lsdException w:name="List Table 1 Light Accent 3" w:uiPriority="46"/>
-    <w:lsdException w:name="List Table 2 Accent 3" w:uiPriority="47"/>
-    <w:lsdException w:name="List Table 3 Accent 3" w:uiPriority="48"/>
-    <w:lsdException w:name="List Table 4 Accent 3" w:uiPriority="49"/>
-    <w:lsdException w:name="List Table 5 Dark Accent 3" w:uiPriority="50"/>
-    <w:lsdException w:name="List Table 6 Colorful Accent 3" w:uiPriority="51"/>
-    <w:lsdException w:name="List Table 7 Colorful Accent 3" w:uiPriority="52"/>
-    <w:lsdException w:name="List Table 1 Light Accent 4" w:uiPriority="46"/>
-    <w:lsdException w:name="List Table 2 Accent 4" w:uiPriority="47"/>
-    <w:lsdException w:name="List Table 3 Accent 4" w:uiPriority="48"/>
-    <w:lsdException w:name="List Table 4 Accent 4" w:uiPriority="49"/>
-    <w:lsdException w:name="List Table 5 Dark Accent 4" w:uiPriority="50"/>
-    <w:lsdException w:name="List Table 6 Colorful Accent 4" w:uiPriority="51"/>
-    <w:lsdException w:name="List Table 7 Colorful Accent 4" w:uiPriority="52"/>
-    <w:lsdException w:name="List Table 1 Light Accent 5" w:uiPriority="46"/>
-    <w:lsdException w:name="List Table 2 Accent 5" w:uiPriority="47"/>
-    <w:lsdException w:name="List Table 3 Accent 5" w:uiPriority="48"/>
-    <w:lsdException w:name="List Table 4 Accent 5" w:uiPriority="49"/>
-    <w:lsdException w:name="List Table 5 Dark Accent 5" w:uiPriority="50"/>
-    <w:lsdException w:name="List Table 6 Colorful Accent 5" w:uiPriority="51"/>
-    <w:lsdException w:name="List Table 7 Colorful Accent 5" w:uiPriority="52"/>
-    <w:lsdException w:name="List Table 1 Light Accent 6" w:uiPriority="46"/>
-    <w:lsdException w:name="List Table 2 Accent 6" w:uiPriority="47"/>
-    <w:lsdException w:name="List Table 3 Accent 6" w:uiPriority="48"/>
-    <w:lsdException w:name="List Table 4 Accent 6" w:uiPriority="49"/>
-    <w:lsdException w:name="List Table 5 Dark Accent 6" w:uiPriority="50"/>
-    <w:lsdException w:name="List Table 6 Colorful Accent 6" w:uiPriority="51"/>
-    <w:lsdException w:name="List Table 7 Colorful Accent 6" w:uiPriority="52"/>
+  <w:latentStyles w:defLockedState="0" w:defUIPriority="99" w:defSemiHidden="1" w:defUnhideWhenUsed="1" w:defQFormat="0" w:count="267">
+    <w:lsdException w:name="Normal" w:semiHidden="0" w:uiPriority="0" w:unhideWhenUsed="0" w:qFormat="1"/>
+    <w:lsdException w:name="heading 1" w:semiHidden="0" w:uiPriority="9" w:unhideWhenUsed="0" w:qFormat="1"/>
+    <w:lsdException w:name="heading 2" w:semiHidden="0" w:uiPriority="9" w:unhideWhenUsed="0" w:qFormat="1"/>
+    <w:lsdException w:name="heading 3" w:semiHidden="0" w:uiPriority="9" w:unhideWhenUsed="0" w:qFormat="1"/>
+    <w:lsdException w:name="heading 4" w:semiHidden="0" w:uiPriority="9" w:unhideWhenUsed="0" w:qFormat="1"/>
+    <w:lsdException w:name="heading 5" w:semiHidden="0" w:uiPriority="9" w:unhideWhenUsed="0" w:qFormat="1"/>
+    <w:lsdException w:name="heading 6" w:semiHidden="0" w:uiPriority="9" w:unhideWhenUsed="0" w:qFormat="1"/>
+    <w:lsdException w:name="heading 7" w:semiHidden="0" w:uiPriority="9" w:unhideWhenUsed="0" w:qFormat="1"/>
+    <w:lsdException w:name="heading 8" w:semiHidden="0" w:uiPriority="9" w:unhideWhenUsed="0" w:qFormat="1"/>
+    <w:lsdException w:name="heading 9" w:semiHidden="0" w:uiPriority="9" w:unhideWhenUsed="0" w:qFormat="1"/>
+    <w:lsdException w:name="toc 1" w:uiPriority="39"/>
+    <w:lsdException w:name="toc 2" w:uiPriority="39"/>
+    <w:lsdException w:name="toc 3" w:uiPriority="39"/>
+    <w:lsdException w:name="toc 4" w:uiPriority="39"/>
+    <w:lsdException w:name="toc 5" w:uiPriority="39"/>
+    <w:lsdException w:name="toc 6" w:uiPriority="39"/>
+    <w:lsdException w:name="toc 7" w:uiPriority="39"/>
+    <w:lsdException w:name="toc 8" w:uiPriority="39"/>
+    <w:lsdException w:name="toc 9" w:uiPriority="39"/>
+    <w:lsdException w:name="caption" w:uiPriority="35" w:qFormat="1"/>
+    <w:lsdException w:name="Title" w:semiHidden="0" w:uiPriority="10" w:unhideWhenUsed="0" w:qFormat="1"/>
+    <w:lsdException w:name="Default Paragraph Font" w:uiPriority="1"/>
+    <w:lsdException w:name="Body Text" w:uiPriority="0"/>
+    <w:lsdException w:name="Subtitle" w:semiHidden="0" w:uiPriority="11" w:unhideWhenUsed="0" w:qFormat="1"/>
+    <w:lsdException w:name="Hyperlink" w:uiPriority="0"/>
+    <w:lsdException w:name="Strong" w:semiHidden="0" w:uiPriority="22" w:unhideWhenUsed="0" w:qFormat="1"/>
+    <w:lsdException w:name="Emphasis" w:semiHidden="0" w:uiPriority="20" w:unhideWhenUsed="0" w:qFormat="1"/>
+    <w:lsdException w:name="Table Grid" w:semiHidden="0" w:uiPriority="59" w:unhideWhenUsed="0"/>
+    <w:lsdException w:name="Placeholder Text" w:unhideWhenUsed="0"/>
+    <w:lsdException w:name="No Spacing" w:semiHidden="0" w:uiPriority="1" w:unhideWhenUsed="0" w:qFormat="1"/>
+    <w:lsdException w:name="Light Shading" w:semiHidden="0" w:uiPriority="60" w:unhideWhenUsed="0"/>
+    <w:lsdException w:name="Light List" w:semiHidden="0" w:uiPriority="61" w:unhideWhenUsed="0"/>
+    <w:lsdException w:name="Light Grid" w:semiHidden="0" w:uiPriority="62" w:unhideWhenUsed="0"/>
+    <w:lsdException w:name="Medium Shading 1" w:semiHidden="0" w:uiPriority="63" w:unhideWhenUsed="0"/>
+    <w:lsdException w:name="Medium Shading 2" w:semiHidden="0" w:uiPriority="64" w:unhideWhenUsed="0"/>
+    <w:lsdException w:name="Medium List 1" w:semiHidden="0" w:uiPriority="65" w:unhideWhenUsed="0"/>
+    <w:lsdException w:name="Medium List 2" w:semiHidden="0" w:uiPriority="66" w:unhideWhenUsed="0"/>
+    <w:lsdException w:name="Medium Grid 1" w:semiHidden="0" w:uiPriority="67" w:unhideWhenUsed="0"/>
+    <w:lsdException w:name="Medium Grid 2" w:semiHidden="0" w:uiPriority="68" w:unhideWhenUsed="0"/>
+    <w:lsdException w:name="Medium Grid 3" w:semiHidden="0" w:uiPriority="69" w:unhideWhenUsed="0"/>
+    <w:lsdException w:name="Dark List" w:semiHidden="0" w:uiPriority="70" w:unhideWhenUsed="0"/>
+    <w:lsdException w:name="Colorful Shading" w:semiHidden="0" w:uiPriority="71" w:unhideWhenUsed="0"/>
+    <w:lsdException w:name="Colorful List" w:semiHidden="0" w:uiPriority="72" w:unhideWhenUsed="0"/>
+    <w:lsdException w:name="Colorful Grid" w:semiHidden="0" w:uiPriority="73" w:unhideWhenUsed="0"/>
+    <w:lsdException w:name="Light Shading Accent 1" w:semiHidden="0" w:uiPriority="60" w:unhideWhenUsed="0"/>
+    <w:lsdException w:name="Light List Accent 1" w:semiHidden="0" w:uiPriority="61" w:unhideWhenUsed="0"/>
+    <w:lsdException w:name="Light Grid Accent 1" w:semiHidden="0" w:uiPriority="62" w:unhideWhenUsed="0"/>
+    <w:lsdException w:name="Medium Shading 1 Accent 1" w:semiHidden="0" w:uiPriority="63" w:unhideWhenUsed="0"/>
+    <w:lsdException w:name="Medium Shading 2 Accent 1" w:semiHidden="0" w:uiPriority="64" w:unhideWhenUsed="0"/>
+    <w:lsdException w:name="Medium List 1 Accent 1" w:semiHidden="0" w:uiPriority="65" w:unhideWhenUsed="0"/>
+    <w:lsdException w:name="Revision" w:unhideWhenUsed="0"/>
+    <w:lsdException w:name="List Paragraph" w:semiHidden="0" w:uiPriority="34" w:unhideWhenUsed="0" w:qFormat="1"/>
+    <w:lsdException w:name="Quote" w:semiHidden="0" w:uiPriority="29" w:unhideWhenUsed="0" w:qFormat="1"/>
+    <w:lsdException w:name="Intense Quote" w:semiHidden="0" w:uiPriority="30" w:unhideWhenUsed="0" w:qFormat="1"/>
+    <w:lsdException w:name="Medium List 2 Accent 1" w:semiHidden="0" w:uiPriority="66" w:unhideWhenUsed="0"/>
+    <w:lsdException w:name="Medium Grid 1 Accent 1" w:semiHidden="0" w:uiPriority="67" w:unhideWhenUsed="0"/>
+    <w:lsdException w:name="Medium Grid 2 Accent 1" w:semiHidden="0" w:uiPriority="68" w:unhideWhenUsed="0"/>
+    <w:lsdException w:name="Medium Grid 3 Accent 1" w:semiHidden="0" w:uiPriority="69" w:unhideWhenUsed="0"/>
+    <w:lsdException w:name="Dark List Accent 1" w:semiHidden="0" w:uiPriority="70" w:unhideWhenUsed="0"/>
+    <w:lsdException w:name="Colorful Shading Accent 1" w:semiHidden="0" w:uiPriority="71" w:unhideWhenUsed="0"/>
+    <w:lsdException w:name="Colorful List Accent 1" w:semiHidden="0" w:uiPriority="72" w:unhideWhenUsed="0"/>
+    <w:lsdException w:name="Colorful Grid Accent 1" w:semiHidden="0" w:uiPriority="73" w:unhideWhenUsed="0"/>
+    <w:lsdException w:name="Light Shading Accent 2" w:semiHidden="0" w:uiPriority="60" w:unhideWhenUsed="0"/>
+    <w:lsdException w:name="Light List Accent 2" w:semiHidden="0" w:uiPriority="61" w:unhideWhenUsed="0"/>
+    <w:lsdException w:name="Light Grid Accent 2" w:semiHidden="0" w:uiPriority="62" w:unhideWhenUsed="0"/>
+    <w:lsdException w:name="Medium Shading 1 Accent 2" w:semiHidden="0" w:uiPriority="63" w:unhideWhenUsed="0"/>
+    <w:lsdException w:name="Medium Shading 2 Accent 2" w:semiHidden="0" w:uiPriority="64" w:unhideWhenUsed="0"/>
+    <w:lsdException w:name="Medium List 1 Accent 2" w:semiHidden="0" w:uiPriority="65" w:unhideWhenUsed="0"/>
+    <w:lsdException w:name="Medium List 2 Accent 2" w:semiHidden="0" w:uiPriority="66" w:unhideWhenUsed="0"/>
+    <w:lsdException w:name="Medium Grid 1 Accent 2" w:semiHidden="0" w:uiPriority="67" w:unhideWhenUsed="0"/>
+    <w:lsdException w:name="Medium Grid 2 Accent 2" w:semiHidden="0" w:uiPriority="68" w:unhideWhenUsed="0"/>
+    <w:lsdException w:name="Medium Grid 3 Accent 2" w:semiHidden="0" w:uiPriority="69" w:unhideWhenUsed="0"/>
+    <w:lsdException w:name="Dark List Accent 2" w:semiHidden="0" w:uiPriority="70" w:unhideWhenUsed="0"/>
+    <w:lsdException w:name="Colorful Shading Accent 2" w:semiHidden="0" w:uiPriority="71" w:unhideWhenUsed="0"/>
+    <w:lsdException w:name="Colorful List Accent 2" w:semiHidden="0" w:uiPriority="72" w:unhideWhenUsed="0"/>
+    <w:lsdException w:name="Colorful Grid Accent 2" w:semiHidden="0" w:uiPriority="73" w:unhideWhenUsed="0"/>
+    <w:lsdException w:name="Light Shading Accent 3" w:semiHidden="0" w:uiPriority="60" w:unhideWhenUsed="0"/>
+    <w:lsdException w:name="Light List Accent 3" w:semiHidden="0" w:uiPriority="61" w:unhideWhenUsed="0"/>
+    <w:lsdException w:name="Light Grid Accent 3" w:semiHidden="0" w:uiPriority="62" w:unhideWhenUsed="0"/>
+    <w:lsdException w:name="Medium Shading 1 Accent 3" w:semiHidden="0" w:uiPriority="63" w:unhideWhenUsed="0"/>
+    <w:lsdException w:name="Medium Shading 2 Accent 3" w:semiHidden="0" w:uiPriority="64" w:unhideWhenUsed="0"/>
+    <w:lsdException w:name="Medium List 1 Accent 3" w:semiHidden="0" w:uiPriority="65" w:unhideWhenUsed="0"/>
+    <w:lsdException w:name="Medium List 2 Accent 3" w:semiHidden="0" w:uiPriority="66" w:unhideWhenUsed="0"/>
+    <w:lsdException w:name="Medium Grid 1 Accent 3" w:semiHidden="0" w:uiPriority="67" w:unhideWhenUsed="0"/>
+    <w:lsdException w:name="Medium Grid 2 Accent 3" w:semiHidden="0" w:uiPriority="68" w:unhideWhenUsed="0"/>
+    <w:lsdException w:name="Medium Grid 3 Accent 3" w:semiHidden="0" w:uiPriority="69" w:unhideWhenUsed="0"/>
+    <w:lsdException w:name="Dark List Accent 3" w:semiHidden="0" w:uiPriority="70" w:unhideWhenUsed="0"/>
+    <w:lsdException w:name="Colorful Shading Accent 3" w:semiHidden="0" w:uiPriority="71" w:unhideWhenUsed="0"/>
+    <w:lsdException w:name="Colorful List Accent 3" w:semiHidden="0" w:uiPriority="72" w:unhideWhenUsed="0"/>
+    <w:lsdException w:name="Colorful Grid Accent 3" w:semiHidden="0" w:uiPriority="73" w:unhideWhenUsed="0"/>
+    <w:lsdException w:name="Light Shading Accent 4" w:semiHidden="0" w:uiPriority="60" w:unhideWhenUsed="0"/>
+    <w:lsdException w:name="Light List Accent 4" w:semiHidden="0" w:uiPriority="61" w:unhideWhenUsed="0"/>
+    <w:lsdException w:name="Light Grid Accent 4" w:semiHidden="0" w:uiPriority="62" w:unhideWhenUsed="0"/>
+    <w:lsdException w:name="Medium Shading 1 Accent 4" w:semiHidden="0" w:uiPriority="63" w:unhideWhenUsed="0"/>
+    <w:lsdException w:name="Medium Shading 2 Accent 4" w:semiHidden="0" w:uiPriority="64" w:unhideWhenUsed="0"/>
+    <w:lsdException w:name="Medium List 1 Accent 4" w:semiHidden="0" w:uiPriority="65" w:unhideWhenUsed="0"/>
+    <w:lsdException w:name="Medium List 2 Accent 4" w:semiHidden="0" w:uiPriority="66" w:unhideWhenUsed="0"/>
+    <w:lsdException w:name="Medium Grid 1 Accent 4" w:semiHidden="0" w:uiPriority="67" w:unhideWhenUsed="0"/>
+    <w:lsdException w:name="Medium Grid 2 Accent 4" w:semiHidden="0" w:uiPriority="68" w:unhideWhenUsed="0"/>
+    <w:lsdException w:name="Medium Grid 3 Accent 4" w:semiHidden="0" w:uiPriority="69" w:unhideWhenUsed="0"/>
+    <w:lsdException w:name="Dark List Accent 4" w:semiHidden="0" w:uiPriority="70" w:unhideWhenUsed="0"/>
+    <w:lsdException w:name="Colorful Shading Accent 4" w:semiHidden="0" w:uiPriority="71" w:unhideWhenUsed="0"/>
+    <w:lsdException w:name="Colorful List Accent 4" w:semiHidden="0" w:uiPriority="72" w:unhideWhenUsed="0"/>
+    <w:lsdException w:name="Colorful Grid Accent 4" w:semiHidden="0" w:uiPriority="73" w:unhideWhenUsed="0"/>
+    <w:lsdException w:name="Light Shading Accent 5" w:semiHidden="0" w:uiPriority="60" w:unhideWhenUsed="0"/>
+    <w:lsdException w:name="Light List Accent 5" w:semiHidden="0" w:uiPriority="61" w:unhideWhenUsed="0"/>
+    <w:lsdException w:name="Light Grid Accent 5" w:semiHidden="0" w:uiPriority="62" w:unhideWhenUsed="0"/>
+    <w:lsdException w:name="Medium Shading 1 Accent 5" w:semiHidden="0" w:uiPriority="63" w:unhideWhenUsed="0"/>
+    <w:lsdException w:name="Medium Shading 2 Accent 5" w:semiHidden="0" w:uiPriority="64" w:unhideWhenUsed="0"/>
+    <w:lsdException w:name="Medium List 1 Accent 5" w:semiHidden="0" w:uiPriority="65" w:unhideWhenUsed="0"/>
+    <w:lsdException w:name="Medium List 2 Accent 5" w:semiHidden="0" w:uiPriority="66" w:unhideWhenUsed="0"/>
+    <w:lsdException w:name="Medium Grid 1 Accent 5" w:semiHidden="0" w:uiPriority="67" w:unhideWhenUsed="0"/>
+    <w:lsdException w:name="Medium Grid 2 Accent 5" w:semiHidden="0" w:uiPriority="68" w:unhideWhenUsed="0"/>
+    <w:lsdException w:name="Medium Grid 3 Accent 5" w:semiHidden="0" w:uiPriority="69" w:unhideWhenUsed="0"/>
+    <w:lsdException w:name="Dark List Accent 5" w:semiHidden="0" w:uiPriority="70" w:unhideWhenUsed="0"/>
+    <w:lsdException w:name="Colorful Shading Accent 5" w:semiHidden="0" w:uiPriority="71" w:unhideWhenUsed="0"/>
+    <w:lsdException w:name="Colorful List Accent 5" w:semiHidden="0" w:uiPriority="72" w:unhideWhenUsed="0"/>
+    <w:lsdException w:name="Colorful Grid Accent 5" w:semiHidden="0" w:uiPriority="73" w:unhideWhenUsed="0"/>
+    <w:lsdException w:name="Light Shading Accent 6" w:semiHidden="0" w:uiPriority="60" w:unhideWhenUsed="0"/>
+    <w:lsdException w:name="Light List Accent 6" w:semiHidden="0" w:uiPriority="61" w:unhideWhenUsed="0"/>
+    <w:lsdException w:name="Light Grid Accent 6" w:semiHidden="0" w:uiPriority="62" w:unhideWhenUsed="0"/>
+    <w:lsdException w:name="Medium Shading 1 Accent 6" w:semiHidden="0" w:uiPriority="63" w:unhideWhenUsed="0"/>
+    <w:lsdException w:name="Medium Shading 2 Accent 6" w:semiHidden="0" w:uiPriority="64" w:unhideWhenUsed="0"/>
+    <w:lsdException w:name="Medium List 1 Accent 6" w:semiHidden="0" w:uiPriority="65" w:unhideWhenUsed="0"/>
+    <w:lsdException w:name="Medium List 2 Accent 6" w:semiHidden="0" w:uiPriority="66" w:unhideWhenUsed="0"/>
+    <w:lsdException w:name="Medium Grid 1 Accent 6" w:semiHidden="0" w:uiPriority="67" w:unhideWhenUsed="0"/>
+    <w:lsdException w:name="Medium Grid 2 Accent 6" w:semiHidden="0" w:uiPriority="68" w:unhideWhenUsed="0"/>
+    <w:lsdException w:name="Medium Grid 3 Accent 6" w:semiHidden="0" w:uiPriority="69" w:unhideWhenUsed="0"/>
+    <w:lsdException w:name="Dark List Accent 6" w:semiHidden="0" w:uiPriority="70" w:unhideWhenUsed="0"/>
+    <w:lsdException w:name="Colorful Shading Accent 6" w:semiHidden="0" w:uiPriority="71" w:unhideWhenUsed="0"/>
+    <w:lsdException w:name="Colorful List Accent 6" w:semiHidden="0" w:uiPriority="72" w:unhideWhenUsed="0"/>
+    <w:lsdException w:name="Colorful Grid Accent 6" w:semiHidden="0" w:uiPriority="73" w:unhideWhenUsed="0"/>
+    <w:lsdException w:name="Subtle Emphasis" w:semiHidden="0" w:uiPriority="19" w:unhideWhenUsed="0" w:qFormat="1"/>
+    <w:lsdException w:name="Intense Emphasis" w:semiHidden="0" w:uiPriority="21" w:unhideWhenUsed="0" w:qFormat="1"/>
+    <w:lsdException w:name="Subtle Reference" w:semiHidden="0" w:uiPriority="31" w:unhideWhenUsed="0" w:qFormat="1"/>
+    <w:lsdException w:name="Intense Reference" w:semiHidden="0" w:uiPriority="32" w:unhideWhenUsed="0" w:qFormat="1"/>
+    <w:lsdException w:name="Book Title" w:semiHidden="0" w:uiPriority="33" w:unhideWhenUsed="0" w:qFormat="1"/>
+    <w:lsdException w:name="Bibliography" w:uiPriority="37"/>
+    <w:lsdException w:name="TOC Heading" w:uiPriority="39" w:qFormat="1"/>
   </w:latentStyles>
   <w:style w:type="paragraph" w:default="1" w:styleId="Normal">
     <w:name w:val="Normal"/>
@@ -4033,6 +3906,196 @@
     <w:rPr>
       <w:lang w:eastAsia="en-US"/>
     </w:rPr>
+  </w:style>
+</w:styles>
+</file>
+
+<file path=word/stylesWithEffects.xml><?xml version="1.0" encoding="utf-8"?>
+<w:styles xmlns:wpc="http://schemas.microsoft.com/office/word/2010/wordprocessingCanvas" xmlns:mc="http://schemas.openxmlformats.org/markup-compatibility/2006" xmlns:o="urn:schemas-microsoft-com:office:office" xmlns:r="http://schemas.openxmlformats.org/officeDocument/2006/relationships" xmlns:m="http://schemas.openxmlformats.org/officeDocument/2006/math" xmlns:v="urn:schemas-microsoft-com:vml" xmlns:wp14="http://schemas.microsoft.com/office/word/2010/wordprocessingDrawing" xmlns:wp="http://schemas.openxmlformats.org/drawingml/2006/wordprocessingDrawing" xmlns:w10="urn:schemas-microsoft-com:office:word" xmlns:w="http://schemas.openxmlformats.org/wordprocessingml/2006/main" xmlns:w14="http://schemas.microsoft.com/office/word/2010/wordml" xmlns:wpg="http://schemas.microsoft.com/office/word/2010/wordprocessingGroup" xmlns:wpi="http://schemas.microsoft.com/office/word/2010/wordprocessingInk" xmlns:wne="http://schemas.microsoft.com/office/word/2006/wordml" xmlns:wps="http://schemas.microsoft.com/office/word/2010/wordprocessingShape" mc:Ignorable="w14 wp14">
+  <w:docDefaults>
+    <w:rPrDefault>
+      <w:rPr>
+        <w:rFonts w:asciiTheme="minorHAnsi" w:eastAsiaTheme="minorEastAsia" w:hAnsiTheme="minorHAnsi" w:cstheme="minorBidi"/>
+        <w:sz w:val="22"/>
+        <w:szCs w:val="22"/>
+        <w:lang w:val="pt-BR" w:eastAsia="pt-BR" w:bidi="ar-SA"/>
+      </w:rPr>
+    </w:rPrDefault>
+    <w:pPrDefault>
+      <w:pPr>
+        <w:spacing w:after="200" w:line="276" w:lineRule="auto"/>
+      </w:pPr>
+    </w:pPrDefault>
+  </w:docDefaults>
+  <w:latentStyles w:defLockedState="0" w:defUIPriority="99" w:defSemiHidden="1" w:defUnhideWhenUsed="1" w:defQFormat="0" w:count="267">
+    <w:lsdException w:name="Normal" w:semiHidden="0" w:uiPriority="0" w:unhideWhenUsed="0" w:qFormat="1"/>
+    <w:lsdException w:name="heading 1" w:semiHidden="0" w:uiPriority="9" w:unhideWhenUsed="0" w:qFormat="1"/>
+    <w:lsdException w:name="heading 2" w:uiPriority="9" w:qFormat="1"/>
+    <w:lsdException w:name="heading 3" w:uiPriority="9" w:qFormat="1"/>
+    <w:lsdException w:name="heading 4" w:uiPriority="9" w:qFormat="1"/>
+    <w:lsdException w:name="heading 5" w:uiPriority="9" w:qFormat="1"/>
+    <w:lsdException w:name="heading 6" w:uiPriority="9" w:qFormat="1"/>
+    <w:lsdException w:name="heading 7" w:uiPriority="9" w:qFormat="1"/>
+    <w:lsdException w:name="heading 8" w:uiPriority="9" w:qFormat="1"/>
+    <w:lsdException w:name="heading 9" w:uiPriority="9" w:qFormat="1"/>
+    <w:lsdException w:name="toc 1" w:uiPriority="39"/>
+    <w:lsdException w:name="toc 2" w:uiPriority="39"/>
+    <w:lsdException w:name="toc 3" w:uiPriority="39"/>
+    <w:lsdException w:name="toc 4" w:uiPriority="39"/>
+    <w:lsdException w:name="toc 5" w:uiPriority="39"/>
+    <w:lsdException w:name="toc 6" w:uiPriority="39"/>
+    <w:lsdException w:name="toc 7" w:uiPriority="39"/>
+    <w:lsdException w:name="toc 8" w:uiPriority="39"/>
+    <w:lsdException w:name="toc 9" w:uiPriority="39"/>
+    <w:lsdException w:name="caption" w:uiPriority="35" w:qFormat="1"/>
+    <w:lsdException w:name="Title" w:semiHidden="0" w:uiPriority="10" w:unhideWhenUsed="0" w:qFormat="1"/>
+    <w:lsdException w:name="Default Paragraph Font" w:uiPriority="1"/>
+    <w:lsdException w:name="Subtitle" w:semiHidden="0" w:uiPriority="11" w:unhideWhenUsed="0" w:qFormat="1"/>
+    <w:lsdException w:name="Strong" w:semiHidden="0" w:uiPriority="22" w:unhideWhenUsed="0" w:qFormat="1"/>
+    <w:lsdException w:name="Emphasis" w:semiHidden="0" w:uiPriority="20" w:unhideWhenUsed="0" w:qFormat="1"/>
+    <w:lsdException w:name="Table Grid" w:semiHidden="0" w:uiPriority="59" w:unhideWhenUsed="0"/>
+    <w:lsdException w:name="Placeholder Text" w:unhideWhenUsed="0"/>
+    <w:lsdException w:name="No Spacing" w:semiHidden="0" w:uiPriority="1" w:unhideWhenUsed="0" w:qFormat="1"/>
+    <w:lsdException w:name="Light Shading" w:semiHidden="0" w:uiPriority="60" w:unhideWhenUsed="0"/>
+    <w:lsdException w:name="Light List" w:semiHidden="0" w:uiPriority="61" w:unhideWhenUsed="0"/>
+    <w:lsdException w:name="Light Grid" w:semiHidden="0" w:uiPriority="62" w:unhideWhenUsed="0"/>
+    <w:lsdException w:name="Medium Shading 1" w:semiHidden="0" w:uiPriority="63" w:unhideWhenUsed="0"/>
+    <w:lsdException w:name="Medium Shading 2" w:semiHidden="0" w:uiPriority="64" w:unhideWhenUsed="0"/>
+    <w:lsdException w:name="Medium List 1" w:semiHidden="0" w:uiPriority="65" w:unhideWhenUsed="0"/>
+    <w:lsdException w:name="Medium List 2" w:semiHidden="0" w:uiPriority="66" w:unhideWhenUsed="0"/>
+    <w:lsdException w:name="Medium Grid 1" w:semiHidden="0" w:uiPriority="67" w:unhideWhenUsed="0"/>
+    <w:lsdException w:name="Medium Grid 2" w:semiHidden="0" w:uiPriority="68" w:unhideWhenUsed="0"/>
+    <w:lsdException w:name="Medium Grid 3" w:semiHidden="0" w:uiPriority="69" w:unhideWhenUsed="0"/>
+    <w:lsdException w:name="Dark List" w:semiHidden="0" w:uiPriority="70" w:unhideWhenUsed="0"/>
+    <w:lsdException w:name="Colorful Shading" w:semiHidden="0" w:uiPriority="71" w:unhideWhenUsed="0"/>
+    <w:lsdException w:name="Colorful List" w:semiHidden="0" w:uiPriority="72" w:unhideWhenUsed="0"/>
+    <w:lsdException w:name="Colorful Grid" w:semiHidden="0" w:uiPriority="73" w:unhideWhenUsed="0"/>
+    <w:lsdException w:name="Light Shading Accent 1" w:semiHidden="0" w:uiPriority="60" w:unhideWhenUsed="0"/>
+    <w:lsdException w:name="Light List Accent 1" w:semiHidden="0" w:uiPriority="61" w:unhideWhenUsed="0"/>
+    <w:lsdException w:name="Light Grid Accent 1" w:semiHidden="0" w:uiPriority="62" w:unhideWhenUsed="0"/>
+    <w:lsdException w:name="Medium Shading 1 Accent 1" w:semiHidden="0" w:uiPriority="63" w:unhideWhenUsed="0"/>
+    <w:lsdException w:name="Medium Shading 2 Accent 1" w:semiHidden="0" w:uiPriority="64" w:unhideWhenUsed="0"/>
+    <w:lsdException w:name="Medium List 1 Accent 1" w:semiHidden="0" w:uiPriority="65" w:unhideWhenUsed="0"/>
+    <w:lsdException w:name="Revision" w:unhideWhenUsed="0"/>
+    <w:lsdException w:name="List Paragraph" w:semiHidden="0" w:uiPriority="34" w:unhideWhenUsed="0" w:qFormat="1"/>
+    <w:lsdException w:name="Quote" w:semiHidden="0" w:uiPriority="29" w:unhideWhenUsed="0" w:qFormat="1"/>
+    <w:lsdException w:name="Intense Quote" w:semiHidden="0" w:uiPriority="30" w:unhideWhenUsed="0" w:qFormat="1"/>
+    <w:lsdException w:name="Medium List 2 Accent 1" w:semiHidden="0" w:uiPriority="66" w:unhideWhenUsed="0"/>
+    <w:lsdException w:name="Medium Grid 1 Accent 1" w:semiHidden="0" w:uiPriority="67" w:unhideWhenUsed="0"/>
+    <w:lsdException w:name="Medium Grid 2 Accent 1" w:semiHidden="0" w:uiPriority="68" w:unhideWhenUsed="0"/>
+    <w:lsdException w:name="Medium Grid 3 Accent 1" w:semiHidden="0" w:uiPriority="69" w:unhideWhenUsed="0"/>
+    <w:lsdException w:name="Dark List Accent 1" w:semiHidden="0" w:uiPriority="70" w:unhideWhenUsed="0"/>
+    <w:lsdException w:name="Colorful Shading Accent 1" w:semiHidden="0" w:uiPriority="71" w:unhideWhenUsed="0"/>
+    <w:lsdException w:name="Colorful List Accent 1" w:semiHidden="0" w:uiPriority="72" w:unhideWhenUsed="0"/>
+    <w:lsdException w:name="Colorful Grid Accent 1" w:semiHidden="0" w:uiPriority="73" w:unhideWhenUsed="0"/>
+    <w:lsdException w:name="Light Shading Accent 2" w:semiHidden="0" w:uiPriority="60" w:unhideWhenUsed="0"/>
+    <w:lsdException w:name="Light List Accent 2" w:semiHidden="0" w:uiPriority="61" w:unhideWhenUsed="0"/>
+    <w:lsdException w:name="Light Grid Accent 2" w:semiHidden="0" w:uiPriority="62" w:unhideWhenUsed="0"/>
+    <w:lsdException w:name="Medium Shading 1 Accent 2" w:semiHidden="0" w:uiPriority="63" w:unhideWhenUsed="0"/>
+    <w:lsdException w:name="Medium Shading 2 Accent 2" w:semiHidden="0" w:uiPriority="64" w:unhideWhenUsed="0"/>
+    <w:lsdException w:name="Medium List 1 Accent 2" w:semiHidden="0" w:uiPriority="65" w:unhideWhenUsed="0"/>
+    <w:lsdException w:name="Medium List 2 Accent 2" w:semiHidden="0" w:uiPriority="66" w:unhideWhenUsed="0"/>
+    <w:lsdException w:name="Medium Grid 1 Accent 2" w:semiHidden="0" w:uiPriority="67" w:unhideWhenUsed="0"/>
+    <w:lsdException w:name="Medium Grid 2 Accent 2" w:semiHidden="0" w:uiPriority="68" w:unhideWhenUsed="0"/>
+    <w:lsdException w:name="Medium Grid 3 Accent 2" w:semiHidden="0" w:uiPriority="69" w:unhideWhenUsed="0"/>
+    <w:lsdException w:name="Dark List Accent 2" w:semiHidden="0" w:uiPriority="70" w:unhideWhenUsed="0"/>
+    <w:lsdException w:name="Colorful Shading Accent 2" w:semiHidden="0" w:uiPriority="71" w:unhideWhenUsed="0"/>
+    <w:lsdException w:name="Colorful List Accent 2" w:semiHidden="0" w:uiPriority="72" w:unhideWhenUsed="0"/>
+    <w:lsdException w:name="Colorful Grid Accent 2" w:semiHidden="0" w:uiPriority="73" w:unhideWhenUsed="0"/>
+    <w:lsdException w:name="Light Shading Accent 3" w:semiHidden="0" w:uiPriority="60" w:unhideWhenUsed="0"/>
+    <w:lsdException w:name="Light List Accent 3" w:semiHidden="0" w:uiPriority="61" w:unhideWhenUsed="0"/>
+    <w:lsdException w:name="Light Grid Accent 3" w:semiHidden="0" w:uiPriority="62" w:unhideWhenUsed="0"/>
+    <w:lsdException w:name="Medium Shading 1 Accent 3" w:semiHidden="0" w:uiPriority="63" w:unhideWhenUsed="0"/>
+    <w:lsdException w:name="Medium Shading 2 Accent 3" w:semiHidden="0" w:uiPriority="64" w:unhideWhenUsed="0"/>
+    <w:lsdException w:name="Medium List 1 Accent 3" w:semiHidden="0" w:uiPriority="65" w:unhideWhenUsed="0"/>
+    <w:lsdException w:name="Medium List 2 Accent 3" w:semiHidden="0" w:uiPriority="66" w:unhideWhenUsed="0"/>
+    <w:lsdException w:name="Medium Grid 1 Accent 3" w:semiHidden="0" w:uiPriority="67" w:unhideWhenUsed="0"/>
+    <w:lsdException w:name="Medium Grid 2 Accent 3" w:semiHidden="0" w:uiPriority="68" w:unhideWhenUsed="0"/>
+    <w:lsdException w:name="Medium Grid 3 Accent 3" w:semiHidden="0" w:uiPriority="69" w:unhideWhenUsed="0"/>
+    <w:lsdException w:name="Dark List Accent 3" w:semiHidden="0" w:uiPriority="70" w:unhideWhenUsed="0"/>
+    <w:lsdException w:name="Colorful Shading Accent 3" w:semiHidden="0" w:uiPriority="71" w:unhideWhenUsed="0"/>
+    <w:lsdException w:name="Colorful List Accent 3" w:semiHidden="0" w:uiPriority="72" w:unhideWhenUsed="0"/>
+    <w:lsdException w:name="Colorful Grid Accent 3" w:semiHidden="0" w:uiPriority="73" w:unhideWhenUsed="0"/>
+    <w:lsdException w:name="Light Shading Accent 4" w:semiHidden="0" w:uiPriority="60" w:unhideWhenUsed="0"/>
+    <w:lsdException w:name="Light List Accent 4" w:semiHidden="0" w:uiPriority="61" w:unhideWhenUsed="0"/>
+    <w:lsdException w:name="Light Grid Accent 4" w:semiHidden="0" w:uiPriority="62" w:unhideWhenUsed="0"/>
+    <w:lsdException w:name="Medium Shading 1 Accent 4" w:semiHidden="0" w:uiPriority="63" w:unhideWhenUsed="0"/>
+    <w:lsdException w:name="Medium Shading 2 Accent 4" w:semiHidden="0" w:uiPriority="64" w:unhideWhenUsed="0"/>
+    <w:lsdException w:name="Medium List 1 Accent 4" w:semiHidden="0" w:uiPriority="65" w:unhideWhenUsed="0"/>
+    <w:lsdException w:name="Medium List 2 Accent 4" w:semiHidden="0" w:uiPriority="66" w:unhideWhenUsed="0"/>
+    <w:lsdException w:name="Medium Grid 1 Accent 4" w:semiHidden="0" w:uiPriority="67" w:unhideWhenUsed="0"/>
+    <w:lsdException w:name="Medium Grid 2 Accent 4" w:semiHidden="0" w:uiPriority="68" w:unhideWhenUsed="0"/>
+    <w:lsdException w:name="Medium Grid 3 Accent 4" w:semiHidden="0" w:uiPriority="69" w:unhideWhenUsed="0"/>
+    <w:lsdException w:name="Dark List Accent 4" w:semiHidden="0" w:uiPriority="70" w:unhideWhenUsed="0"/>
+    <w:lsdException w:name="Colorful Shading Accent 4" w:semiHidden="0" w:uiPriority="71" w:unhideWhenUsed="0"/>
+    <w:lsdException w:name="Colorful List Accent 4" w:semiHidden="0" w:uiPriority="72" w:unhideWhenUsed="0"/>
+    <w:lsdException w:name="Colorful Grid Accent 4" w:semiHidden="0" w:uiPriority="73" w:unhideWhenUsed="0"/>
+    <w:lsdException w:name="Light Shading Accent 5" w:semiHidden="0" w:uiPriority="60" w:unhideWhenUsed="0"/>
+    <w:lsdException w:name="Light List Accent 5" w:semiHidden="0" w:uiPriority="61" w:unhideWhenUsed="0"/>
+    <w:lsdException w:name="Light Grid Accent 5" w:semiHidden="0" w:uiPriority="62" w:unhideWhenUsed="0"/>
+    <w:lsdException w:name="Medium Shading 1 Accent 5" w:semiHidden="0" w:uiPriority="63" w:unhideWhenUsed="0"/>
+    <w:lsdException w:name="Medium Shading 2 Accent 5" w:semiHidden="0" w:uiPriority="64" w:unhideWhenUsed="0"/>
+    <w:lsdException w:name="Medium List 1 Accent 5" w:semiHidden="0" w:uiPriority="65" w:unhideWhenUsed="0"/>
+    <w:lsdException w:name="Medium List 2 Accent 5" w:semiHidden="0" w:uiPriority="66" w:unhideWhenUsed="0"/>
+    <w:lsdException w:name="Medium Grid 1 Accent 5" w:semiHidden="0" w:uiPriority="67" w:unhideWhenUsed="0"/>
+    <w:lsdException w:name="Medium Grid 2 Accent 5" w:semiHidden="0" w:uiPriority="68" w:unhideWhenUsed="0"/>
+    <w:lsdException w:name="Medium Grid 3 Accent 5" w:semiHidden="0" w:uiPriority="69" w:unhideWhenUsed="0"/>
+    <w:lsdException w:name="Dark List Accent 5" w:semiHidden="0" w:uiPriority="70" w:unhideWhenUsed="0"/>
+    <w:lsdException w:name="Colorful Shading Accent 5" w:semiHidden="0" w:uiPriority="71" w:unhideWhenUsed="0"/>
+    <w:lsdException w:name="Colorful List Accent 5" w:semiHidden="0" w:uiPriority="72" w:unhideWhenUsed="0"/>
+    <w:lsdException w:name="Colorful Grid Accent 5" w:semiHidden="0" w:uiPriority="73" w:unhideWhenUsed="0"/>
+    <w:lsdException w:name="Light Shading Accent 6" w:semiHidden="0" w:uiPriority="60" w:unhideWhenUsed="0"/>
+    <w:lsdException w:name="Light List Accent 6" w:semiHidden="0" w:uiPriority="61" w:unhideWhenUsed="0"/>
+    <w:lsdException w:name="Light Grid Accent 6" w:semiHidden="0" w:uiPriority="62" w:unhideWhenUsed="0"/>
+    <w:lsdException w:name="Medium Shading 1 Accent 6" w:semiHidden="0" w:uiPriority="63" w:unhideWhenUsed="0"/>
+    <w:lsdException w:name="Medium Shading 2 Accent 6" w:semiHidden="0" w:uiPriority="64" w:unhideWhenUsed="0"/>
+    <w:lsdException w:name="Medium List 1 Accent 6" w:semiHidden="0" w:uiPriority="65" w:unhideWhenUsed="0"/>
+    <w:lsdException w:name="Medium List 2 Accent 6" w:semiHidden="0" w:uiPriority="66" w:unhideWhenUsed="0"/>
+    <w:lsdException w:name="Medium Grid 1 Accent 6" w:semiHidden="0" w:uiPriority="67" w:unhideWhenUsed="0"/>
+    <w:lsdException w:name="Medium Grid 2 Accent 6" w:semiHidden="0" w:uiPriority="68" w:unhideWhenUsed="0"/>
+    <w:lsdException w:name="Medium Grid 3 Accent 6" w:semiHidden="0" w:uiPriority="69" w:unhideWhenUsed="0"/>
+    <w:lsdException w:name="Dark List Accent 6" w:semiHidden="0" w:uiPriority="70" w:unhideWhenUsed="0"/>
+    <w:lsdException w:name="Colorful Shading Accent 6" w:semiHidden="0" w:uiPriority="71" w:unhideWhenUsed="0"/>
+    <w:lsdException w:name="Colorful List Accent 6" w:semiHidden="0" w:uiPriority="72" w:unhideWhenUsed="0"/>
+    <w:lsdException w:name="Colorful Grid Accent 6" w:semiHidden="0" w:uiPriority="73" w:unhideWhenUsed="0"/>
+    <w:lsdException w:name="Subtle Emphasis" w:semiHidden="0" w:uiPriority="19" w:unhideWhenUsed="0" w:qFormat="1"/>
+    <w:lsdException w:name="Intense Emphasis" w:semiHidden="0" w:uiPriority="21" w:unhideWhenUsed="0" w:qFormat="1"/>
+    <w:lsdException w:name="Subtle Reference" w:semiHidden="0" w:uiPriority="31" w:unhideWhenUsed="0" w:qFormat="1"/>
+    <w:lsdException w:name="Intense Reference" w:semiHidden="0" w:uiPriority="32" w:unhideWhenUsed="0" w:qFormat="1"/>
+    <w:lsdException w:name="Book Title" w:semiHidden="0" w:uiPriority="33" w:unhideWhenUsed="0" w:qFormat="1"/>
+    <w:lsdException w:name="Bibliography" w:uiPriority="37"/>
+    <w:lsdException w:name="TOC Heading" w:uiPriority="39" w:qFormat="1"/>
+  </w:latentStyles>
+  <w:style w:type="paragraph" w:default="1" w:styleId="Normal">
+    <w:name w:val="Normal"/>
+    <w:qFormat/>
+  </w:style>
+  <w:style w:type="character" w:default="1" w:styleId="Fontepargpadro">
+    <w:name w:val="Default Paragraph Font"/>
+    <w:uiPriority w:val="1"/>
+    <w:semiHidden/>
+    <w:unhideWhenUsed/>
+  </w:style>
+  <w:style w:type="table" w:default="1" w:styleId="Tabelanormal">
+    <w:name w:val="Normal Table"/>
+    <w:uiPriority w:val="99"/>
+    <w:semiHidden/>
+    <w:unhideWhenUsed/>
+    <w:tblPr>
+      <w:tblInd w:w="0" w:type="dxa"/>
+      <w:tblCellMar>
+        <w:top w:w="0" w:type="dxa"/>
+        <w:left w:w="108" w:type="dxa"/>
+        <w:bottom w:w="0" w:type="dxa"/>
+        <w:right w:w="108" w:type="dxa"/>
+      </w:tblCellMar>
+    </w:tblPr>
+  </w:style>
+  <w:style w:type="numbering" w:default="1" w:styleId="Semlista">
+    <w:name w:val="No List"/>
+    <w:uiPriority w:val="99"/>
+    <w:semiHidden/>
+    <w:unhideWhenUsed/>
   </w:style>
 </w:styles>
 </file>
@@ -4292,7 +4355,7 @@
   <a:extraClrSchemeLst/>
   <a:extLst>
     <a:ext uri="{05A4C25C-085E-4340-85A3-A5531E510DB2}">
-      <thm15:themeFamily xmlns:thm15="http://schemas.microsoft.com/office/thememl/2012/main" name="Office Theme" id="{62F939B6-93AF-4DB8-9C6B-D6C7DFDC589F}" vid="{4A3C46E8-61CC-4603-A589-7422A47A8E4A}"/>
+      <thm15:themeFamily xmlns:thm15="http://schemas.microsoft.com/office/thememl/2012/main" xmlns="" name="Office Theme" id="{62F939B6-93AF-4DB8-9C6B-D6C7DFDC589F}" vid="{4A3C46E8-61CC-4603-A589-7422A47A8E4A}"/>
     </a:ext>
   </a:extLst>
 </a:theme>
@@ -4303,7 +4366,7 @@
 </file>
 
 <file path=customXml/itemProps1.xml><?xml version="1.0" encoding="utf-8"?>
-<ds:datastoreItem xmlns:ds="http://schemas.openxmlformats.org/officeDocument/2006/customXml" ds:itemID="{0C53AB45-1137-4713-A124-366B0A7DBF72}">
+<ds:datastoreItem xmlns:ds="http://schemas.openxmlformats.org/officeDocument/2006/customXml" ds:itemID="{E361F6B3-3134-4402-ADE5-4BE138FCC81E}">
   <ds:schemaRefs>
     <ds:schemaRef ds:uri="http://schemas.openxmlformats.org/officeDocument/2006/bibliography"/>
   </ds:schemaRefs>

</xml_diff>

<commit_message>
ATUALIZAÇÃO siatema MotoTaxiJÁ Final da doc em 80%
</commit_message>
<xml_diff>
--- a/Acompanhamento/Project Plan MotoTaxiJÁ.docx
+++ b/Acompanhamento/Project Plan MotoTaxiJÁ.docx
@@ -1,16 +1,14 @@
 
 <file path=word/document.xml><?xml version="1.0" encoding="utf-8"?>
-<w:document xmlns:wpc="http://schemas.microsoft.com/office/word/2010/wordprocessingCanvas" xmlns:mc="http://schemas.openxmlformats.org/markup-compatibility/2006" xmlns:o="urn:schemas-microsoft-com:office:office" xmlns:r="http://schemas.openxmlformats.org/officeDocument/2006/relationships" xmlns:m="http://schemas.openxmlformats.org/officeDocument/2006/math" xmlns:v="urn:schemas-microsoft-com:vml" xmlns:wp14="http://schemas.microsoft.com/office/word/2010/wordprocessingDrawing" xmlns:wp="http://schemas.openxmlformats.org/drawingml/2006/wordprocessingDrawing" xmlns:w10="urn:schemas-microsoft-com:office:word" xmlns:w="http://schemas.openxmlformats.org/wordprocessingml/2006/main" xmlns:w14="http://schemas.microsoft.com/office/word/2010/wordml" xmlns:wpg="http://schemas.microsoft.com/office/word/2010/wordprocessingGroup" xmlns:wpi="http://schemas.microsoft.com/office/word/2010/wordprocessingInk" xmlns:wne="http://schemas.microsoft.com/office/word/2006/wordml" xmlns:wps="http://schemas.microsoft.com/office/word/2010/wordprocessingShape" mc:Ignorable="w14 wp14">
+<w:document xmlns:wpc="http://schemas.microsoft.com/office/word/2010/wordprocessingCanvas" xmlns:mc="http://schemas.openxmlformats.org/markup-compatibility/2006" xmlns:o="urn:schemas-microsoft-com:office:office" xmlns:r="http://schemas.openxmlformats.org/officeDocument/2006/relationships" xmlns:m="http://schemas.openxmlformats.org/officeDocument/2006/math" xmlns:v="urn:schemas-microsoft-com:vml" xmlns:wp14="http://schemas.microsoft.com/office/word/2010/wordprocessingDrawing" xmlns:wp="http://schemas.openxmlformats.org/drawingml/2006/wordprocessingDrawing" xmlns:w10="urn:schemas-microsoft-com:office:word" xmlns:w="http://schemas.openxmlformats.org/wordprocessingml/2006/main" xmlns:w14="http://schemas.microsoft.com/office/word/2010/wordml" xmlns:w15="http://schemas.microsoft.com/office/word/2012/wordml" xmlns:wpg="http://schemas.microsoft.com/office/word/2010/wordprocessingGroup" xmlns:wpi="http://schemas.microsoft.com/office/word/2010/wordprocessingInk" xmlns:wne="http://schemas.microsoft.com/office/word/2006/wordml" xmlns:wps="http://schemas.microsoft.com/office/word/2010/wordprocessingShape" mc:Ignorable="w14 w15 wp14">
   <w:body>
     <w:p>
       <w:pPr>
         <w:pStyle w:val="Ttulo"/>
       </w:pPr>
-      <w:proofErr w:type="gramStart"/>
       <w:r>
         <w:t>MotoTaxiJÁ</w:t>
       </w:r>
-      <w:proofErr w:type="gramEnd"/>
     </w:p>
     <w:p>
       <w:pPr>
@@ -37,15 +35,7 @@
         <w:ind w:left="360"/>
       </w:pPr>
       <w:r>
-        <w:t xml:space="preserve">Esse documento visa à especificação das principais características do projeto </w:t>
-      </w:r>
-      <w:proofErr w:type="gramStart"/>
-      <w:r>
-        <w:t>MotoTaxiJÁ</w:t>
-      </w:r>
-      <w:proofErr w:type="gramEnd"/>
-      <w:r>
-        <w:t>, assim como a definição de todas atividades e principais iterações que serão realizadas.</w:t>
+        <w:t>Esse documento visa à especificação das principais características do projeto MotoTaxiJÁ, assim como a definição de todas atividades e principais iterações que serão realizadas.</w:t>
       </w:r>
     </w:p>
     <w:p>
@@ -1242,10 +1232,7 @@
               <w:ind w:left="0"/>
             </w:pPr>
             <w:r>
-              <w:t>12/11/2013 a 27/11</w:t>
-            </w:r>
-            <w:r>
-              <w:t>/2013</w:t>
+              <w:t>12/11/2013 a 27/11/2013</w:t>
             </w:r>
           </w:p>
         </w:tc>
@@ -1259,11 +1246,9 @@
               <w:spacing w:before="60"/>
               <w:ind w:left="0"/>
             </w:pPr>
-            <w:proofErr w:type="gramStart"/>
             <w:r>
               <w:t>0</w:t>
             </w:r>
-            <w:proofErr w:type="gramEnd"/>
           </w:p>
         </w:tc>
       </w:tr>
@@ -1334,13 +1319,7 @@
               <w:ind w:left="0"/>
             </w:pPr>
             <w:r>
-              <w:t>2</w:t>
-            </w:r>
-            <w:r>
-              <w:t>0</w:t>
-            </w:r>
-            <w:r>
-              <w:t>/11/2013 a 27/11/2013</w:t>
+              <w:t>20/11/2013 a 27/11/2013</w:t>
             </w:r>
           </w:p>
         </w:tc>
@@ -1354,11 +1333,9 @@
               <w:spacing w:before="60"/>
               <w:ind w:left="0"/>
             </w:pPr>
-            <w:proofErr w:type="gramStart"/>
             <w:r>
               <w:t>0</w:t>
             </w:r>
-            <w:proofErr w:type="gramEnd"/>
           </w:p>
         </w:tc>
       </w:tr>
@@ -1543,23 +1520,26 @@
         <w:pStyle w:val="Corpodetexto"/>
       </w:pPr>
       <w:r>
-        <w:t xml:space="preserve">Arquiteturas legadas podem trazer preocupações para elaboração de projetos, logo quanto mais atualizado for o projeto utilizando os frameworks corretos menos trabalho será para finalizar as </w:t>
-      </w:r>
-      <w:proofErr w:type="spellStart"/>
-      <w:r>
-        <w:t>buids</w:t>
-      </w:r>
-      <w:proofErr w:type="spellEnd"/>
-      <w:r>
-        <w:t>.</w:t>
-      </w:r>
+        <w:t>Arquiteturas legadas podem trazer preocupações para elaboração de projetos, logo quanto mais atualizado for o projeto utilizando os frameworks corretos menos trabalho será para finalizar as bui</w:t>
+      </w:r>
+      <w:r>
+        <w:t>l</w:t>
+      </w:r>
+      <w:r>
+        <w:t>ds.</w:t>
+      </w:r>
+    </w:p>
+    <w:p>
+      <w:pPr>
+        <w:pStyle w:val="Corpodetexto"/>
+      </w:pPr>
       <w:bookmarkStart w:id="7" w:name="_GoBack"/>
       <w:bookmarkEnd w:id="7"/>
     </w:p>
     <w:p/>
     <w:sectPr>
-      <w:headerReference w:type="default" r:id="rId9"/>
-      <w:footerReference w:type="default" r:id="rId10"/>
+      <w:headerReference w:type="default" r:id="rId8"/>
+      <w:footerReference w:type="default" r:id="rId9"/>
       <w:pgSz w:w="12240" w:h="15840" w:code="1"/>
       <w:pgMar w:top="1440" w:right="1440" w:bottom="1440" w:left="1440" w:header="720" w:footer="720" w:gutter="0"/>
       <w:cols w:space="720"/>
@@ -1569,7 +1549,7 @@
 </file>
 
 <file path=word/endnotes.xml><?xml version="1.0" encoding="utf-8"?>
-<w:endnotes xmlns:wpc="http://schemas.microsoft.com/office/word/2010/wordprocessingCanvas" xmlns:mc="http://schemas.openxmlformats.org/markup-compatibility/2006" xmlns:o="urn:schemas-microsoft-com:office:office" xmlns:r="http://schemas.openxmlformats.org/officeDocument/2006/relationships" xmlns:m="http://schemas.openxmlformats.org/officeDocument/2006/math" xmlns:v="urn:schemas-microsoft-com:vml" xmlns:wp14="http://schemas.microsoft.com/office/word/2010/wordprocessingDrawing" xmlns:wp="http://schemas.openxmlformats.org/drawingml/2006/wordprocessingDrawing" xmlns:w10="urn:schemas-microsoft-com:office:word" xmlns:w="http://schemas.openxmlformats.org/wordprocessingml/2006/main" xmlns:w14="http://schemas.microsoft.com/office/word/2010/wordml" xmlns:wpg="http://schemas.microsoft.com/office/word/2010/wordprocessingGroup" xmlns:wpi="http://schemas.microsoft.com/office/word/2010/wordprocessingInk" xmlns:wne="http://schemas.microsoft.com/office/word/2006/wordml" xmlns:wps="http://schemas.microsoft.com/office/word/2010/wordprocessingShape" mc:Ignorable="w14 wp14">
+<w:endnotes xmlns:wpc="http://schemas.microsoft.com/office/word/2010/wordprocessingCanvas" xmlns:mc="http://schemas.openxmlformats.org/markup-compatibility/2006" xmlns:o="urn:schemas-microsoft-com:office:office" xmlns:r="http://schemas.openxmlformats.org/officeDocument/2006/relationships" xmlns:m="http://schemas.openxmlformats.org/officeDocument/2006/math" xmlns:v="urn:schemas-microsoft-com:vml" xmlns:wp14="http://schemas.microsoft.com/office/word/2010/wordprocessingDrawing" xmlns:wp="http://schemas.openxmlformats.org/drawingml/2006/wordprocessingDrawing" xmlns:w10="urn:schemas-microsoft-com:office:word" xmlns:w="http://schemas.openxmlformats.org/wordprocessingml/2006/main" xmlns:w14="http://schemas.microsoft.com/office/word/2010/wordml" xmlns:w15="http://schemas.microsoft.com/office/word/2012/wordml" xmlns:wpg="http://schemas.microsoft.com/office/word/2010/wordprocessingGroup" xmlns:wpi="http://schemas.microsoft.com/office/word/2010/wordprocessingInk" xmlns:wne="http://schemas.microsoft.com/office/word/2006/wordml" xmlns:wps="http://schemas.microsoft.com/office/word/2010/wordprocessingShape" mc:Ignorable="w14 w15 wp14">
   <w:endnote w:type="separator" w:id="-1">
     <w:p>
       <w:r>
@@ -1588,7 +1568,7 @@
 </file>
 
 <file path=word/footer1.xml><?xml version="1.0" encoding="utf-8"?>
-<w:ftr xmlns:wpc="http://schemas.microsoft.com/office/word/2010/wordprocessingCanvas" xmlns:mc="http://schemas.openxmlformats.org/markup-compatibility/2006" xmlns:o="urn:schemas-microsoft-com:office:office" xmlns:r="http://schemas.openxmlformats.org/officeDocument/2006/relationships" xmlns:m="http://schemas.openxmlformats.org/officeDocument/2006/math" xmlns:v="urn:schemas-microsoft-com:vml" xmlns:wp14="http://schemas.microsoft.com/office/word/2010/wordprocessingDrawing" xmlns:wp="http://schemas.openxmlformats.org/drawingml/2006/wordprocessingDrawing" xmlns:w10="urn:schemas-microsoft-com:office:word" xmlns:w="http://schemas.openxmlformats.org/wordprocessingml/2006/main" xmlns:w14="http://schemas.microsoft.com/office/word/2010/wordml" xmlns:wpg="http://schemas.microsoft.com/office/word/2010/wordprocessingGroup" xmlns:wpi="http://schemas.microsoft.com/office/word/2010/wordprocessingInk" xmlns:wne="http://schemas.microsoft.com/office/word/2006/wordml" xmlns:wps="http://schemas.microsoft.com/office/word/2010/wordprocessingShape" mc:Ignorable="w14 wp14">
+<w:ftr xmlns:wpc="http://schemas.microsoft.com/office/word/2010/wordprocessingCanvas" xmlns:mc="http://schemas.openxmlformats.org/markup-compatibility/2006" xmlns:o="urn:schemas-microsoft-com:office:office" xmlns:r="http://schemas.openxmlformats.org/officeDocument/2006/relationships" xmlns:m="http://schemas.openxmlformats.org/officeDocument/2006/math" xmlns:v="urn:schemas-microsoft-com:vml" xmlns:wp14="http://schemas.microsoft.com/office/word/2010/wordprocessingDrawing" xmlns:wp="http://schemas.openxmlformats.org/drawingml/2006/wordprocessingDrawing" xmlns:w10="urn:schemas-microsoft-com:office:word" xmlns:w="http://schemas.openxmlformats.org/wordprocessingml/2006/main" xmlns:w14="http://schemas.microsoft.com/office/word/2010/wordml" xmlns:w15="http://schemas.microsoft.com/office/word/2012/wordml" xmlns:wpg="http://schemas.microsoft.com/office/word/2010/wordprocessingGroup" xmlns:wpi="http://schemas.microsoft.com/office/word/2010/wordprocessingInk" xmlns:wne="http://schemas.microsoft.com/office/word/2006/wordml" xmlns:wps="http://schemas.microsoft.com/office/word/2010/wordprocessingShape" mc:Ignorable="w14 w15 wp14">
   <w:tbl>
     <w:tblPr>
       <w:tblW w:w="0" w:type="auto"/>
@@ -1645,13 +1625,8 @@
           <w:r>
             <w:sym w:font="Symbol" w:char="F0D3"/>
           </w:r>
-          <w:proofErr w:type="gramStart"/>
           <w:r>
-            <w:t>MeuProjeto</w:t>
-          </w:r>
-          <w:proofErr w:type="gramEnd"/>
-          <w:r>
-            <w:t xml:space="preserve">.net, </w:t>
+            <w:t xml:space="preserve">MeuProjeto.net, </w:t>
           </w:r>
           <w:r>
             <w:fldChar w:fldCharType="begin"/>
@@ -1727,31 +1702,16 @@
             </w:rPr>
             <w:t>de</w:t>
           </w:r>
-          <w:r>
-            <w:fldChar w:fldCharType="begin"/>
-          </w:r>
-          <w:r>
-            <w:instrText xml:space="preserve"> NUMPAGES  \* MERGEFORMAT </w:instrText>
-          </w:r>
-          <w:r>
-            <w:fldChar w:fldCharType="separate"/>
-          </w:r>
-          <w:r>
-            <w:rPr>
-              <w:rStyle w:val="Nmerodepgina"/>
-              <w:noProof/>
-              <w:lang w:val="en-US"/>
-            </w:rPr>
-            <w:t>2</w:t>
-          </w:r>
-          <w:r>
-            <w:rPr>
-              <w:rStyle w:val="Nmerodepgina"/>
-              <w:noProof/>
-              <w:lang w:val="en-US"/>
-            </w:rPr>
-            <w:fldChar w:fldCharType="end"/>
-          </w:r>
+          <w:fldSimple w:instr=" NUMPAGES  \* MERGEFORMAT ">
+            <w:r>
+              <w:rPr>
+                <w:rStyle w:val="Nmerodepgina"/>
+                <w:noProof/>
+                <w:lang w:val="en-US"/>
+              </w:rPr>
+              <w:t>2</w:t>
+            </w:r>
+          </w:fldSimple>
         </w:p>
       </w:tc>
     </w:tr>
@@ -1765,7 +1725,7 @@
 </file>
 
 <file path=word/footnotes.xml><?xml version="1.0" encoding="utf-8"?>
-<w:footnotes xmlns:wpc="http://schemas.microsoft.com/office/word/2010/wordprocessingCanvas" xmlns:mc="http://schemas.openxmlformats.org/markup-compatibility/2006" xmlns:o="urn:schemas-microsoft-com:office:office" xmlns:r="http://schemas.openxmlformats.org/officeDocument/2006/relationships" xmlns:m="http://schemas.openxmlformats.org/officeDocument/2006/math" xmlns:v="urn:schemas-microsoft-com:vml" xmlns:wp14="http://schemas.microsoft.com/office/word/2010/wordprocessingDrawing" xmlns:wp="http://schemas.openxmlformats.org/drawingml/2006/wordprocessingDrawing" xmlns:w10="urn:schemas-microsoft-com:office:word" xmlns:w="http://schemas.openxmlformats.org/wordprocessingml/2006/main" xmlns:w14="http://schemas.microsoft.com/office/word/2010/wordml" xmlns:wpg="http://schemas.microsoft.com/office/word/2010/wordprocessingGroup" xmlns:wpi="http://schemas.microsoft.com/office/word/2010/wordprocessingInk" xmlns:wne="http://schemas.microsoft.com/office/word/2006/wordml" xmlns:wps="http://schemas.microsoft.com/office/word/2010/wordprocessingShape" mc:Ignorable="w14 wp14">
+<w:footnotes xmlns:wpc="http://schemas.microsoft.com/office/word/2010/wordprocessingCanvas" xmlns:mc="http://schemas.openxmlformats.org/markup-compatibility/2006" xmlns:o="urn:schemas-microsoft-com:office:office" xmlns:r="http://schemas.openxmlformats.org/officeDocument/2006/relationships" xmlns:m="http://schemas.openxmlformats.org/officeDocument/2006/math" xmlns:v="urn:schemas-microsoft-com:vml" xmlns:wp14="http://schemas.microsoft.com/office/word/2010/wordprocessingDrawing" xmlns:wp="http://schemas.openxmlformats.org/drawingml/2006/wordprocessingDrawing" xmlns:w10="urn:schemas-microsoft-com:office:word" xmlns:w="http://schemas.openxmlformats.org/wordprocessingml/2006/main" xmlns:w14="http://schemas.microsoft.com/office/word/2010/wordml" xmlns:w15="http://schemas.microsoft.com/office/word/2012/wordml" xmlns:wpg="http://schemas.microsoft.com/office/word/2010/wordprocessingGroup" xmlns:wpi="http://schemas.microsoft.com/office/word/2010/wordprocessingInk" xmlns:wne="http://schemas.microsoft.com/office/word/2006/wordml" xmlns:wps="http://schemas.microsoft.com/office/word/2010/wordprocessingShape" mc:Ignorable="w14 w15 wp14">
   <w:footnote w:type="separator" w:id="-1">
     <w:p>
       <w:r>
@@ -1784,7 +1744,7 @@
 </file>
 
 <file path=word/header1.xml><?xml version="1.0" encoding="utf-8"?>
-<w:hdr xmlns:wpc="http://schemas.microsoft.com/office/word/2010/wordprocessingCanvas" xmlns:mc="http://schemas.openxmlformats.org/markup-compatibility/2006" xmlns:o="urn:schemas-microsoft-com:office:office" xmlns:r="http://schemas.openxmlformats.org/officeDocument/2006/relationships" xmlns:m="http://schemas.openxmlformats.org/officeDocument/2006/math" xmlns:v="urn:schemas-microsoft-com:vml" xmlns:wp14="http://schemas.microsoft.com/office/word/2010/wordprocessingDrawing" xmlns:wp="http://schemas.openxmlformats.org/drawingml/2006/wordprocessingDrawing" xmlns:w10="urn:schemas-microsoft-com:office:word" xmlns:w="http://schemas.openxmlformats.org/wordprocessingml/2006/main" xmlns:w14="http://schemas.microsoft.com/office/word/2010/wordml" xmlns:wpg="http://schemas.microsoft.com/office/word/2010/wordprocessingGroup" xmlns:wpi="http://schemas.microsoft.com/office/word/2010/wordprocessingInk" xmlns:wne="http://schemas.microsoft.com/office/word/2006/wordml" xmlns:wps="http://schemas.microsoft.com/office/word/2010/wordprocessingShape" mc:Ignorable="w14 wp14">
+<w:hdr xmlns:wpc="http://schemas.microsoft.com/office/word/2010/wordprocessingCanvas" xmlns:mc="http://schemas.openxmlformats.org/markup-compatibility/2006" xmlns:o="urn:schemas-microsoft-com:office:office" xmlns:r="http://schemas.openxmlformats.org/officeDocument/2006/relationships" xmlns:m="http://schemas.openxmlformats.org/officeDocument/2006/math" xmlns:v="urn:schemas-microsoft-com:vml" xmlns:wp14="http://schemas.microsoft.com/office/word/2010/wordprocessingDrawing" xmlns:wp="http://schemas.openxmlformats.org/drawingml/2006/wordprocessingDrawing" xmlns:w10="urn:schemas-microsoft-com:office:word" xmlns:w="http://schemas.openxmlformats.org/wordprocessingml/2006/main" xmlns:w14="http://schemas.microsoft.com/office/word/2010/wordml" xmlns:w15="http://schemas.microsoft.com/office/word/2012/wordml" xmlns:wpg="http://schemas.microsoft.com/office/word/2010/wordprocessingGroup" xmlns:wpi="http://schemas.microsoft.com/office/word/2010/wordprocessingInk" xmlns:wne="http://schemas.microsoft.com/office/word/2006/wordml" xmlns:wps="http://schemas.microsoft.com/office/word/2010/wordprocessingShape" mc:Ignorable="w14 w15 wp14">
   <w:tbl>
     <w:tblPr>
       <w:tblW w:w="0" w:type="auto"/>
@@ -1819,13 +1779,8 @@
             <w:fldChar w:fldCharType="separate"/>
           </w:r>
           <w:r>
-            <w:t>&lt;&lt;</w:t>
+            <w:t>&lt;&lt;MotoTaxiJÁ</w:t>
           </w:r>
-          <w:proofErr w:type="gramStart"/>
-          <w:r>
-            <w:t>MotoTaxiJÁ</w:t>
-          </w:r>
-          <w:proofErr w:type="gramEnd"/>
           <w:r>
             <w:t>&gt;&gt;</w:t>
           </w:r>
@@ -1881,7 +1836,7 @@
 </file>
 
 <file path=word/numbering.xml><?xml version="1.0" encoding="utf-8"?>
-<w:numbering xmlns:wpc="http://schemas.microsoft.com/office/word/2010/wordprocessingCanvas" xmlns:mc="http://schemas.openxmlformats.org/markup-compatibility/2006" xmlns:o="urn:schemas-microsoft-com:office:office" xmlns:r="http://schemas.openxmlformats.org/officeDocument/2006/relationships" xmlns:m="http://schemas.openxmlformats.org/officeDocument/2006/math" xmlns:v="urn:schemas-microsoft-com:vml" xmlns:wp14="http://schemas.microsoft.com/office/word/2010/wordprocessingDrawing" xmlns:wp="http://schemas.openxmlformats.org/drawingml/2006/wordprocessingDrawing" xmlns:w10="urn:schemas-microsoft-com:office:word" xmlns:w="http://schemas.openxmlformats.org/wordprocessingml/2006/main" xmlns:w14="http://schemas.microsoft.com/office/word/2010/wordml" xmlns:wpg="http://schemas.microsoft.com/office/word/2010/wordprocessingGroup" xmlns:wpi="http://schemas.microsoft.com/office/word/2010/wordprocessingInk" xmlns:wne="http://schemas.microsoft.com/office/word/2006/wordml" xmlns:wps="http://schemas.microsoft.com/office/word/2010/wordprocessingShape" mc:Ignorable="w14 wp14">
+<w:numbering xmlns:wpc="http://schemas.microsoft.com/office/word/2010/wordprocessingCanvas" xmlns:mc="http://schemas.openxmlformats.org/markup-compatibility/2006" xmlns:o="urn:schemas-microsoft-com:office:office" xmlns:r="http://schemas.openxmlformats.org/officeDocument/2006/relationships" xmlns:m="http://schemas.openxmlformats.org/officeDocument/2006/math" xmlns:v="urn:schemas-microsoft-com:vml" xmlns:wp14="http://schemas.microsoft.com/office/word/2010/wordprocessingDrawing" xmlns:wp="http://schemas.openxmlformats.org/drawingml/2006/wordprocessingDrawing" xmlns:w10="urn:schemas-microsoft-com:office:word" xmlns:w="http://schemas.openxmlformats.org/wordprocessingml/2006/main" xmlns:w14="http://schemas.microsoft.com/office/word/2010/wordml" xmlns:w15="http://schemas.microsoft.com/office/word/2012/wordml" xmlns:wpg="http://schemas.microsoft.com/office/word/2010/wordprocessingGroup" xmlns:wpi="http://schemas.microsoft.com/office/word/2010/wordprocessingInk" xmlns:wne="http://schemas.microsoft.com/office/word/2006/wordml" xmlns:wps="http://schemas.microsoft.com/office/word/2010/wordprocessingShape" mc:Ignorable="w14 w15 wp14">
   <w:abstractNum w:abstractNumId="0">
     <w:nsid w:val="FFFFFFFB"/>
     <w:multiLevelType w:val="multilevel"/>
@@ -3224,7 +3179,7 @@
 </file>
 
 <file path=word/styles.xml><?xml version="1.0" encoding="utf-8"?>
-<w:styles xmlns:mc="http://schemas.openxmlformats.org/markup-compatibility/2006" xmlns:r="http://schemas.openxmlformats.org/officeDocument/2006/relationships" xmlns:w="http://schemas.openxmlformats.org/wordprocessingml/2006/main" xmlns:w14="http://schemas.microsoft.com/office/word/2010/wordml" mc:Ignorable="w14">
+<w:styles xmlns:mc="http://schemas.openxmlformats.org/markup-compatibility/2006" xmlns:r="http://schemas.openxmlformats.org/officeDocument/2006/relationships" xmlns:w="http://schemas.openxmlformats.org/wordprocessingml/2006/main" xmlns:w14="http://schemas.microsoft.com/office/word/2010/wordml" xmlns:w15="http://schemas.microsoft.com/office/word/2012/wordml" mc:Ignorable="w14 w15">
   <w:docDefaults>
     <w:rPrDefault>
       <w:rPr>
@@ -3234,146 +3189,378 @@
     </w:rPrDefault>
     <w:pPrDefault/>
   </w:docDefaults>
-  <w:latentStyles w:defLockedState="0" w:defUIPriority="99" w:defSemiHidden="1" w:defUnhideWhenUsed="1" w:defQFormat="0" w:count="267">
-    <w:lsdException w:name="Normal" w:semiHidden="0" w:uiPriority="0" w:unhideWhenUsed="0" w:qFormat="1"/>
-    <w:lsdException w:name="heading 1" w:semiHidden="0" w:uiPriority="9" w:unhideWhenUsed="0" w:qFormat="1"/>
-    <w:lsdException w:name="heading 2" w:semiHidden="0" w:uiPriority="9" w:unhideWhenUsed="0" w:qFormat="1"/>
-    <w:lsdException w:name="heading 3" w:semiHidden="0" w:uiPriority="9" w:unhideWhenUsed="0" w:qFormat="1"/>
-    <w:lsdException w:name="heading 4" w:semiHidden="0" w:uiPriority="9" w:unhideWhenUsed="0" w:qFormat="1"/>
-    <w:lsdException w:name="heading 5" w:semiHidden="0" w:uiPriority="9" w:unhideWhenUsed="0" w:qFormat="1"/>
-    <w:lsdException w:name="heading 6" w:semiHidden="0" w:uiPriority="9" w:unhideWhenUsed="0" w:qFormat="1"/>
-    <w:lsdException w:name="heading 7" w:semiHidden="0" w:uiPriority="9" w:unhideWhenUsed="0" w:qFormat="1"/>
-    <w:lsdException w:name="heading 8" w:semiHidden="0" w:uiPriority="9" w:unhideWhenUsed="0" w:qFormat="1"/>
-    <w:lsdException w:name="heading 9" w:semiHidden="0" w:uiPriority="9" w:unhideWhenUsed="0" w:qFormat="1"/>
-    <w:lsdException w:name="toc 1" w:uiPriority="39"/>
-    <w:lsdException w:name="toc 2" w:uiPriority="39"/>
-    <w:lsdException w:name="toc 3" w:uiPriority="39"/>
-    <w:lsdException w:name="toc 4" w:uiPriority="39"/>
-    <w:lsdException w:name="toc 5" w:uiPriority="39"/>
-    <w:lsdException w:name="toc 6" w:uiPriority="39"/>
-    <w:lsdException w:name="toc 7" w:uiPriority="39"/>
-    <w:lsdException w:name="toc 8" w:uiPriority="39"/>
-    <w:lsdException w:name="toc 9" w:uiPriority="39"/>
-    <w:lsdException w:name="caption" w:uiPriority="35" w:qFormat="1"/>
-    <w:lsdException w:name="Title" w:semiHidden="0" w:uiPriority="10" w:unhideWhenUsed="0" w:qFormat="1"/>
-    <w:lsdException w:name="Default Paragraph Font" w:uiPriority="1"/>
-    <w:lsdException w:name="Body Text" w:uiPriority="0"/>
-    <w:lsdException w:name="Subtitle" w:semiHidden="0" w:uiPriority="11" w:unhideWhenUsed="0" w:qFormat="1"/>
-    <w:lsdException w:name="Hyperlink" w:uiPriority="0"/>
-    <w:lsdException w:name="Strong" w:semiHidden="0" w:uiPriority="22" w:unhideWhenUsed="0" w:qFormat="1"/>
-    <w:lsdException w:name="Emphasis" w:semiHidden="0" w:uiPriority="20" w:unhideWhenUsed="0" w:qFormat="1"/>
-    <w:lsdException w:name="Table Grid" w:semiHidden="0" w:uiPriority="59" w:unhideWhenUsed="0"/>
-    <w:lsdException w:name="Placeholder Text" w:unhideWhenUsed="0"/>
-    <w:lsdException w:name="No Spacing" w:semiHidden="0" w:uiPriority="1" w:unhideWhenUsed="0" w:qFormat="1"/>
-    <w:lsdException w:name="Light Shading" w:semiHidden="0" w:uiPriority="60" w:unhideWhenUsed="0"/>
-    <w:lsdException w:name="Light List" w:semiHidden="0" w:uiPriority="61" w:unhideWhenUsed="0"/>
-    <w:lsdException w:name="Light Grid" w:semiHidden="0" w:uiPriority="62" w:unhideWhenUsed="0"/>
-    <w:lsdException w:name="Medium Shading 1" w:semiHidden="0" w:uiPriority="63" w:unhideWhenUsed="0"/>
-    <w:lsdException w:name="Medium Shading 2" w:semiHidden="0" w:uiPriority="64" w:unhideWhenUsed="0"/>
-    <w:lsdException w:name="Medium List 1" w:semiHidden="0" w:uiPriority="65" w:unhideWhenUsed="0"/>
-    <w:lsdException w:name="Medium List 2" w:semiHidden="0" w:uiPriority="66" w:unhideWhenUsed="0"/>
-    <w:lsdException w:name="Medium Grid 1" w:semiHidden="0" w:uiPriority="67" w:unhideWhenUsed="0"/>
-    <w:lsdException w:name="Medium Grid 2" w:semiHidden="0" w:uiPriority="68" w:unhideWhenUsed="0"/>
-    <w:lsdException w:name="Medium Grid 3" w:semiHidden="0" w:uiPriority="69" w:unhideWhenUsed="0"/>
-    <w:lsdException w:name="Dark List" w:semiHidden="0" w:uiPriority="70" w:unhideWhenUsed="0"/>
-    <w:lsdException w:name="Colorful Shading" w:semiHidden="0" w:uiPriority="71" w:unhideWhenUsed="0"/>
-    <w:lsdException w:name="Colorful List" w:semiHidden="0" w:uiPriority="72" w:unhideWhenUsed="0"/>
-    <w:lsdException w:name="Colorful Grid" w:semiHidden="0" w:uiPriority="73" w:unhideWhenUsed="0"/>
-    <w:lsdException w:name="Light Shading Accent 1" w:semiHidden="0" w:uiPriority="60" w:unhideWhenUsed="0"/>
-    <w:lsdException w:name="Light List Accent 1" w:semiHidden="0" w:uiPriority="61" w:unhideWhenUsed="0"/>
-    <w:lsdException w:name="Light Grid Accent 1" w:semiHidden="0" w:uiPriority="62" w:unhideWhenUsed="0"/>
-    <w:lsdException w:name="Medium Shading 1 Accent 1" w:semiHidden="0" w:uiPriority="63" w:unhideWhenUsed="0"/>
-    <w:lsdException w:name="Medium Shading 2 Accent 1" w:semiHidden="0" w:uiPriority="64" w:unhideWhenUsed="0"/>
-    <w:lsdException w:name="Medium List 1 Accent 1" w:semiHidden="0" w:uiPriority="65" w:unhideWhenUsed="0"/>
-    <w:lsdException w:name="Revision" w:unhideWhenUsed="0"/>
-    <w:lsdException w:name="List Paragraph" w:semiHidden="0" w:uiPriority="34" w:unhideWhenUsed="0" w:qFormat="1"/>
-    <w:lsdException w:name="Quote" w:semiHidden="0" w:uiPriority="29" w:unhideWhenUsed="0" w:qFormat="1"/>
-    <w:lsdException w:name="Intense Quote" w:semiHidden="0" w:uiPriority="30" w:unhideWhenUsed="0" w:qFormat="1"/>
-    <w:lsdException w:name="Medium List 2 Accent 1" w:semiHidden="0" w:uiPriority="66" w:unhideWhenUsed="0"/>
-    <w:lsdException w:name="Medium Grid 1 Accent 1" w:semiHidden="0" w:uiPriority="67" w:unhideWhenUsed="0"/>
-    <w:lsdException w:name="Medium Grid 2 Accent 1" w:semiHidden="0" w:uiPriority="68" w:unhideWhenUsed="0"/>
-    <w:lsdException w:name="Medium Grid 3 Accent 1" w:semiHidden="0" w:uiPriority="69" w:unhideWhenUsed="0"/>
-    <w:lsdException w:name="Dark List Accent 1" w:semiHidden="0" w:uiPriority="70" w:unhideWhenUsed="0"/>
-    <w:lsdException w:name="Colorful Shading Accent 1" w:semiHidden="0" w:uiPriority="71" w:unhideWhenUsed="0"/>
-    <w:lsdException w:name="Colorful List Accent 1" w:semiHidden="0" w:uiPriority="72" w:unhideWhenUsed="0"/>
-    <w:lsdException w:name="Colorful Grid Accent 1" w:semiHidden="0" w:uiPriority="73" w:unhideWhenUsed="0"/>
-    <w:lsdException w:name="Light Shading Accent 2" w:semiHidden="0" w:uiPriority="60" w:unhideWhenUsed="0"/>
-    <w:lsdException w:name="Light List Accent 2" w:semiHidden="0" w:uiPriority="61" w:unhideWhenUsed="0"/>
-    <w:lsdException w:name="Light Grid Accent 2" w:semiHidden="0" w:uiPriority="62" w:unhideWhenUsed="0"/>
-    <w:lsdException w:name="Medium Shading 1 Accent 2" w:semiHidden="0" w:uiPriority="63" w:unhideWhenUsed="0"/>
-    <w:lsdException w:name="Medium Shading 2 Accent 2" w:semiHidden="0" w:uiPriority="64" w:unhideWhenUsed="0"/>
-    <w:lsdException w:name="Medium List 1 Accent 2" w:semiHidden="0" w:uiPriority="65" w:unhideWhenUsed="0"/>
-    <w:lsdException w:name="Medium List 2 Accent 2" w:semiHidden="0" w:uiPriority="66" w:unhideWhenUsed="0"/>
-    <w:lsdException w:name="Medium Grid 1 Accent 2" w:semiHidden="0" w:uiPriority="67" w:unhideWhenUsed="0"/>
-    <w:lsdException w:name="Medium Grid 2 Accent 2" w:semiHidden="0" w:uiPriority="68" w:unhideWhenUsed="0"/>
-    <w:lsdException w:name="Medium Grid 3 Accent 2" w:semiHidden="0" w:uiPriority="69" w:unhideWhenUsed="0"/>
-    <w:lsdException w:name="Dark List Accent 2" w:semiHidden="0" w:uiPriority="70" w:unhideWhenUsed="0"/>
-    <w:lsdException w:name="Colorful Shading Accent 2" w:semiHidden="0" w:uiPriority="71" w:unhideWhenUsed="0"/>
-    <w:lsdException w:name="Colorful List Accent 2" w:semiHidden="0" w:uiPriority="72" w:unhideWhenUsed="0"/>
-    <w:lsdException w:name="Colorful Grid Accent 2" w:semiHidden="0" w:uiPriority="73" w:unhideWhenUsed="0"/>
-    <w:lsdException w:name="Light Shading Accent 3" w:semiHidden="0" w:uiPriority="60" w:unhideWhenUsed="0"/>
-    <w:lsdException w:name="Light List Accent 3" w:semiHidden="0" w:uiPriority="61" w:unhideWhenUsed="0"/>
-    <w:lsdException w:name="Light Grid Accent 3" w:semiHidden="0" w:uiPriority="62" w:unhideWhenUsed="0"/>
-    <w:lsdException w:name="Medium Shading 1 Accent 3" w:semiHidden="0" w:uiPriority="63" w:unhideWhenUsed="0"/>
-    <w:lsdException w:name="Medium Shading 2 Accent 3" w:semiHidden="0" w:uiPriority="64" w:unhideWhenUsed="0"/>
-    <w:lsdException w:name="Medium List 1 Accent 3" w:semiHidden="0" w:uiPriority="65" w:unhideWhenUsed="0"/>
-    <w:lsdException w:name="Medium List 2 Accent 3" w:semiHidden="0" w:uiPriority="66" w:unhideWhenUsed="0"/>
-    <w:lsdException w:name="Medium Grid 1 Accent 3" w:semiHidden="0" w:uiPriority="67" w:unhideWhenUsed="0"/>
-    <w:lsdException w:name="Medium Grid 2 Accent 3" w:semiHidden="0" w:uiPriority="68" w:unhideWhenUsed="0"/>
-    <w:lsdException w:name="Medium Grid 3 Accent 3" w:semiHidden="0" w:uiPriority="69" w:unhideWhenUsed="0"/>
-    <w:lsdException w:name="Dark List Accent 3" w:semiHidden="0" w:uiPriority="70" w:unhideWhenUsed="0"/>
-    <w:lsdException w:name="Colorful Shading Accent 3" w:semiHidden="0" w:uiPriority="71" w:unhideWhenUsed="0"/>
-    <w:lsdException w:name="Colorful List Accent 3" w:semiHidden="0" w:uiPriority="72" w:unhideWhenUsed="0"/>
-    <w:lsdException w:name="Colorful Grid Accent 3" w:semiHidden="0" w:uiPriority="73" w:unhideWhenUsed="0"/>
-    <w:lsdException w:name="Light Shading Accent 4" w:semiHidden="0" w:uiPriority="60" w:unhideWhenUsed="0"/>
-    <w:lsdException w:name="Light List Accent 4" w:semiHidden="0" w:uiPriority="61" w:unhideWhenUsed="0"/>
-    <w:lsdException w:name="Light Grid Accent 4" w:semiHidden="0" w:uiPriority="62" w:unhideWhenUsed="0"/>
-    <w:lsdException w:name="Medium Shading 1 Accent 4" w:semiHidden="0" w:uiPriority="63" w:unhideWhenUsed="0"/>
-    <w:lsdException w:name="Medium Shading 2 Accent 4" w:semiHidden="0" w:uiPriority="64" w:unhideWhenUsed="0"/>
-    <w:lsdException w:name="Medium List 1 Accent 4" w:semiHidden="0" w:uiPriority="65" w:unhideWhenUsed="0"/>
-    <w:lsdException w:name="Medium List 2 Accent 4" w:semiHidden="0" w:uiPriority="66" w:unhideWhenUsed="0"/>
-    <w:lsdException w:name="Medium Grid 1 Accent 4" w:semiHidden="0" w:uiPriority="67" w:unhideWhenUsed="0"/>
-    <w:lsdException w:name="Medium Grid 2 Accent 4" w:semiHidden="0" w:uiPriority="68" w:unhideWhenUsed="0"/>
-    <w:lsdException w:name="Medium Grid 3 Accent 4" w:semiHidden="0" w:uiPriority="69" w:unhideWhenUsed="0"/>
-    <w:lsdException w:name="Dark List Accent 4" w:semiHidden="0" w:uiPriority="70" w:unhideWhenUsed="0"/>
-    <w:lsdException w:name="Colorful Shading Accent 4" w:semiHidden="0" w:uiPriority="71" w:unhideWhenUsed="0"/>
-    <w:lsdException w:name="Colorful List Accent 4" w:semiHidden="0" w:uiPriority="72" w:unhideWhenUsed="0"/>
-    <w:lsdException w:name="Colorful Grid Accent 4" w:semiHidden="0" w:uiPriority="73" w:unhideWhenUsed="0"/>
-    <w:lsdException w:name="Light Shading Accent 5" w:semiHidden="0" w:uiPriority="60" w:unhideWhenUsed="0"/>
-    <w:lsdException w:name="Light List Accent 5" w:semiHidden="0" w:uiPriority="61" w:unhideWhenUsed="0"/>
-    <w:lsdException w:name="Light Grid Accent 5" w:semiHidden="0" w:uiPriority="62" w:unhideWhenUsed="0"/>
-    <w:lsdException w:name="Medium Shading 1 Accent 5" w:semiHidden="0" w:uiPriority="63" w:unhideWhenUsed="0"/>
-    <w:lsdException w:name="Medium Shading 2 Accent 5" w:semiHidden="0" w:uiPriority="64" w:unhideWhenUsed="0"/>
-    <w:lsdException w:name="Medium List 1 Accent 5" w:semiHidden="0" w:uiPriority="65" w:unhideWhenUsed="0"/>
-    <w:lsdException w:name="Medium List 2 Accent 5" w:semiHidden="0" w:uiPriority="66" w:unhideWhenUsed="0"/>
-    <w:lsdException w:name="Medium Grid 1 Accent 5" w:semiHidden="0" w:uiPriority="67" w:unhideWhenUsed="0"/>
-    <w:lsdException w:name="Medium Grid 2 Accent 5" w:semiHidden="0" w:uiPriority="68" w:unhideWhenUsed="0"/>
-    <w:lsdException w:name="Medium Grid 3 Accent 5" w:semiHidden="0" w:uiPriority="69" w:unhideWhenUsed="0"/>
-    <w:lsdException w:name="Dark List Accent 5" w:semiHidden="0" w:uiPriority="70" w:unhideWhenUsed="0"/>
-    <w:lsdException w:name="Colorful Shading Accent 5" w:semiHidden="0" w:uiPriority="71" w:unhideWhenUsed="0"/>
-    <w:lsdException w:name="Colorful List Accent 5" w:semiHidden="0" w:uiPriority="72" w:unhideWhenUsed="0"/>
-    <w:lsdException w:name="Colorful Grid Accent 5" w:semiHidden="0" w:uiPriority="73" w:unhideWhenUsed="0"/>
-    <w:lsdException w:name="Light Shading Accent 6" w:semiHidden="0" w:uiPriority="60" w:unhideWhenUsed="0"/>
-    <w:lsdException w:name="Light List Accent 6" w:semiHidden="0" w:uiPriority="61" w:unhideWhenUsed="0"/>
-    <w:lsdException w:name="Light Grid Accent 6" w:semiHidden="0" w:uiPriority="62" w:unhideWhenUsed="0"/>
-    <w:lsdException w:name="Medium Shading 1 Accent 6" w:semiHidden="0" w:uiPriority="63" w:unhideWhenUsed="0"/>
-    <w:lsdException w:name="Medium Shading 2 Accent 6" w:semiHidden="0" w:uiPriority="64" w:unhideWhenUsed="0"/>
-    <w:lsdException w:name="Medium List 1 Accent 6" w:semiHidden="0" w:uiPriority="65" w:unhideWhenUsed="0"/>
-    <w:lsdException w:name="Medium List 2 Accent 6" w:semiHidden="0" w:uiPriority="66" w:unhideWhenUsed="0"/>
-    <w:lsdException w:name="Medium Grid 1 Accent 6" w:semiHidden="0" w:uiPriority="67" w:unhideWhenUsed="0"/>
-    <w:lsdException w:name="Medium Grid 2 Accent 6" w:semiHidden="0" w:uiPriority="68" w:unhideWhenUsed="0"/>
-    <w:lsdException w:name="Medium Grid 3 Accent 6" w:semiHidden="0" w:uiPriority="69" w:unhideWhenUsed="0"/>
-    <w:lsdException w:name="Dark List Accent 6" w:semiHidden="0" w:uiPriority="70" w:unhideWhenUsed="0"/>
-    <w:lsdException w:name="Colorful Shading Accent 6" w:semiHidden="0" w:uiPriority="71" w:unhideWhenUsed="0"/>
-    <w:lsdException w:name="Colorful List Accent 6" w:semiHidden="0" w:uiPriority="72" w:unhideWhenUsed="0"/>
-    <w:lsdException w:name="Colorful Grid Accent 6" w:semiHidden="0" w:uiPriority="73" w:unhideWhenUsed="0"/>
-    <w:lsdException w:name="Subtle Emphasis" w:semiHidden="0" w:uiPriority="19" w:unhideWhenUsed="0" w:qFormat="1"/>
-    <w:lsdException w:name="Intense Emphasis" w:semiHidden="0" w:uiPriority="21" w:unhideWhenUsed="0" w:qFormat="1"/>
-    <w:lsdException w:name="Subtle Reference" w:semiHidden="0" w:uiPriority="31" w:unhideWhenUsed="0" w:qFormat="1"/>
-    <w:lsdException w:name="Intense Reference" w:semiHidden="0" w:uiPriority="32" w:unhideWhenUsed="0" w:qFormat="1"/>
-    <w:lsdException w:name="Book Title" w:semiHidden="0" w:uiPriority="33" w:unhideWhenUsed="0" w:qFormat="1"/>
-    <w:lsdException w:name="Bibliography" w:uiPriority="37"/>
-    <w:lsdException w:name="TOC Heading" w:uiPriority="39" w:qFormat="1"/>
+  <w:latentStyles w:defLockedState="0" w:defUIPriority="99" w:defSemiHidden="0" w:defUnhideWhenUsed="0" w:defQFormat="0" w:count="371">
+    <w:lsdException w:name="Normal" w:uiPriority="0" w:qFormat="1"/>
+    <w:lsdException w:name="heading 1" w:uiPriority="9" w:qFormat="1"/>
+    <w:lsdException w:name="heading 2" w:uiPriority="9" w:qFormat="1"/>
+    <w:lsdException w:name="heading 3" w:uiPriority="9" w:qFormat="1"/>
+    <w:lsdException w:name="heading 4" w:uiPriority="9" w:qFormat="1"/>
+    <w:lsdException w:name="heading 5" w:uiPriority="9" w:qFormat="1"/>
+    <w:lsdException w:name="heading 6" w:uiPriority="9" w:qFormat="1"/>
+    <w:lsdException w:name="heading 7" w:uiPriority="9" w:qFormat="1"/>
+    <w:lsdException w:name="heading 8" w:uiPriority="9" w:qFormat="1"/>
+    <w:lsdException w:name="heading 9" w:uiPriority="9" w:qFormat="1"/>
+    <w:lsdException w:name="index 1" w:semiHidden="1" w:unhideWhenUsed="1"/>
+    <w:lsdException w:name="index 2" w:semiHidden="1" w:unhideWhenUsed="1"/>
+    <w:lsdException w:name="index 3" w:semiHidden="1" w:unhideWhenUsed="1"/>
+    <w:lsdException w:name="index 4" w:semiHidden="1" w:unhideWhenUsed="1"/>
+    <w:lsdException w:name="index 5" w:semiHidden="1" w:unhideWhenUsed="1"/>
+    <w:lsdException w:name="index 6" w:semiHidden="1" w:unhideWhenUsed="1"/>
+    <w:lsdException w:name="index 7" w:semiHidden="1" w:unhideWhenUsed="1"/>
+    <w:lsdException w:name="index 8" w:semiHidden="1" w:unhideWhenUsed="1"/>
+    <w:lsdException w:name="index 9" w:semiHidden="1" w:unhideWhenUsed="1"/>
+    <w:lsdException w:name="toc 1" w:semiHidden="1" w:uiPriority="39" w:unhideWhenUsed="1"/>
+    <w:lsdException w:name="toc 2" w:semiHidden="1" w:uiPriority="39" w:unhideWhenUsed="1"/>
+    <w:lsdException w:name="toc 3" w:semiHidden="1" w:uiPriority="39" w:unhideWhenUsed="1"/>
+    <w:lsdException w:name="toc 4" w:semiHidden="1" w:uiPriority="39" w:unhideWhenUsed="1"/>
+    <w:lsdException w:name="toc 5" w:semiHidden="1" w:uiPriority="39" w:unhideWhenUsed="1"/>
+    <w:lsdException w:name="toc 6" w:semiHidden="1" w:uiPriority="39" w:unhideWhenUsed="1"/>
+    <w:lsdException w:name="toc 7" w:semiHidden="1" w:uiPriority="39" w:unhideWhenUsed="1"/>
+    <w:lsdException w:name="toc 8" w:semiHidden="1" w:uiPriority="39" w:unhideWhenUsed="1"/>
+    <w:lsdException w:name="toc 9" w:semiHidden="1" w:uiPriority="39" w:unhideWhenUsed="1"/>
+    <w:lsdException w:name="Normal Indent" w:semiHidden="1" w:unhideWhenUsed="1"/>
+    <w:lsdException w:name="footnote text" w:semiHidden="1" w:unhideWhenUsed="1"/>
+    <w:lsdException w:name="annotation text" w:semiHidden="1" w:unhideWhenUsed="1"/>
+    <w:lsdException w:name="header" w:semiHidden="1" w:unhideWhenUsed="1"/>
+    <w:lsdException w:name="footer" w:semiHidden="1" w:unhideWhenUsed="1"/>
+    <w:lsdException w:name="index heading" w:semiHidden="1" w:unhideWhenUsed="1"/>
+    <w:lsdException w:name="caption" w:semiHidden="1" w:uiPriority="35" w:unhideWhenUsed="1" w:qFormat="1"/>
+    <w:lsdException w:name="table of figures" w:semiHidden="1" w:unhideWhenUsed="1"/>
+    <w:lsdException w:name="envelope address" w:semiHidden="1" w:unhideWhenUsed="1"/>
+    <w:lsdException w:name="envelope return" w:semiHidden="1" w:unhideWhenUsed="1"/>
+    <w:lsdException w:name="footnote reference" w:semiHidden="1" w:unhideWhenUsed="1"/>
+    <w:lsdException w:name="annotation reference" w:semiHidden="1" w:unhideWhenUsed="1"/>
+    <w:lsdException w:name="line number" w:semiHidden="1" w:unhideWhenUsed="1"/>
+    <w:lsdException w:name="page number" w:semiHidden="1" w:unhideWhenUsed="1"/>
+    <w:lsdException w:name="endnote reference" w:semiHidden="1" w:unhideWhenUsed="1"/>
+    <w:lsdException w:name="endnote text" w:semiHidden="1" w:unhideWhenUsed="1"/>
+    <w:lsdException w:name="table of authorities" w:semiHidden="1" w:unhideWhenUsed="1"/>
+    <w:lsdException w:name="macro" w:semiHidden="1" w:unhideWhenUsed="1"/>
+    <w:lsdException w:name="toa heading" w:semiHidden="1" w:unhideWhenUsed="1"/>
+    <w:lsdException w:name="List" w:semiHidden="1" w:unhideWhenUsed="1"/>
+    <w:lsdException w:name="List Bullet" w:semiHidden="1" w:unhideWhenUsed="1"/>
+    <w:lsdException w:name="List Number" w:semiHidden="1" w:unhideWhenUsed="1"/>
+    <w:lsdException w:name="List 2" w:semiHidden="1" w:unhideWhenUsed="1"/>
+    <w:lsdException w:name="List 3" w:semiHidden="1" w:unhideWhenUsed="1"/>
+    <w:lsdException w:name="List 4" w:semiHidden="1" w:unhideWhenUsed="1"/>
+    <w:lsdException w:name="List 5" w:semiHidden="1" w:unhideWhenUsed="1"/>
+    <w:lsdException w:name="List Bullet 2" w:semiHidden="1" w:unhideWhenUsed="1"/>
+    <w:lsdException w:name="List Bullet 3" w:semiHidden="1" w:unhideWhenUsed="1"/>
+    <w:lsdException w:name="List Bullet 4" w:semiHidden="1" w:unhideWhenUsed="1"/>
+    <w:lsdException w:name="List Bullet 5" w:semiHidden="1" w:unhideWhenUsed="1"/>
+    <w:lsdException w:name="List Number 2" w:semiHidden="1" w:unhideWhenUsed="1"/>
+    <w:lsdException w:name="List Number 3" w:semiHidden="1" w:unhideWhenUsed="1"/>
+    <w:lsdException w:name="List Number 4" w:semiHidden="1" w:unhideWhenUsed="1"/>
+    <w:lsdException w:name="List Number 5" w:semiHidden="1" w:unhideWhenUsed="1"/>
+    <w:lsdException w:name="Title" w:uiPriority="10" w:qFormat="1"/>
+    <w:lsdException w:name="Closing" w:semiHidden="1" w:unhideWhenUsed="1"/>
+    <w:lsdException w:name="Signature" w:semiHidden="1" w:unhideWhenUsed="1"/>
+    <w:lsdException w:name="Default Paragraph Font" w:semiHidden="1" w:uiPriority="1" w:unhideWhenUsed="1"/>
+    <w:lsdException w:name="Body Text" w:semiHidden="1" w:uiPriority="0" w:unhideWhenUsed="1"/>
+    <w:lsdException w:name="Body Text Indent" w:semiHidden="1" w:unhideWhenUsed="1"/>
+    <w:lsdException w:name="List Continue" w:semiHidden="1" w:unhideWhenUsed="1"/>
+    <w:lsdException w:name="List Continue 2" w:semiHidden="1" w:unhideWhenUsed="1"/>
+    <w:lsdException w:name="List Continue 3" w:semiHidden="1" w:unhideWhenUsed="1"/>
+    <w:lsdException w:name="List Continue 4" w:semiHidden="1" w:unhideWhenUsed="1"/>
+    <w:lsdException w:name="List Continue 5" w:semiHidden="1" w:unhideWhenUsed="1"/>
+    <w:lsdException w:name="Message Header" w:semiHidden="1" w:unhideWhenUsed="1"/>
+    <w:lsdException w:name="Subtitle" w:uiPriority="11" w:qFormat="1"/>
+    <w:lsdException w:name="Salutation" w:semiHidden="1" w:unhideWhenUsed="1"/>
+    <w:lsdException w:name="Date" w:semiHidden="1" w:unhideWhenUsed="1"/>
+    <w:lsdException w:name="Body Text First Indent" w:semiHidden="1" w:unhideWhenUsed="1"/>
+    <w:lsdException w:name="Body Text First Indent 2" w:semiHidden="1" w:unhideWhenUsed="1"/>
+    <w:lsdException w:name="Note Heading" w:semiHidden="1" w:unhideWhenUsed="1"/>
+    <w:lsdException w:name="Body Text 2" w:semiHidden="1" w:unhideWhenUsed="1"/>
+    <w:lsdException w:name="Body Text 3" w:semiHidden="1" w:unhideWhenUsed="1"/>
+    <w:lsdException w:name="Body Text Indent 2" w:semiHidden="1" w:unhideWhenUsed="1"/>
+    <w:lsdException w:name="Body Text Indent 3" w:semiHidden="1" w:unhideWhenUsed="1"/>
+    <w:lsdException w:name="Block Text" w:semiHidden="1" w:unhideWhenUsed="1"/>
+    <w:lsdException w:name="Hyperlink" w:semiHidden="1" w:uiPriority="0" w:unhideWhenUsed="1"/>
+    <w:lsdException w:name="FollowedHyperlink" w:semiHidden="1" w:unhideWhenUsed="1"/>
+    <w:lsdException w:name="Strong" w:uiPriority="22" w:qFormat="1"/>
+    <w:lsdException w:name="Emphasis" w:uiPriority="20" w:qFormat="1"/>
+    <w:lsdException w:name="Document Map" w:semiHidden="1" w:unhideWhenUsed="1"/>
+    <w:lsdException w:name="Plain Text" w:semiHidden="1" w:unhideWhenUsed="1"/>
+    <w:lsdException w:name="E-mail Signature" w:semiHidden="1" w:unhideWhenUsed="1"/>
+    <w:lsdException w:name="HTML Top of Form" w:semiHidden="1" w:unhideWhenUsed="1"/>
+    <w:lsdException w:name="HTML Bottom of Form" w:semiHidden="1" w:unhideWhenUsed="1"/>
+    <w:lsdException w:name="Normal (Web)" w:semiHidden="1" w:unhideWhenUsed="1"/>
+    <w:lsdException w:name="HTML Acronym" w:semiHidden="1" w:unhideWhenUsed="1"/>
+    <w:lsdException w:name="HTML Address" w:semiHidden="1" w:unhideWhenUsed="1"/>
+    <w:lsdException w:name="HTML Cite" w:semiHidden="1" w:unhideWhenUsed="1"/>
+    <w:lsdException w:name="HTML Code" w:semiHidden="1" w:unhideWhenUsed="1"/>
+    <w:lsdException w:name="HTML Definition" w:semiHidden="1" w:unhideWhenUsed="1"/>
+    <w:lsdException w:name="HTML Keyboard" w:semiHidden="1" w:unhideWhenUsed="1"/>
+    <w:lsdException w:name="HTML Preformatted" w:semiHidden="1" w:unhideWhenUsed="1"/>
+    <w:lsdException w:name="HTML Sample" w:semiHidden="1" w:unhideWhenUsed="1"/>
+    <w:lsdException w:name="HTML Typewriter" w:semiHidden="1" w:unhideWhenUsed="1"/>
+    <w:lsdException w:name="HTML Variable" w:semiHidden="1" w:unhideWhenUsed="1"/>
+    <w:lsdException w:name="Normal Table" w:semiHidden="1" w:unhideWhenUsed="1"/>
+    <w:lsdException w:name="annotation subject" w:semiHidden="1" w:unhideWhenUsed="1"/>
+    <w:lsdException w:name="No List" w:semiHidden="1" w:unhideWhenUsed="1"/>
+    <w:lsdException w:name="Outline List 1" w:semiHidden="1" w:unhideWhenUsed="1"/>
+    <w:lsdException w:name="Outline List 2" w:semiHidden="1" w:unhideWhenUsed="1"/>
+    <w:lsdException w:name="Outline List 3" w:semiHidden="1" w:unhideWhenUsed="1"/>
+    <w:lsdException w:name="Table Simple 1" w:semiHidden="1" w:unhideWhenUsed="1"/>
+    <w:lsdException w:name="Table Simple 2" w:semiHidden="1" w:unhideWhenUsed="1"/>
+    <w:lsdException w:name="Table Simple 3" w:semiHidden="1" w:unhideWhenUsed="1"/>
+    <w:lsdException w:name="Table Classic 1" w:semiHidden="1" w:unhideWhenUsed="1"/>
+    <w:lsdException w:name="Table Classic 2" w:semiHidden="1" w:unhideWhenUsed="1"/>
+    <w:lsdException w:name="Table Classic 3" w:semiHidden="1" w:unhideWhenUsed="1"/>
+    <w:lsdException w:name="Table Classic 4" w:semiHidden="1" w:unhideWhenUsed="1"/>
+    <w:lsdException w:name="Table Colorful 1" w:semiHidden="1" w:unhideWhenUsed="1"/>
+    <w:lsdException w:name="Table Colorful 2" w:semiHidden="1" w:unhideWhenUsed="1"/>
+    <w:lsdException w:name="Table Colorful 3" w:semiHidden="1" w:unhideWhenUsed="1"/>
+    <w:lsdException w:name="Table Columns 1" w:semiHidden="1" w:unhideWhenUsed="1"/>
+    <w:lsdException w:name="Table Columns 2" w:semiHidden="1" w:unhideWhenUsed="1"/>
+    <w:lsdException w:name="Table Columns 3" w:semiHidden="1" w:unhideWhenUsed="1"/>
+    <w:lsdException w:name="Table Columns 4" w:semiHidden="1" w:unhideWhenUsed="1"/>
+    <w:lsdException w:name="Table Columns 5" w:semiHidden="1" w:unhideWhenUsed="1"/>
+    <w:lsdException w:name="Table Grid 1" w:semiHidden="1" w:unhideWhenUsed="1"/>
+    <w:lsdException w:name="Table Grid 2" w:semiHidden="1" w:unhideWhenUsed="1"/>
+    <w:lsdException w:name="Table Grid 3" w:semiHidden="1" w:unhideWhenUsed="1"/>
+    <w:lsdException w:name="Table Grid 4" w:semiHidden="1" w:unhideWhenUsed="1"/>
+    <w:lsdException w:name="Table Grid 5" w:semiHidden="1" w:unhideWhenUsed="1"/>
+    <w:lsdException w:name="Table Grid 6" w:semiHidden="1" w:unhideWhenUsed="1"/>
+    <w:lsdException w:name="Table Grid 7" w:semiHidden="1" w:unhideWhenUsed="1"/>
+    <w:lsdException w:name="Table Grid 8" w:semiHidden="1" w:unhideWhenUsed="1"/>
+    <w:lsdException w:name="Table List 1" w:semiHidden="1" w:unhideWhenUsed="1"/>
+    <w:lsdException w:name="Table List 2" w:semiHidden="1" w:unhideWhenUsed="1"/>
+    <w:lsdException w:name="Table List 3" w:semiHidden="1" w:unhideWhenUsed="1"/>
+    <w:lsdException w:name="Table List 4" w:semiHidden="1" w:unhideWhenUsed="1"/>
+    <w:lsdException w:name="Table List 5" w:semiHidden="1" w:unhideWhenUsed="1"/>
+    <w:lsdException w:name="Table List 6" w:semiHidden="1" w:unhideWhenUsed="1"/>
+    <w:lsdException w:name="Table List 7" w:semiHidden="1" w:unhideWhenUsed="1"/>
+    <w:lsdException w:name="Table List 8" w:semiHidden="1" w:unhideWhenUsed="1"/>
+    <w:lsdException w:name="Table 3D effects 1" w:semiHidden="1" w:unhideWhenUsed="1"/>
+    <w:lsdException w:name="Table 3D effects 2" w:semiHidden="1" w:unhideWhenUsed="1"/>
+    <w:lsdException w:name="Table 3D effects 3" w:semiHidden="1" w:unhideWhenUsed="1"/>
+    <w:lsdException w:name="Table Contemporary" w:semiHidden="1" w:unhideWhenUsed="1"/>
+    <w:lsdException w:name="Table Elegant" w:semiHidden="1" w:unhideWhenUsed="1"/>
+    <w:lsdException w:name="Table Professional" w:semiHidden="1" w:unhideWhenUsed="1"/>
+    <w:lsdException w:name="Table Subtle 1" w:semiHidden="1" w:unhideWhenUsed="1"/>
+    <w:lsdException w:name="Table Subtle 2" w:semiHidden="1" w:unhideWhenUsed="1"/>
+    <w:lsdException w:name="Table Web 1" w:semiHidden="1" w:unhideWhenUsed="1"/>
+    <w:lsdException w:name="Table Web 2" w:semiHidden="1" w:unhideWhenUsed="1"/>
+    <w:lsdException w:name="Table Web 3" w:semiHidden="1" w:unhideWhenUsed="1"/>
+    <w:lsdException w:name="Balloon Text" w:semiHidden="1" w:unhideWhenUsed="1"/>
+    <w:lsdException w:name="Table Grid" w:uiPriority="59"/>
+    <w:lsdException w:name="Table Theme" w:semiHidden="1" w:unhideWhenUsed="1"/>
+    <w:lsdException w:name="Placeholder Text" w:semiHidden="1"/>
+    <w:lsdException w:name="No Spacing" w:uiPriority="1" w:qFormat="1"/>
+    <w:lsdException w:name="Light Shading" w:uiPriority="60"/>
+    <w:lsdException w:name="Light List" w:uiPriority="61"/>
+    <w:lsdException w:name="Light Grid" w:uiPriority="62"/>
+    <w:lsdException w:name="Medium Shading 1" w:uiPriority="63"/>
+    <w:lsdException w:name="Medium Shading 2" w:uiPriority="64"/>
+    <w:lsdException w:name="Medium List 1" w:uiPriority="65"/>
+    <w:lsdException w:name="Medium List 2" w:uiPriority="66"/>
+    <w:lsdException w:name="Medium Grid 1" w:uiPriority="67"/>
+    <w:lsdException w:name="Medium Grid 2" w:uiPriority="68"/>
+    <w:lsdException w:name="Medium Grid 3" w:uiPriority="69"/>
+    <w:lsdException w:name="Dark List" w:uiPriority="70"/>
+    <w:lsdException w:name="Colorful Shading" w:uiPriority="71"/>
+    <w:lsdException w:name="Colorful List" w:uiPriority="72"/>
+    <w:lsdException w:name="Colorful Grid" w:uiPriority="73"/>
+    <w:lsdException w:name="Light Shading Accent 1" w:uiPriority="60"/>
+    <w:lsdException w:name="Light List Accent 1" w:uiPriority="61"/>
+    <w:lsdException w:name="Light Grid Accent 1" w:uiPriority="62"/>
+    <w:lsdException w:name="Medium Shading 1 Accent 1" w:uiPriority="63"/>
+    <w:lsdException w:name="Medium Shading 2 Accent 1" w:uiPriority="64"/>
+    <w:lsdException w:name="Medium List 1 Accent 1" w:uiPriority="65"/>
+    <w:lsdException w:name="Revision" w:semiHidden="1"/>
+    <w:lsdException w:name="List Paragraph" w:uiPriority="34" w:qFormat="1"/>
+    <w:lsdException w:name="Quote" w:uiPriority="29" w:qFormat="1"/>
+    <w:lsdException w:name="Intense Quote" w:uiPriority="30" w:qFormat="1"/>
+    <w:lsdException w:name="Medium List 2 Accent 1" w:uiPriority="66"/>
+    <w:lsdException w:name="Medium Grid 1 Accent 1" w:uiPriority="67"/>
+    <w:lsdException w:name="Medium Grid 2 Accent 1" w:uiPriority="68"/>
+    <w:lsdException w:name="Medium Grid 3 Accent 1" w:uiPriority="69"/>
+    <w:lsdException w:name="Dark List Accent 1" w:uiPriority="70"/>
+    <w:lsdException w:name="Colorful Shading Accent 1" w:uiPriority="71"/>
+    <w:lsdException w:name="Colorful List Accent 1" w:uiPriority="72"/>
+    <w:lsdException w:name="Colorful Grid Accent 1" w:uiPriority="73"/>
+    <w:lsdException w:name="Light Shading Accent 2" w:uiPriority="60"/>
+    <w:lsdException w:name="Light List Accent 2" w:uiPriority="61"/>
+    <w:lsdException w:name="Light Grid Accent 2" w:uiPriority="62"/>
+    <w:lsdException w:name="Medium Shading 1 Accent 2" w:uiPriority="63"/>
+    <w:lsdException w:name="Medium Shading 2 Accent 2" w:uiPriority="64"/>
+    <w:lsdException w:name="Medium List 1 Accent 2" w:uiPriority="65"/>
+    <w:lsdException w:name="Medium List 2 Accent 2" w:uiPriority="66"/>
+    <w:lsdException w:name="Medium Grid 1 Accent 2" w:uiPriority="67"/>
+    <w:lsdException w:name="Medium Grid 2 Accent 2" w:uiPriority="68"/>
+    <w:lsdException w:name="Medium Grid 3 Accent 2" w:uiPriority="69"/>
+    <w:lsdException w:name="Dark List Accent 2" w:uiPriority="70"/>
+    <w:lsdException w:name="Colorful Shading Accent 2" w:uiPriority="71"/>
+    <w:lsdException w:name="Colorful List Accent 2" w:uiPriority="72"/>
+    <w:lsdException w:name="Colorful Grid Accent 2" w:uiPriority="73"/>
+    <w:lsdException w:name="Light Shading Accent 3" w:uiPriority="60"/>
+    <w:lsdException w:name="Light List Accent 3" w:uiPriority="61"/>
+    <w:lsdException w:name="Light Grid Accent 3" w:uiPriority="62"/>
+    <w:lsdException w:name="Medium Shading 1 Accent 3" w:uiPriority="63"/>
+    <w:lsdException w:name="Medium Shading 2 Accent 3" w:uiPriority="64"/>
+    <w:lsdException w:name="Medium List 1 Accent 3" w:uiPriority="65"/>
+    <w:lsdException w:name="Medium List 2 Accent 3" w:uiPriority="66"/>
+    <w:lsdException w:name="Medium Grid 1 Accent 3" w:uiPriority="67"/>
+    <w:lsdException w:name="Medium Grid 2 Accent 3" w:uiPriority="68"/>
+    <w:lsdException w:name="Medium Grid 3 Accent 3" w:uiPriority="69"/>
+    <w:lsdException w:name="Dark List Accent 3" w:uiPriority="70"/>
+    <w:lsdException w:name="Colorful Shading Accent 3" w:uiPriority="71"/>
+    <w:lsdException w:name="Colorful List Accent 3" w:uiPriority="72"/>
+    <w:lsdException w:name="Colorful Grid Accent 3" w:uiPriority="73"/>
+    <w:lsdException w:name="Light Shading Accent 4" w:uiPriority="60"/>
+    <w:lsdException w:name="Light List Accent 4" w:uiPriority="61"/>
+    <w:lsdException w:name="Light Grid Accent 4" w:uiPriority="62"/>
+    <w:lsdException w:name="Medium Shading 1 Accent 4" w:uiPriority="63"/>
+    <w:lsdException w:name="Medium Shading 2 Accent 4" w:uiPriority="64"/>
+    <w:lsdException w:name="Medium List 1 Accent 4" w:uiPriority="65"/>
+    <w:lsdException w:name="Medium List 2 Accent 4" w:uiPriority="66"/>
+    <w:lsdException w:name="Medium Grid 1 Accent 4" w:uiPriority="67"/>
+    <w:lsdException w:name="Medium Grid 2 Accent 4" w:uiPriority="68"/>
+    <w:lsdException w:name="Medium Grid 3 Accent 4" w:uiPriority="69"/>
+    <w:lsdException w:name="Dark List Accent 4" w:uiPriority="70"/>
+    <w:lsdException w:name="Colorful Shading Accent 4" w:uiPriority="71"/>
+    <w:lsdException w:name="Colorful List Accent 4" w:uiPriority="72"/>
+    <w:lsdException w:name="Colorful Grid Accent 4" w:uiPriority="73"/>
+    <w:lsdException w:name="Light Shading Accent 5" w:uiPriority="60"/>
+    <w:lsdException w:name="Light List Accent 5" w:uiPriority="61"/>
+    <w:lsdException w:name="Light Grid Accent 5" w:uiPriority="62"/>
+    <w:lsdException w:name="Medium Shading 1 Accent 5" w:uiPriority="63"/>
+    <w:lsdException w:name="Medium Shading 2 Accent 5" w:uiPriority="64"/>
+    <w:lsdException w:name="Medium List 1 Accent 5" w:uiPriority="65"/>
+    <w:lsdException w:name="Medium List 2 Accent 5" w:uiPriority="66"/>
+    <w:lsdException w:name="Medium Grid 1 Accent 5" w:uiPriority="67"/>
+    <w:lsdException w:name="Medium Grid 2 Accent 5" w:uiPriority="68"/>
+    <w:lsdException w:name="Medium Grid 3 Accent 5" w:uiPriority="69"/>
+    <w:lsdException w:name="Dark List Accent 5" w:uiPriority="70"/>
+    <w:lsdException w:name="Colorful Shading Accent 5" w:uiPriority="71"/>
+    <w:lsdException w:name="Colorful List Accent 5" w:uiPriority="72"/>
+    <w:lsdException w:name="Colorful Grid Accent 5" w:uiPriority="73"/>
+    <w:lsdException w:name="Light Shading Accent 6" w:uiPriority="60"/>
+    <w:lsdException w:name="Light List Accent 6" w:uiPriority="61"/>
+    <w:lsdException w:name="Light Grid Accent 6" w:uiPriority="62"/>
+    <w:lsdException w:name="Medium Shading 1 Accent 6" w:uiPriority="63"/>
+    <w:lsdException w:name="Medium Shading 2 Accent 6" w:uiPriority="64"/>
+    <w:lsdException w:name="Medium List 1 Accent 6" w:uiPriority="65"/>
+    <w:lsdException w:name="Medium List 2 Accent 6" w:uiPriority="66"/>
+    <w:lsdException w:name="Medium Grid 1 Accent 6" w:uiPriority="67"/>
+    <w:lsdException w:name="Medium Grid 2 Accent 6" w:uiPriority="68"/>
+    <w:lsdException w:name="Medium Grid 3 Accent 6" w:uiPriority="69"/>
+    <w:lsdException w:name="Dark List Accent 6" w:uiPriority="70"/>
+    <w:lsdException w:name="Colorful Shading Accent 6" w:uiPriority="71"/>
+    <w:lsdException w:name="Colorful List Accent 6" w:uiPriority="72"/>
+    <w:lsdException w:name="Colorful Grid Accent 6" w:uiPriority="73"/>
+    <w:lsdException w:name="Subtle Emphasis" w:uiPriority="19" w:qFormat="1"/>
+    <w:lsdException w:name="Intense Emphasis" w:uiPriority="21" w:qFormat="1"/>
+    <w:lsdException w:name="Subtle Reference" w:uiPriority="31" w:qFormat="1"/>
+    <w:lsdException w:name="Intense Reference" w:uiPriority="32" w:qFormat="1"/>
+    <w:lsdException w:name="Book Title" w:uiPriority="33" w:qFormat="1"/>
+    <w:lsdException w:name="Bibliography" w:semiHidden="1" w:uiPriority="37" w:unhideWhenUsed="1"/>
+    <w:lsdException w:name="TOC Heading" w:semiHidden="1" w:uiPriority="39" w:unhideWhenUsed="1" w:qFormat="1"/>
+    <w:lsdException w:name="Plain Table 1" w:uiPriority="41"/>
+    <w:lsdException w:name="Plain Table 2" w:uiPriority="42"/>
+    <w:lsdException w:name="Plain Table 3" w:uiPriority="43"/>
+    <w:lsdException w:name="Plain Table 4" w:uiPriority="44"/>
+    <w:lsdException w:name="Plain Table 5" w:uiPriority="45"/>
+    <w:lsdException w:name="Grid Table Light" w:uiPriority="40"/>
+    <w:lsdException w:name="Grid Table 1 Light" w:uiPriority="46"/>
+    <w:lsdException w:name="Grid Table 2" w:uiPriority="47"/>
+    <w:lsdException w:name="Grid Table 3" w:uiPriority="48"/>
+    <w:lsdException w:name="Grid Table 4" w:uiPriority="49"/>
+    <w:lsdException w:name="Grid Table 5 Dark" w:uiPriority="50"/>
+    <w:lsdException w:name="Grid Table 6 Colorful" w:uiPriority="51"/>
+    <w:lsdException w:name="Grid Table 7 Colorful" w:uiPriority="52"/>
+    <w:lsdException w:name="Grid Table 1 Light Accent 1" w:uiPriority="46"/>
+    <w:lsdException w:name="Grid Table 2 Accent 1" w:uiPriority="47"/>
+    <w:lsdException w:name="Grid Table 3 Accent 1" w:uiPriority="48"/>
+    <w:lsdException w:name="Grid Table 4 Accent 1" w:uiPriority="49"/>
+    <w:lsdException w:name="Grid Table 5 Dark Accent 1" w:uiPriority="50"/>
+    <w:lsdException w:name="Grid Table 6 Colorful Accent 1" w:uiPriority="51"/>
+    <w:lsdException w:name="Grid Table 7 Colorful Accent 1" w:uiPriority="52"/>
+    <w:lsdException w:name="Grid Table 1 Light Accent 2" w:uiPriority="46"/>
+    <w:lsdException w:name="Grid Table 2 Accent 2" w:uiPriority="47"/>
+    <w:lsdException w:name="Grid Table 3 Accent 2" w:uiPriority="48"/>
+    <w:lsdException w:name="Grid Table 4 Accent 2" w:uiPriority="49"/>
+    <w:lsdException w:name="Grid Table 5 Dark Accent 2" w:uiPriority="50"/>
+    <w:lsdException w:name="Grid Table 6 Colorful Accent 2" w:uiPriority="51"/>
+    <w:lsdException w:name="Grid Table 7 Colorful Accent 2" w:uiPriority="52"/>
+    <w:lsdException w:name="Grid Table 1 Light Accent 3" w:uiPriority="46"/>
+    <w:lsdException w:name="Grid Table 2 Accent 3" w:uiPriority="47"/>
+    <w:lsdException w:name="Grid Table 3 Accent 3" w:uiPriority="48"/>
+    <w:lsdException w:name="Grid Table 4 Accent 3" w:uiPriority="49"/>
+    <w:lsdException w:name="Grid Table 5 Dark Accent 3" w:uiPriority="50"/>
+    <w:lsdException w:name="Grid Table 6 Colorful Accent 3" w:uiPriority="51"/>
+    <w:lsdException w:name="Grid Table 7 Colorful Accent 3" w:uiPriority="52"/>
+    <w:lsdException w:name="Grid Table 1 Light Accent 4" w:uiPriority="46"/>
+    <w:lsdException w:name="Grid Table 2 Accent 4" w:uiPriority="47"/>
+    <w:lsdException w:name="Grid Table 3 Accent 4" w:uiPriority="48"/>
+    <w:lsdException w:name="Grid Table 4 Accent 4" w:uiPriority="49"/>
+    <w:lsdException w:name="Grid Table 5 Dark Accent 4" w:uiPriority="50"/>
+    <w:lsdException w:name="Grid Table 6 Colorful Accent 4" w:uiPriority="51"/>
+    <w:lsdException w:name="Grid Table 7 Colorful Accent 4" w:uiPriority="52"/>
+    <w:lsdException w:name="Grid Table 1 Light Accent 5" w:uiPriority="46"/>
+    <w:lsdException w:name="Grid Table 2 Accent 5" w:uiPriority="47"/>
+    <w:lsdException w:name="Grid Table 3 Accent 5" w:uiPriority="48"/>
+    <w:lsdException w:name="Grid Table 4 Accent 5" w:uiPriority="49"/>
+    <w:lsdException w:name="Grid Table 5 Dark Accent 5" w:uiPriority="50"/>
+    <w:lsdException w:name="Grid Table 6 Colorful Accent 5" w:uiPriority="51"/>
+    <w:lsdException w:name="Grid Table 7 Colorful Accent 5" w:uiPriority="52"/>
+    <w:lsdException w:name="Grid Table 1 Light Accent 6" w:uiPriority="46"/>
+    <w:lsdException w:name="Grid Table 2 Accent 6" w:uiPriority="47"/>
+    <w:lsdException w:name="Grid Table 3 Accent 6" w:uiPriority="48"/>
+    <w:lsdException w:name="Grid Table 4 Accent 6" w:uiPriority="49"/>
+    <w:lsdException w:name="Grid Table 5 Dark Accent 6" w:uiPriority="50"/>
+    <w:lsdException w:name="Grid Table 6 Colorful Accent 6" w:uiPriority="51"/>
+    <w:lsdException w:name="Grid Table 7 Colorful Accent 6" w:uiPriority="52"/>
+    <w:lsdException w:name="List Table 1 Light" w:uiPriority="46"/>
+    <w:lsdException w:name="List Table 2" w:uiPriority="47"/>
+    <w:lsdException w:name="List Table 3" w:uiPriority="48"/>
+    <w:lsdException w:name="List Table 4" w:uiPriority="49"/>
+    <w:lsdException w:name="List Table 5 Dark" w:uiPriority="50"/>
+    <w:lsdException w:name="List Table 6 Colorful" w:uiPriority="51"/>
+    <w:lsdException w:name="List Table 7 Colorful" w:uiPriority="52"/>
+    <w:lsdException w:name="List Table 1 Light Accent 1" w:uiPriority="46"/>
+    <w:lsdException w:name="List Table 2 Accent 1" w:uiPriority="47"/>
+    <w:lsdException w:name="List Table 3 Accent 1" w:uiPriority="48"/>
+    <w:lsdException w:name="List Table 4 Accent 1" w:uiPriority="49"/>
+    <w:lsdException w:name="List Table 5 Dark Accent 1" w:uiPriority="50"/>
+    <w:lsdException w:name="List Table 6 Colorful Accent 1" w:uiPriority="51"/>
+    <w:lsdException w:name="List Table 7 Colorful Accent 1" w:uiPriority="52"/>
+    <w:lsdException w:name="List Table 1 Light Accent 2" w:uiPriority="46"/>
+    <w:lsdException w:name="List Table 2 Accent 2" w:uiPriority="47"/>
+    <w:lsdException w:name="List Table 3 Accent 2" w:uiPriority="48"/>
+    <w:lsdException w:name="List Table 4 Accent 2" w:uiPriority="49"/>
+    <w:lsdException w:name="List Table 5 Dark Accent 2" w:uiPriority="50"/>
+    <w:lsdException w:name="List Table 6 Colorful Accent 2" w:uiPriority="51"/>
+    <w:lsdException w:name="List Table 7 Colorful Accent 2" w:uiPriority="52"/>
+    <w:lsdException w:name="List Table 1 Light Accent 3" w:uiPriority="46"/>
+    <w:lsdException w:name="List Table 2 Accent 3" w:uiPriority="47"/>
+    <w:lsdException w:name="List Table 3 Accent 3" w:uiPriority="48"/>
+    <w:lsdException w:name="List Table 4 Accent 3" w:uiPriority="49"/>
+    <w:lsdException w:name="List Table 5 Dark Accent 3" w:uiPriority="50"/>
+    <w:lsdException w:name="List Table 6 Colorful Accent 3" w:uiPriority="51"/>
+    <w:lsdException w:name="List Table 7 Colorful Accent 3" w:uiPriority="52"/>
+    <w:lsdException w:name="List Table 1 Light Accent 4" w:uiPriority="46"/>
+    <w:lsdException w:name="List Table 2 Accent 4" w:uiPriority="47"/>
+    <w:lsdException w:name="List Table 3 Accent 4" w:uiPriority="48"/>
+    <w:lsdException w:name="List Table 4 Accent 4" w:uiPriority="49"/>
+    <w:lsdException w:name="List Table 5 Dark Accent 4" w:uiPriority="50"/>
+    <w:lsdException w:name="List Table 6 Colorful Accent 4" w:uiPriority="51"/>
+    <w:lsdException w:name="List Table 7 Colorful Accent 4" w:uiPriority="52"/>
+    <w:lsdException w:name="List Table 1 Light Accent 5" w:uiPriority="46"/>
+    <w:lsdException w:name="List Table 2 Accent 5" w:uiPriority="47"/>
+    <w:lsdException w:name="List Table 3 Accent 5" w:uiPriority="48"/>
+    <w:lsdException w:name="List Table 4 Accent 5" w:uiPriority="49"/>
+    <w:lsdException w:name="List Table 5 Dark Accent 5" w:uiPriority="50"/>
+    <w:lsdException w:name="List Table 6 Colorful Accent 5" w:uiPriority="51"/>
+    <w:lsdException w:name="List Table 7 Colorful Accent 5" w:uiPriority="52"/>
+    <w:lsdException w:name="List Table 1 Light Accent 6" w:uiPriority="46"/>
+    <w:lsdException w:name="List Table 2 Accent 6" w:uiPriority="47"/>
+    <w:lsdException w:name="List Table 3 Accent 6" w:uiPriority="48"/>
+    <w:lsdException w:name="List Table 4 Accent 6" w:uiPriority="49"/>
+    <w:lsdException w:name="List Table 5 Dark Accent 6" w:uiPriority="50"/>
+    <w:lsdException w:name="List Table 6 Colorful Accent 6" w:uiPriority="51"/>
+    <w:lsdException w:name="List Table 7 Colorful Accent 6" w:uiPriority="52"/>
   </w:latentStyles>
   <w:style w:type="paragraph" w:default="1" w:styleId="Normal">
     <w:name w:val="Normal"/>
@@ -4151,196 +4338,6 @@
     <w:rPr>
       <w:lang w:eastAsia="en-US"/>
     </w:rPr>
-  </w:style>
-</w:styles>
-</file>
-
-<file path=word/stylesWithEffects.xml><?xml version="1.0" encoding="utf-8"?>
-<w:styles xmlns:wpc="http://schemas.microsoft.com/office/word/2010/wordprocessingCanvas" xmlns:mc="http://schemas.openxmlformats.org/markup-compatibility/2006" xmlns:o="urn:schemas-microsoft-com:office:office" xmlns:r="http://schemas.openxmlformats.org/officeDocument/2006/relationships" xmlns:m="http://schemas.openxmlformats.org/officeDocument/2006/math" xmlns:v="urn:schemas-microsoft-com:vml" xmlns:wp14="http://schemas.microsoft.com/office/word/2010/wordprocessingDrawing" xmlns:wp="http://schemas.openxmlformats.org/drawingml/2006/wordprocessingDrawing" xmlns:w10="urn:schemas-microsoft-com:office:word" xmlns:w="http://schemas.openxmlformats.org/wordprocessingml/2006/main" xmlns:w14="http://schemas.microsoft.com/office/word/2010/wordml" xmlns:wpg="http://schemas.microsoft.com/office/word/2010/wordprocessingGroup" xmlns:wpi="http://schemas.microsoft.com/office/word/2010/wordprocessingInk" xmlns:wne="http://schemas.microsoft.com/office/word/2006/wordml" xmlns:wps="http://schemas.microsoft.com/office/word/2010/wordprocessingShape" mc:Ignorable="w14 wp14">
-  <w:docDefaults>
-    <w:rPrDefault>
-      <w:rPr>
-        <w:rFonts w:asciiTheme="minorHAnsi" w:eastAsiaTheme="minorEastAsia" w:hAnsiTheme="minorHAnsi" w:cstheme="minorBidi"/>
-        <w:sz w:val="22"/>
-        <w:szCs w:val="22"/>
-        <w:lang w:val="pt-BR" w:eastAsia="pt-BR" w:bidi="ar-SA"/>
-      </w:rPr>
-    </w:rPrDefault>
-    <w:pPrDefault>
-      <w:pPr>
-        <w:spacing w:after="200" w:line="276" w:lineRule="auto"/>
-      </w:pPr>
-    </w:pPrDefault>
-  </w:docDefaults>
-  <w:latentStyles w:defLockedState="0" w:defUIPriority="99" w:defSemiHidden="1" w:defUnhideWhenUsed="1" w:defQFormat="0" w:count="267">
-    <w:lsdException w:name="Normal" w:semiHidden="0" w:uiPriority="0" w:unhideWhenUsed="0" w:qFormat="1"/>
-    <w:lsdException w:name="heading 1" w:semiHidden="0" w:uiPriority="9" w:unhideWhenUsed="0" w:qFormat="1"/>
-    <w:lsdException w:name="heading 2" w:uiPriority="9" w:qFormat="1"/>
-    <w:lsdException w:name="heading 3" w:uiPriority="9" w:qFormat="1"/>
-    <w:lsdException w:name="heading 4" w:uiPriority="9" w:qFormat="1"/>
-    <w:lsdException w:name="heading 5" w:uiPriority="9" w:qFormat="1"/>
-    <w:lsdException w:name="heading 6" w:uiPriority="9" w:qFormat="1"/>
-    <w:lsdException w:name="heading 7" w:uiPriority="9" w:qFormat="1"/>
-    <w:lsdException w:name="heading 8" w:uiPriority="9" w:qFormat="1"/>
-    <w:lsdException w:name="heading 9" w:uiPriority="9" w:qFormat="1"/>
-    <w:lsdException w:name="toc 1" w:uiPriority="39"/>
-    <w:lsdException w:name="toc 2" w:uiPriority="39"/>
-    <w:lsdException w:name="toc 3" w:uiPriority="39"/>
-    <w:lsdException w:name="toc 4" w:uiPriority="39"/>
-    <w:lsdException w:name="toc 5" w:uiPriority="39"/>
-    <w:lsdException w:name="toc 6" w:uiPriority="39"/>
-    <w:lsdException w:name="toc 7" w:uiPriority="39"/>
-    <w:lsdException w:name="toc 8" w:uiPriority="39"/>
-    <w:lsdException w:name="toc 9" w:uiPriority="39"/>
-    <w:lsdException w:name="caption" w:uiPriority="35" w:qFormat="1"/>
-    <w:lsdException w:name="Title" w:semiHidden="0" w:uiPriority="10" w:unhideWhenUsed="0" w:qFormat="1"/>
-    <w:lsdException w:name="Default Paragraph Font" w:uiPriority="1"/>
-    <w:lsdException w:name="Subtitle" w:semiHidden="0" w:uiPriority="11" w:unhideWhenUsed="0" w:qFormat="1"/>
-    <w:lsdException w:name="Strong" w:semiHidden="0" w:uiPriority="22" w:unhideWhenUsed="0" w:qFormat="1"/>
-    <w:lsdException w:name="Emphasis" w:semiHidden="0" w:uiPriority="20" w:unhideWhenUsed="0" w:qFormat="1"/>
-    <w:lsdException w:name="Table Grid" w:semiHidden="0" w:uiPriority="59" w:unhideWhenUsed="0"/>
-    <w:lsdException w:name="Placeholder Text" w:unhideWhenUsed="0"/>
-    <w:lsdException w:name="No Spacing" w:semiHidden="0" w:uiPriority="1" w:unhideWhenUsed="0" w:qFormat="1"/>
-    <w:lsdException w:name="Light Shading" w:semiHidden="0" w:uiPriority="60" w:unhideWhenUsed="0"/>
-    <w:lsdException w:name="Light List" w:semiHidden="0" w:uiPriority="61" w:unhideWhenUsed="0"/>
-    <w:lsdException w:name="Light Grid" w:semiHidden="0" w:uiPriority="62" w:unhideWhenUsed="0"/>
-    <w:lsdException w:name="Medium Shading 1" w:semiHidden="0" w:uiPriority="63" w:unhideWhenUsed="0"/>
-    <w:lsdException w:name="Medium Shading 2" w:semiHidden="0" w:uiPriority="64" w:unhideWhenUsed="0"/>
-    <w:lsdException w:name="Medium List 1" w:semiHidden="0" w:uiPriority="65" w:unhideWhenUsed="0"/>
-    <w:lsdException w:name="Medium List 2" w:semiHidden="0" w:uiPriority="66" w:unhideWhenUsed="0"/>
-    <w:lsdException w:name="Medium Grid 1" w:semiHidden="0" w:uiPriority="67" w:unhideWhenUsed="0"/>
-    <w:lsdException w:name="Medium Grid 2" w:semiHidden="0" w:uiPriority="68" w:unhideWhenUsed="0"/>
-    <w:lsdException w:name="Medium Grid 3" w:semiHidden="0" w:uiPriority="69" w:unhideWhenUsed="0"/>
-    <w:lsdException w:name="Dark List" w:semiHidden="0" w:uiPriority="70" w:unhideWhenUsed="0"/>
-    <w:lsdException w:name="Colorful Shading" w:semiHidden="0" w:uiPriority="71" w:unhideWhenUsed="0"/>
-    <w:lsdException w:name="Colorful List" w:semiHidden="0" w:uiPriority="72" w:unhideWhenUsed="0"/>
-    <w:lsdException w:name="Colorful Grid" w:semiHidden="0" w:uiPriority="73" w:unhideWhenUsed="0"/>
-    <w:lsdException w:name="Light Shading Accent 1" w:semiHidden="0" w:uiPriority="60" w:unhideWhenUsed="0"/>
-    <w:lsdException w:name="Light List Accent 1" w:semiHidden="0" w:uiPriority="61" w:unhideWhenUsed="0"/>
-    <w:lsdException w:name="Light Grid Accent 1" w:semiHidden="0" w:uiPriority="62" w:unhideWhenUsed="0"/>
-    <w:lsdException w:name="Medium Shading 1 Accent 1" w:semiHidden="0" w:uiPriority="63" w:unhideWhenUsed="0"/>
-    <w:lsdException w:name="Medium Shading 2 Accent 1" w:semiHidden="0" w:uiPriority="64" w:unhideWhenUsed="0"/>
-    <w:lsdException w:name="Medium List 1 Accent 1" w:semiHidden="0" w:uiPriority="65" w:unhideWhenUsed="0"/>
-    <w:lsdException w:name="Revision" w:unhideWhenUsed="0"/>
-    <w:lsdException w:name="List Paragraph" w:semiHidden="0" w:uiPriority="34" w:unhideWhenUsed="0" w:qFormat="1"/>
-    <w:lsdException w:name="Quote" w:semiHidden="0" w:uiPriority="29" w:unhideWhenUsed="0" w:qFormat="1"/>
-    <w:lsdException w:name="Intense Quote" w:semiHidden="0" w:uiPriority="30" w:unhideWhenUsed="0" w:qFormat="1"/>
-    <w:lsdException w:name="Medium List 2 Accent 1" w:semiHidden="0" w:uiPriority="66" w:unhideWhenUsed="0"/>
-    <w:lsdException w:name="Medium Grid 1 Accent 1" w:semiHidden="0" w:uiPriority="67" w:unhideWhenUsed="0"/>
-    <w:lsdException w:name="Medium Grid 2 Accent 1" w:semiHidden="0" w:uiPriority="68" w:unhideWhenUsed="0"/>
-    <w:lsdException w:name="Medium Grid 3 Accent 1" w:semiHidden="0" w:uiPriority="69" w:unhideWhenUsed="0"/>
-    <w:lsdException w:name="Dark List Accent 1" w:semiHidden="0" w:uiPriority="70" w:unhideWhenUsed="0"/>
-    <w:lsdException w:name="Colorful Shading Accent 1" w:semiHidden="0" w:uiPriority="71" w:unhideWhenUsed="0"/>
-    <w:lsdException w:name="Colorful List Accent 1" w:semiHidden="0" w:uiPriority="72" w:unhideWhenUsed="0"/>
-    <w:lsdException w:name="Colorful Grid Accent 1" w:semiHidden="0" w:uiPriority="73" w:unhideWhenUsed="0"/>
-    <w:lsdException w:name="Light Shading Accent 2" w:semiHidden="0" w:uiPriority="60" w:unhideWhenUsed="0"/>
-    <w:lsdException w:name="Light List Accent 2" w:semiHidden="0" w:uiPriority="61" w:unhideWhenUsed="0"/>
-    <w:lsdException w:name="Light Grid Accent 2" w:semiHidden="0" w:uiPriority="62" w:unhideWhenUsed="0"/>
-    <w:lsdException w:name="Medium Shading 1 Accent 2" w:semiHidden="0" w:uiPriority="63" w:unhideWhenUsed="0"/>
-    <w:lsdException w:name="Medium Shading 2 Accent 2" w:semiHidden="0" w:uiPriority="64" w:unhideWhenUsed="0"/>
-    <w:lsdException w:name="Medium List 1 Accent 2" w:semiHidden="0" w:uiPriority="65" w:unhideWhenUsed="0"/>
-    <w:lsdException w:name="Medium List 2 Accent 2" w:semiHidden="0" w:uiPriority="66" w:unhideWhenUsed="0"/>
-    <w:lsdException w:name="Medium Grid 1 Accent 2" w:semiHidden="0" w:uiPriority="67" w:unhideWhenUsed="0"/>
-    <w:lsdException w:name="Medium Grid 2 Accent 2" w:semiHidden="0" w:uiPriority="68" w:unhideWhenUsed="0"/>
-    <w:lsdException w:name="Medium Grid 3 Accent 2" w:semiHidden="0" w:uiPriority="69" w:unhideWhenUsed="0"/>
-    <w:lsdException w:name="Dark List Accent 2" w:semiHidden="0" w:uiPriority="70" w:unhideWhenUsed="0"/>
-    <w:lsdException w:name="Colorful Shading Accent 2" w:semiHidden="0" w:uiPriority="71" w:unhideWhenUsed="0"/>
-    <w:lsdException w:name="Colorful List Accent 2" w:semiHidden="0" w:uiPriority="72" w:unhideWhenUsed="0"/>
-    <w:lsdException w:name="Colorful Grid Accent 2" w:semiHidden="0" w:uiPriority="73" w:unhideWhenUsed="0"/>
-    <w:lsdException w:name="Light Shading Accent 3" w:semiHidden="0" w:uiPriority="60" w:unhideWhenUsed="0"/>
-    <w:lsdException w:name="Light List Accent 3" w:semiHidden="0" w:uiPriority="61" w:unhideWhenUsed="0"/>
-    <w:lsdException w:name="Light Grid Accent 3" w:semiHidden="0" w:uiPriority="62" w:unhideWhenUsed="0"/>
-    <w:lsdException w:name="Medium Shading 1 Accent 3" w:semiHidden="0" w:uiPriority="63" w:unhideWhenUsed="0"/>
-    <w:lsdException w:name="Medium Shading 2 Accent 3" w:semiHidden="0" w:uiPriority="64" w:unhideWhenUsed="0"/>
-    <w:lsdException w:name="Medium List 1 Accent 3" w:semiHidden="0" w:uiPriority="65" w:unhideWhenUsed="0"/>
-    <w:lsdException w:name="Medium List 2 Accent 3" w:semiHidden="0" w:uiPriority="66" w:unhideWhenUsed="0"/>
-    <w:lsdException w:name="Medium Grid 1 Accent 3" w:semiHidden="0" w:uiPriority="67" w:unhideWhenUsed="0"/>
-    <w:lsdException w:name="Medium Grid 2 Accent 3" w:semiHidden="0" w:uiPriority="68" w:unhideWhenUsed="0"/>
-    <w:lsdException w:name="Medium Grid 3 Accent 3" w:semiHidden="0" w:uiPriority="69" w:unhideWhenUsed="0"/>
-    <w:lsdException w:name="Dark List Accent 3" w:semiHidden="0" w:uiPriority="70" w:unhideWhenUsed="0"/>
-    <w:lsdException w:name="Colorful Shading Accent 3" w:semiHidden="0" w:uiPriority="71" w:unhideWhenUsed="0"/>
-    <w:lsdException w:name="Colorful List Accent 3" w:semiHidden="0" w:uiPriority="72" w:unhideWhenUsed="0"/>
-    <w:lsdException w:name="Colorful Grid Accent 3" w:semiHidden="0" w:uiPriority="73" w:unhideWhenUsed="0"/>
-    <w:lsdException w:name="Light Shading Accent 4" w:semiHidden="0" w:uiPriority="60" w:unhideWhenUsed="0"/>
-    <w:lsdException w:name="Light List Accent 4" w:semiHidden="0" w:uiPriority="61" w:unhideWhenUsed="0"/>
-    <w:lsdException w:name="Light Grid Accent 4" w:semiHidden="0" w:uiPriority="62" w:unhideWhenUsed="0"/>
-    <w:lsdException w:name="Medium Shading 1 Accent 4" w:semiHidden="0" w:uiPriority="63" w:unhideWhenUsed="0"/>
-    <w:lsdException w:name="Medium Shading 2 Accent 4" w:semiHidden="0" w:uiPriority="64" w:unhideWhenUsed="0"/>
-    <w:lsdException w:name="Medium List 1 Accent 4" w:semiHidden="0" w:uiPriority="65" w:unhideWhenUsed="0"/>
-    <w:lsdException w:name="Medium List 2 Accent 4" w:semiHidden="0" w:uiPriority="66" w:unhideWhenUsed="0"/>
-    <w:lsdException w:name="Medium Grid 1 Accent 4" w:semiHidden="0" w:uiPriority="67" w:unhideWhenUsed="0"/>
-    <w:lsdException w:name="Medium Grid 2 Accent 4" w:semiHidden="0" w:uiPriority="68" w:unhideWhenUsed="0"/>
-    <w:lsdException w:name="Medium Grid 3 Accent 4" w:semiHidden="0" w:uiPriority="69" w:unhideWhenUsed="0"/>
-    <w:lsdException w:name="Dark List Accent 4" w:semiHidden="0" w:uiPriority="70" w:unhideWhenUsed="0"/>
-    <w:lsdException w:name="Colorful Shading Accent 4" w:semiHidden="0" w:uiPriority="71" w:unhideWhenUsed="0"/>
-    <w:lsdException w:name="Colorful List Accent 4" w:semiHidden="0" w:uiPriority="72" w:unhideWhenUsed="0"/>
-    <w:lsdException w:name="Colorful Grid Accent 4" w:semiHidden="0" w:uiPriority="73" w:unhideWhenUsed="0"/>
-    <w:lsdException w:name="Light Shading Accent 5" w:semiHidden="0" w:uiPriority="60" w:unhideWhenUsed="0"/>
-    <w:lsdException w:name="Light List Accent 5" w:semiHidden="0" w:uiPriority="61" w:unhideWhenUsed="0"/>
-    <w:lsdException w:name="Light Grid Accent 5" w:semiHidden="0" w:uiPriority="62" w:unhideWhenUsed="0"/>
-    <w:lsdException w:name="Medium Shading 1 Accent 5" w:semiHidden="0" w:uiPriority="63" w:unhideWhenUsed="0"/>
-    <w:lsdException w:name="Medium Shading 2 Accent 5" w:semiHidden="0" w:uiPriority="64" w:unhideWhenUsed="0"/>
-    <w:lsdException w:name="Medium List 1 Accent 5" w:semiHidden="0" w:uiPriority="65" w:unhideWhenUsed="0"/>
-    <w:lsdException w:name="Medium List 2 Accent 5" w:semiHidden="0" w:uiPriority="66" w:unhideWhenUsed="0"/>
-    <w:lsdException w:name="Medium Grid 1 Accent 5" w:semiHidden="0" w:uiPriority="67" w:unhideWhenUsed="0"/>
-    <w:lsdException w:name="Medium Grid 2 Accent 5" w:semiHidden="0" w:uiPriority="68" w:unhideWhenUsed="0"/>
-    <w:lsdException w:name="Medium Grid 3 Accent 5" w:semiHidden="0" w:uiPriority="69" w:unhideWhenUsed="0"/>
-    <w:lsdException w:name="Dark List Accent 5" w:semiHidden="0" w:uiPriority="70" w:unhideWhenUsed="0"/>
-    <w:lsdException w:name="Colorful Shading Accent 5" w:semiHidden="0" w:uiPriority="71" w:unhideWhenUsed="0"/>
-    <w:lsdException w:name="Colorful List Accent 5" w:semiHidden="0" w:uiPriority="72" w:unhideWhenUsed="0"/>
-    <w:lsdException w:name="Colorful Grid Accent 5" w:semiHidden="0" w:uiPriority="73" w:unhideWhenUsed="0"/>
-    <w:lsdException w:name="Light Shading Accent 6" w:semiHidden="0" w:uiPriority="60" w:unhideWhenUsed="0"/>
-    <w:lsdException w:name="Light List Accent 6" w:semiHidden="0" w:uiPriority="61" w:unhideWhenUsed="0"/>
-    <w:lsdException w:name="Light Grid Accent 6" w:semiHidden="0" w:uiPriority="62" w:unhideWhenUsed="0"/>
-    <w:lsdException w:name="Medium Shading 1 Accent 6" w:semiHidden="0" w:uiPriority="63" w:unhideWhenUsed="0"/>
-    <w:lsdException w:name="Medium Shading 2 Accent 6" w:semiHidden="0" w:uiPriority="64" w:unhideWhenUsed="0"/>
-    <w:lsdException w:name="Medium List 1 Accent 6" w:semiHidden="0" w:uiPriority="65" w:unhideWhenUsed="0"/>
-    <w:lsdException w:name="Medium List 2 Accent 6" w:semiHidden="0" w:uiPriority="66" w:unhideWhenUsed="0"/>
-    <w:lsdException w:name="Medium Grid 1 Accent 6" w:semiHidden="0" w:uiPriority="67" w:unhideWhenUsed="0"/>
-    <w:lsdException w:name="Medium Grid 2 Accent 6" w:semiHidden="0" w:uiPriority="68" w:unhideWhenUsed="0"/>
-    <w:lsdException w:name="Medium Grid 3 Accent 6" w:semiHidden="0" w:uiPriority="69" w:unhideWhenUsed="0"/>
-    <w:lsdException w:name="Dark List Accent 6" w:semiHidden="0" w:uiPriority="70" w:unhideWhenUsed="0"/>
-    <w:lsdException w:name="Colorful Shading Accent 6" w:semiHidden="0" w:uiPriority="71" w:unhideWhenUsed="0"/>
-    <w:lsdException w:name="Colorful List Accent 6" w:semiHidden="0" w:uiPriority="72" w:unhideWhenUsed="0"/>
-    <w:lsdException w:name="Colorful Grid Accent 6" w:semiHidden="0" w:uiPriority="73" w:unhideWhenUsed="0"/>
-    <w:lsdException w:name="Subtle Emphasis" w:semiHidden="0" w:uiPriority="19" w:unhideWhenUsed="0" w:qFormat="1"/>
-    <w:lsdException w:name="Intense Emphasis" w:semiHidden="0" w:uiPriority="21" w:unhideWhenUsed="0" w:qFormat="1"/>
-    <w:lsdException w:name="Subtle Reference" w:semiHidden="0" w:uiPriority="31" w:unhideWhenUsed="0" w:qFormat="1"/>
-    <w:lsdException w:name="Intense Reference" w:semiHidden="0" w:uiPriority="32" w:unhideWhenUsed="0" w:qFormat="1"/>
-    <w:lsdException w:name="Book Title" w:semiHidden="0" w:uiPriority="33" w:unhideWhenUsed="0" w:qFormat="1"/>
-    <w:lsdException w:name="Bibliography" w:uiPriority="37"/>
-    <w:lsdException w:name="TOC Heading" w:uiPriority="39" w:qFormat="1"/>
-  </w:latentStyles>
-  <w:style w:type="paragraph" w:default="1" w:styleId="Normal">
-    <w:name w:val="Normal"/>
-    <w:qFormat/>
-  </w:style>
-  <w:style w:type="character" w:default="1" w:styleId="Fontepargpadro">
-    <w:name w:val="Default Paragraph Font"/>
-    <w:uiPriority w:val="1"/>
-    <w:semiHidden/>
-    <w:unhideWhenUsed/>
-  </w:style>
-  <w:style w:type="table" w:default="1" w:styleId="Tabelanormal">
-    <w:name w:val="Normal Table"/>
-    <w:uiPriority w:val="99"/>
-    <w:semiHidden/>
-    <w:unhideWhenUsed/>
-    <w:tblPr>
-      <w:tblInd w:w="0" w:type="dxa"/>
-      <w:tblCellMar>
-        <w:top w:w="0" w:type="dxa"/>
-        <w:left w:w="108" w:type="dxa"/>
-        <w:bottom w:w="0" w:type="dxa"/>
-        <w:right w:w="108" w:type="dxa"/>
-      </w:tblCellMar>
-    </w:tblPr>
-  </w:style>
-  <w:style w:type="numbering" w:default="1" w:styleId="Semlista">
-    <w:name w:val="No List"/>
-    <w:uiPriority w:val="99"/>
-    <w:semiHidden/>
-    <w:unhideWhenUsed/>
   </w:style>
 </w:styles>
 </file>
@@ -4600,7 +4597,7 @@
   <a:extraClrSchemeLst/>
   <a:extLst>
     <a:ext uri="{05A4C25C-085E-4340-85A3-A5531E510DB2}">
-      <thm15:themeFamily xmlns="" xmlns:thm15="http://schemas.microsoft.com/office/thememl/2012/main" name="Office Theme" id="{62F939B6-93AF-4DB8-9C6B-D6C7DFDC589F}" vid="{4A3C46E8-61CC-4603-A589-7422A47A8E4A}"/>
+      <thm15:themeFamily xmlns:thm15="http://schemas.microsoft.com/office/thememl/2012/main" name="Office Theme" id="{62F939B6-93AF-4DB8-9C6B-D6C7DFDC589F}" vid="{4A3C46E8-61CC-4603-A589-7422A47A8E4A}"/>
     </a:ext>
   </a:extLst>
 </a:theme>
@@ -4611,7 +4608,7 @@
 </file>
 
 <file path=customXml/itemProps1.xml><?xml version="1.0" encoding="utf-8"?>
-<ds:datastoreItem xmlns:ds="http://schemas.openxmlformats.org/officeDocument/2006/customXml" ds:itemID="{2F54D31F-AED8-4DD2-A6AC-FF48D280ADC4}">
+<ds:datastoreItem xmlns:ds="http://schemas.openxmlformats.org/officeDocument/2006/customXml" ds:itemID="{45160E08-EFD2-4AC2-9103-28D61717FA42}">
   <ds:schemaRefs>
     <ds:schemaRef ds:uri="http://schemas.openxmlformats.org/officeDocument/2006/bibliography"/>
   </ds:schemaRefs>

</xml_diff>